<commit_message>
FGPR_530_06 - Registro de Incidentes
Actualización del documento con correcciones
</commit_message>
<xml_diff>
--- a/FGPR_530_06 - Registro de Incidentes.docx
+++ b/FGPR_530_06 - Registro de Incidentes.docx
@@ -1,6 +1,6 @@
 
 <file path=word/document.xml><?xml version="1.0" encoding="utf-8"?>
-<w:document xmlns:wpc="http://schemas.microsoft.com/office/word/2010/wordprocessingCanvas" xmlns:cx="http://schemas.microsoft.com/office/drawing/2014/chartex" xmlns:cx1="http://schemas.microsoft.com/office/drawing/2015/9/8/chartex" xmlns:cx2="http://schemas.microsoft.com/office/drawing/2015/10/21/chartex" xmlns:cx3="http://schemas.microsoft.com/office/drawing/2016/5/9/chartex" xmlns:cx4="http://schemas.microsoft.com/office/drawing/2016/5/10/chartex" xmlns:cx5="http://schemas.microsoft.com/office/drawing/2016/5/11/chartex" xmlns:cx6="http://schemas.microsoft.com/office/drawing/2016/5/12/chartex" xmlns:cx7="http://schemas.microsoft.com/office/drawing/2016/5/13/chartex" xmlns:cx8="http://schemas.microsoft.com/office/drawing/2016/5/14/chartex" xmlns:mc="http://schemas.openxmlformats.org/markup-compatibility/2006" xmlns:aink="http://schemas.microsoft.com/office/drawing/2016/ink" xmlns:am3d="http://schemas.microsoft.com/office/drawing/2017/model3d" xmlns:o="urn:schemas-microsoft-com:office:office" xmlns:r="http://schemas.openxmlformats.org/officeDocument/2006/relationships" xmlns:m="http://schemas.openxmlformats.org/officeDocument/2006/math" xmlns:v="urn:schemas-microsoft-com:vml" xmlns:wp14="http://schemas.microsoft.com/office/word/2010/wordprocessingDrawing" xmlns:wp="http://schemas.openxmlformats.org/drawingml/2006/wordprocessingDrawing" xmlns:w10="urn:schemas-microsoft-com:office:word" xmlns:w="http://schemas.openxmlformats.org/wordprocessingml/2006/main" xmlns:w14="http://schemas.microsoft.com/office/word/2010/wordml" xmlns:w15="http://schemas.microsoft.com/office/word/2012/wordml" xmlns:w16cex="http://schemas.microsoft.com/office/word/2018/wordml/cex" xmlns:w16cid="http://schemas.microsoft.com/office/word/2016/wordml/cid" xmlns:w16="http://schemas.microsoft.com/office/word/2018/wordml" xmlns:w16se="http://schemas.microsoft.com/office/word/2015/wordml/symex" xmlns:wpg="http://schemas.microsoft.com/office/word/2010/wordprocessingGroup" xmlns:wpi="http://schemas.microsoft.com/office/word/2010/wordprocessingInk" xmlns:wne="http://schemas.microsoft.com/office/word/2006/wordml" xmlns:wps="http://schemas.microsoft.com/office/word/2010/wordprocessingShape" mc:Ignorable="w14 w15 w16se w16cid w16 w16cex wp14">
+<w:document xmlns:wpc="http://schemas.microsoft.com/office/word/2010/wordprocessingCanvas" xmlns:cx="http://schemas.microsoft.com/office/drawing/2014/chartex" xmlns:mc="http://schemas.openxmlformats.org/markup-compatibility/2006" xmlns:o="urn:schemas-microsoft-com:office:office" xmlns:r="http://schemas.openxmlformats.org/officeDocument/2006/relationships" xmlns:m="http://schemas.openxmlformats.org/officeDocument/2006/math" xmlns:v="urn:schemas-microsoft-com:vml" xmlns:wp14="http://schemas.microsoft.com/office/word/2010/wordprocessingDrawing" xmlns:wp="http://schemas.openxmlformats.org/drawingml/2006/wordprocessingDrawing" xmlns:w10="urn:schemas-microsoft-com:office:word" xmlns:w="http://schemas.openxmlformats.org/wordprocessingml/2006/main" xmlns:w14="http://schemas.microsoft.com/office/word/2010/wordml" xmlns:w15="http://schemas.microsoft.com/office/word/2012/wordml" xmlns:w16se="http://schemas.microsoft.com/office/word/2015/wordml/symex" xmlns:wpg="http://schemas.microsoft.com/office/word/2010/wordprocessingGroup" xmlns:wpi="http://schemas.microsoft.com/office/word/2010/wordprocessingInk" xmlns:wne="http://schemas.microsoft.com/office/word/2006/wordml" xmlns:wps="http://schemas.microsoft.com/office/word/2010/wordprocessingShape" mc:Ignorable="w14 w15 w16se wp14">
   <w:body>
     <w:tbl>
       <w:tblPr>
@@ -423,6 +423,169 @@
           </w:p>
         </w:tc>
       </w:tr>
+      <w:tr>
+        <w:trPr>
+          <w:trHeight w:val="227"/>
+          <w:jc w:val="center"/>
+        </w:trPr>
+        <w:tc>
+          <w:tcPr>
+            <w:tcW w:w="921" w:type="dxa"/>
+          </w:tcPr>
+          <w:p>
+            <w:pPr>
+              <w:jc w:val="center"/>
+              <w:rPr>
+                <w:rFonts w:ascii="Verdana" w:hAnsi="Verdana" w:cs="Arial"/>
+                <w:sz w:val="18"/>
+                <w:szCs w:val="18"/>
+                <w:lang w:val="es-ES"/>
+              </w:rPr>
+            </w:pPr>
+            <w:r>
+              <w:rPr>
+                <w:rFonts w:ascii="Verdana" w:hAnsi="Verdana" w:cs="Arial"/>
+                <w:sz w:val="18"/>
+                <w:szCs w:val="18"/>
+                <w:lang w:val="es-ES"/>
+              </w:rPr>
+              <w:t>1.1</w:t>
+            </w:r>
+          </w:p>
+        </w:tc>
+        <w:tc>
+          <w:tcPr>
+            <w:tcW w:w="1134" w:type="dxa"/>
+          </w:tcPr>
+          <w:p>
+            <w:pPr>
+              <w:jc w:val="center"/>
+              <w:rPr>
+                <w:rFonts w:ascii="Verdana" w:hAnsi="Verdana" w:cs="Arial"/>
+                <w:sz w:val="18"/>
+                <w:szCs w:val="18"/>
+                <w:lang w:val="es-ES"/>
+              </w:rPr>
+            </w:pPr>
+            <w:r>
+              <w:rPr>
+                <w:rFonts w:ascii="Verdana" w:hAnsi="Verdana" w:cs="Arial"/>
+                <w:sz w:val="18"/>
+                <w:szCs w:val="18"/>
+                <w:lang w:val="es-ES"/>
+              </w:rPr>
+              <w:t>JN / KS</w:t>
+            </w:r>
+          </w:p>
+        </w:tc>
+        <w:tc>
+          <w:tcPr>
+            <w:tcW w:w="1424" w:type="dxa"/>
+          </w:tcPr>
+          <w:p>
+            <w:pPr>
+              <w:jc w:val="center"/>
+              <w:rPr>
+                <w:rFonts w:ascii="Verdana" w:hAnsi="Verdana" w:cs="Arial"/>
+                <w:sz w:val="18"/>
+                <w:szCs w:val="18"/>
+                <w:lang w:val="es-ES"/>
+              </w:rPr>
+            </w:pPr>
+            <w:r>
+              <w:rPr>
+                <w:rFonts w:ascii="Verdana" w:hAnsi="Verdana" w:cs="Arial"/>
+                <w:sz w:val="18"/>
+                <w:szCs w:val="18"/>
+                <w:lang w:val="es-ES"/>
+              </w:rPr>
+              <w:t>FD</w:t>
+            </w:r>
+          </w:p>
+        </w:tc>
+        <w:tc>
+          <w:tcPr>
+            <w:tcW w:w="1454" w:type="dxa"/>
+          </w:tcPr>
+          <w:p>
+            <w:pPr>
+              <w:jc w:val="center"/>
+              <w:rPr>
+                <w:rFonts w:ascii="Verdana" w:hAnsi="Verdana" w:cs="Arial"/>
+                <w:color w:val="000000"/>
+                <w:sz w:val="18"/>
+                <w:szCs w:val="18"/>
+                <w:lang w:val="es-ES"/>
+              </w:rPr>
+            </w:pPr>
+            <w:r>
+              <w:rPr>
+                <w:rFonts w:ascii="Verdana" w:hAnsi="Verdana" w:cs="Arial"/>
+                <w:color w:val="000000"/>
+                <w:sz w:val="18"/>
+                <w:szCs w:val="18"/>
+                <w:lang w:val="es-ES"/>
+              </w:rPr>
+              <w:t>AR</w:t>
+            </w:r>
+          </w:p>
+        </w:tc>
+        <w:tc>
+          <w:tcPr>
+            <w:tcW w:w="1321" w:type="dxa"/>
+            <w:vAlign w:val="center"/>
+          </w:tcPr>
+          <w:p>
+            <w:pPr>
+              <w:jc w:val="center"/>
+              <w:rPr>
+                <w:rFonts w:ascii="Verdana" w:hAnsi="Verdana" w:cs="Arial"/>
+                <w:color w:val="000000"/>
+                <w:sz w:val="18"/>
+                <w:szCs w:val="18"/>
+                <w:lang w:val="es-ES"/>
+              </w:rPr>
+            </w:pPr>
+            <w:r>
+              <w:rPr>
+                <w:rFonts w:ascii="Verdana" w:hAnsi="Verdana" w:cs="Arial"/>
+                <w:color w:val="000000"/>
+                <w:sz w:val="18"/>
+                <w:szCs w:val="18"/>
+                <w:lang w:val="es-ES"/>
+              </w:rPr>
+              <w:t>19/11/2020</w:t>
+            </w:r>
+          </w:p>
+        </w:tc>
+        <w:tc>
+          <w:tcPr>
+            <w:tcW w:w="2533" w:type="dxa"/>
+            <w:shd w:val="clear" w:color="auto" w:fill="auto"/>
+            <w:vAlign w:val="center"/>
+          </w:tcPr>
+          <w:p>
+            <w:pPr>
+              <w:jc w:val="center"/>
+              <w:rPr>
+                <w:rFonts w:ascii="Verdana" w:hAnsi="Verdana" w:cs="Arial"/>
+                <w:sz w:val="18"/>
+                <w:szCs w:val="18"/>
+                <w:lang w:val="es-ES"/>
+              </w:rPr>
+            </w:pPr>
+            <w:r>
+              <w:rPr>
+                <w:rFonts w:ascii="Verdana" w:hAnsi="Verdana" w:cs="Arial"/>
+                <w:sz w:val="18"/>
+                <w:szCs w:val="18"/>
+                <w:lang w:val="es-ES"/>
+              </w:rPr>
+              <w:t>Actualización documento</w:t>
+            </w:r>
+          </w:p>
+        </w:tc>
+      </w:tr>
     </w:tbl>
     <w:p>
       <w:pPr>
@@ -845,16 +1008,7 @@
                 <w:smallCaps/>
                 <w:lang w:val="es-ES"/>
               </w:rPr>
-              <w:t xml:space="preserve">Fecha </w:t>
-            </w:r>
-            <w:r>
-              <w:rPr>
-                <w:rFonts w:ascii="Verdana" w:hAnsi="Verdana"/>
-                <w:b/>
-                <w:smallCaps/>
-                <w:lang w:val="es-ES"/>
-              </w:rPr>
-              <w:t>de Solución</w:t>
+              <w:t>Fecha de Solución</w:t>
             </w:r>
           </w:p>
         </w:tc>
@@ -1112,7 +1266,19 @@
               <w:rPr>
                 <w:lang w:val="es-ES"/>
               </w:rPr>
-              <w:t>Realizar un diseños de los logos e implementar el direccionamiento a las redes sociales de la empresa.</w:t>
+              <w:t>Realizar un diseños de los logos e implementar una</w:t>
+            </w:r>
+            <w:r>
+              <w:rPr>
+                <w:lang w:val="es-ES"/>
+              </w:rPr>
+              <w:t xml:space="preserve"> sección de contactos que se vinculara con redes sociales</w:t>
+            </w:r>
+            <w:r>
+              <w:rPr>
+                <w:lang w:val="es-ES"/>
+              </w:rPr>
+              <w:t>.</w:t>
             </w:r>
           </w:p>
         </w:tc>
@@ -1537,7 +1703,49 @@
               <w:rPr>
                 <w:lang w:val="es-ES"/>
               </w:rPr>
-              <w:t>Implementar mensajes en tiempo real de los estados de un pedido.</w:t>
+              <w:t xml:space="preserve">Implementar el control </w:t>
+            </w:r>
+            <w:r>
+              <w:rPr>
+                <w:lang w:val="es-ES"/>
+              </w:rPr>
+              <w:t>de estado</w:t>
+            </w:r>
+            <w:r>
+              <w:rPr>
+                <w:lang w:val="es-ES"/>
+              </w:rPr>
+              <w:t xml:space="preserve"> </w:t>
+            </w:r>
+            <w:r>
+              <w:rPr>
+                <w:lang w:val="es-ES"/>
+              </w:rPr>
+              <w:t>de</w:t>
+            </w:r>
+            <w:r>
+              <w:rPr>
+                <w:lang w:val="es-ES"/>
+              </w:rPr>
+              <w:t xml:space="preserve"> u</w:t>
+            </w:r>
+            <w:r>
+              <w:rPr>
+                <w:lang w:val="es-ES"/>
+              </w:rPr>
+              <w:t>n</w:t>
+            </w:r>
+            <w:r>
+              <w:rPr>
+                <w:lang w:val="es-ES"/>
+              </w:rPr>
+              <w:t xml:space="preserve"> </w:t>
+            </w:r>
+            <w:r>
+              <w:rPr>
+                <w:lang w:val="es-ES"/>
+              </w:rPr>
+              <w:t>pedido mediante correos electrónicos</w:t>
             </w:r>
           </w:p>
         </w:tc>
@@ -1849,6 +2057,1202 @@
         <w:tc>
           <w:tcPr>
             <w:tcW w:w="1345" w:type="dxa"/>
+            <w:vMerge w:val="restart"/>
+            <w:vAlign w:val="center"/>
+          </w:tcPr>
+          <w:p>
+            <w:pPr>
+              <w:jc w:val="center"/>
+              <w:rPr>
+                <w:lang w:val="es-ES"/>
+              </w:rPr>
+            </w:pPr>
+            <w:r>
+              <w:rPr>
+                <w:rFonts w:ascii="Arial" w:hAnsi="Arial" w:cs="Arial"/>
+                <w:sz w:val="16"/>
+                <w:szCs w:val="18"/>
+                <w:lang w:val="es-ES"/>
+              </w:rPr>
+              <w:t>Importante</w:t>
+            </w:r>
+          </w:p>
+        </w:tc>
+        <w:tc>
+          <w:tcPr>
+            <w:tcW w:w="2099" w:type="dxa"/>
+            <w:vMerge w:val="restart"/>
+            <w:vAlign w:val="center"/>
+          </w:tcPr>
+          <w:p>
+            <w:pPr>
+              <w:jc w:val="center"/>
+              <w:rPr>
+                <w:rFonts w:ascii="Arial" w:hAnsi="Arial" w:cs="Arial"/>
+                <w:sz w:val="16"/>
+                <w:szCs w:val="18"/>
+                <w:lang w:val="es-ES"/>
+              </w:rPr>
+            </w:pPr>
+            <w:r>
+              <w:rPr>
+                <w:rFonts w:ascii="Arial" w:hAnsi="Arial" w:cs="Arial"/>
+                <w:sz w:val="16"/>
+                <w:szCs w:val="18"/>
+                <w:lang w:val="es-ES"/>
+              </w:rPr>
+              <w:t>Administrador del aplicativo.</w:t>
+            </w:r>
+          </w:p>
+          <w:p>
+            <w:pPr>
+              <w:jc w:val="center"/>
+              <w:rPr>
+                <w:lang w:val="es-ES"/>
+              </w:rPr>
+            </w:pPr>
+            <w:r>
+              <w:rPr>
+                <w:rFonts w:ascii="Arial" w:hAnsi="Arial" w:cs="Arial"/>
+                <w:sz w:val="16"/>
+                <w:szCs w:val="18"/>
+                <w:lang w:val="es-ES"/>
+              </w:rPr>
+              <w:t>23/03/2021</w:t>
+            </w:r>
+          </w:p>
+        </w:tc>
+        <w:tc>
+          <w:tcPr>
+            <w:tcW w:w="2126" w:type="dxa"/>
+            <w:vMerge w:val="restart"/>
+            <w:vAlign w:val="center"/>
+          </w:tcPr>
+          <w:p>
+            <w:pPr>
+              <w:jc w:val="center"/>
+              <w:rPr>
+                <w:lang w:val="es-ES"/>
+              </w:rPr>
+            </w:pPr>
+            <w:r>
+              <w:rPr>
+                <w:lang w:val="es-ES"/>
+              </w:rPr>
+              <w:t>El cliente al no poder anular un pedido le provoca acumulación de gestión manual al  administrador.</w:t>
+            </w:r>
+          </w:p>
+        </w:tc>
+        <w:tc>
+          <w:tcPr>
+            <w:tcW w:w="1701" w:type="dxa"/>
+            <w:vMerge w:val="restart"/>
+          </w:tcPr>
+          <w:p>
+            <w:pPr>
+              <w:jc w:val="center"/>
+              <w:rPr>
+                <w:lang w:val="es-ES"/>
+              </w:rPr>
+            </w:pPr>
+            <w:r>
+              <w:rPr>
+                <w:lang w:val="es-ES"/>
+              </w:rPr>
+              <w:t>Media</w:t>
+            </w:r>
+          </w:p>
+        </w:tc>
+        <w:tc>
+          <w:tcPr>
+            <w:tcW w:w="1701" w:type="dxa"/>
+          </w:tcPr>
+          <w:p>
+            <w:pPr>
+              <w:jc w:val="center"/>
+              <w:rPr>
+                <w:lang w:val="es-ES"/>
+              </w:rPr>
+            </w:pPr>
+            <w:r>
+              <w:rPr>
+                <w:lang w:val="es-ES"/>
+              </w:rPr>
+              <w:t>AR</w:t>
+            </w:r>
+          </w:p>
+        </w:tc>
+        <w:tc>
+          <w:tcPr>
+            <w:tcW w:w="1276" w:type="dxa"/>
+            <w:vMerge w:val="restart"/>
+            <w:vAlign w:val="center"/>
+          </w:tcPr>
+          <w:p>
+            <w:pPr>
+              <w:jc w:val="center"/>
+              <w:rPr>
+                <w:lang w:val="es-ES"/>
+              </w:rPr>
+            </w:pPr>
+            <w:r>
+              <w:rPr>
+                <w:lang w:val="es-ES"/>
+              </w:rPr>
+              <w:t>25/03/2021</w:t>
+            </w:r>
+          </w:p>
+        </w:tc>
+        <w:tc>
+          <w:tcPr>
+            <w:tcW w:w="1134" w:type="dxa"/>
+            <w:vMerge w:val="restart"/>
+          </w:tcPr>
+          <w:p>
+            <w:pPr>
+              <w:jc w:val="center"/>
+              <w:rPr>
+                <w:lang w:val="es-ES"/>
+              </w:rPr>
+            </w:pPr>
+            <w:r>
+              <w:rPr>
+                <w:lang w:val="es-ES"/>
+              </w:rPr>
+              <w:t>Solucionado</w:t>
+            </w:r>
+          </w:p>
+        </w:tc>
+        <w:tc>
+          <w:tcPr>
+            <w:tcW w:w="2268" w:type="dxa"/>
+            <w:vMerge w:val="restart"/>
+            <w:vAlign w:val="center"/>
+          </w:tcPr>
+          <w:p>
+            <w:pPr>
+              <w:jc w:val="center"/>
+              <w:rPr>
+                <w:lang w:val="es-ES"/>
+              </w:rPr>
+            </w:pPr>
+            <w:r>
+              <w:rPr>
+                <w:lang w:val="es-ES"/>
+              </w:rPr>
+              <w:t>Implementar método para cambiar estado de pedido y su respectivo botón en la pantalla del cliente.</w:t>
+            </w:r>
+          </w:p>
+        </w:tc>
+      </w:tr>
+      <w:tr>
+        <w:trPr>
+          <w:trHeight w:val="99"/>
+        </w:trPr>
+        <w:tc>
+          <w:tcPr>
+            <w:tcW w:w="1345" w:type="dxa"/>
+            <w:vMerge/>
+            <w:vAlign w:val="center"/>
+          </w:tcPr>
+          <w:p>
+            <w:pPr>
+              <w:jc w:val="center"/>
+              <w:rPr>
+                <w:lang w:val="es-ES"/>
+              </w:rPr>
+            </w:pPr>
+          </w:p>
+        </w:tc>
+        <w:tc>
+          <w:tcPr>
+            <w:tcW w:w="2099" w:type="dxa"/>
+            <w:vMerge/>
+            <w:vAlign w:val="center"/>
+          </w:tcPr>
+          <w:p>
+            <w:pPr>
+              <w:jc w:val="center"/>
+              <w:rPr>
+                <w:lang w:val="es-ES"/>
+              </w:rPr>
+            </w:pPr>
+          </w:p>
+        </w:tc>
+        <w:tc>
+          <w:tcPr>
+            <w:tcW w:w="2126" w:type="dxa"/>
+            <w:vMerge/>
+            <w:vAlign w:val="center"/>
+          </w:tcPr>
+          <w:p>
+            <w:pPr>
+              <w:jc w:val="center"/>
+              <w:rPr>
+                <w:lang w:val="es-ES"/>
+              </w:rPr>
+            </w:pPr>
+          </w:p>
+        </w:tc>
+        <w:tc>
+          <w:tcPr>
+            <w:tcW w:w="1701" w:type="dxa"/>
+            <w:vMerge/>
+          </w:tcPr>
+          <w:p>
+            <w:pPr>
+              <w:jc w:val="center"/>
+              <w:rPr>
+                <w:lang w:val="es-ES"/>
+              </w:rPr>
+            </w:pPr>
+          </w:p>
+        </w:tc>
+        <w:tc>
+          <w:tcPr>
+            <w:tcW w:w="1701" w:type="dxa"/>
+            <w:vAlign w:val="center"/>
+          </w:tcPr>
+          <w:p>
+            <w:pPr>
+              <w:jc w:val="center"/>
+              <w:rPr>
+                <w:rFonts w:ascii="Arial" w:hAnsi="Arial" w:cs="Arial"/>
+                <w:sz w:val="16"/>
+                <w:szCs w:val="18"/>
+                <w:lang w:val="es-ES"/>
+              </w:rPr>
+            </w:pPr>
+            <w:r>
+              <w:rPr>
+                <w:rFonts w:ascii="Arial" w:hAnsi="Arial" w:cs="Arial"/>
+                <w:sz w:val="16"/>
+                <w:szCs w:val="18"/>
+                <w:lang w:val="es-ES"/>
+              </w:rPr>
+              <w:t>FD</w:t>
+            </w:r>
+          </w:p>
+        </w:tc>
+        <w:tc>
+          <w:tcPr>
+            <w:tcW w:w="1276" w:type="dxa"/>
+            <w:vMerge/>
+            <w:vAlign w:val="center"/>
+          </w:tcPr>
+          <w:p>
+            <w:pPr>
+              <w:jc w:val="center"/>
+              <w:rPr>
+                <w:lang w:val="es-ES"/>
+              </w:rPr>
+            </w:pPr>
+          </w:p>
+        </w:tc>
+        <w:tc>
+          <w:tcPr>
+            <w:tcW w:w="1134" w:type="dxa"/>
+            <w:vMerge/>
+          </w:tcPr>
+          <w:p>
+            <w:pPr>
+              <w:jc w:val="center"/>
+              <w:rPr>
+                <w:lang w:val="es-ES"/>
+              </w:rPr>
+            </w:pPr>
+          </w:p>
+        </w:tc>
+        <w:tc>
+          <w:tcPr>
+            <w:tcW w:w="2268" w:type="dxa"/>
+            <w:vMerge/>
+            <w:vAlign w:val="center"/>
+          </w:tcPr>
+          <w:p>
+            <w:pPr>
+              <w:jc w:val="center"/>
+              <w:rPr>
+                <w:lang w:val="es-ES"/>
+              </w:rPr>
+            </w:pPr>
+          </w:p>
+        </w:tc>
+      </w:tr>
+      <w:tr>
+        <w:trPr>
+          <w:trHeight w:val="230"/>
+        </w:trPr>
+        <w:tc>
+          <w:tcPr>
+            <w:tcW w:w="1345" w:type="dxa"/>
+            <w:vMerge/>
+            <w:vAlign w:val="center"/>
+          </w:tcPr>
+          <w:p>
+            <w:pPr>
+              <w:jc w:val="center"/>
+              <w:rPr>
+                <w:lang w:val="es-ES"/>
+              </w:rPr>
+            </w:pPr>
+          </w:p>
+        </w:tc>
+        <w:tc>
+          <w:tcPr>
+            <w:tcW w:w="2099" w:type="dxa"/>
+            <w:vMerge/>
+            <w:vAlign w:val="center"/>
+          </w:tcPr>
+          <w:p>
+            <w:pPr>
+              <w:jc w:val="center"/>
+              <w:rPr>
+                <w:lang w:val="es-ES"/>
+              </w:rPr>
+            </w:pPr>
+          </w:p>
+        </w:tc>
+        <w:tc>
+          <w:tcPr>
+            <w:tcW w:w="2126" w:type="dxa"/>
+            <w:vMerge/>
+            <w:vAlign w:val="center"/>
+          </w:tcPr>
+          <w:p>
+            <w:pPr>
+              <w:jc w:val="center"/>
+              <w:rPr>
+                <w:lang w:val="es-ES"/>
+              </w:rPr>
+            </w:pPr>
+          </w:p>
+        </w:tc>
+        <w:tc>
+          <w:tcPr>
+            <w:tcW w:w="1701" w:type="dxa"/>
+            <w:vMerge/>
+          </w:tcPr>
+          <w:p>
+            <w:pPr>
+              <w:jc w:val="center"/>
+              <w:rPr>
+                <w:lang w:val="es-ES"/>
+              </w:rPr>
+            </w:pPr>
+          </w:p>
+        </w:tc>
+        <w:tc>
+          <w:tcPr>
+            <w:tcW w:w="1701" w:type="dxa"/>
+            <w:vAlign w:val="center"/>
+          </w:tcPr>
+          <w:p>
+            <w:pPr>
+              <w:jc w:val="center"/>
+              <w:rPr>
+                <w:rFonts w:ascii="Arial" w:hAnsi="Arial" w:cs="Arial"/>
+                <w:sz w:val="16"/>
+                <w:szCs w:val="18"/>
+                <w:lang w:val="es-ES"/>
+              </w:rPr>
+            </w:pPr>
+            <w:r>
+              <w:rPr>
+                <w:rFonts w:ascii="Arial" w:hAnsi="Arial" w:cs="Arial"/>
+                <w:sz w:val="16"/>
+                <w:szCs w:val="18"/>
+                <w:lang w:val="es-ES"/>
+              </w:rPr>
+              <w:t>JN</w:t>
+            </w:r>
+          </w:p>
+        </w:tc>
+        <w:tc>
+          <w:tcPr>
+            <w:tcW w:w="1276" w:type="dxa"/>
+            <w:vMerge/>
+            <w:vAlign w:val="center"/>
+          </w:tcPr>
+          <w:p>
+            <w:pPr>
+              <w:jc w:val="center"/>
+              <w:rPr>
+                <w:lang w:val="es-ES"/>
+              </w:rPr>
+            </w:pPr>
+          </w:p>
+        </w:tc>
+        <w:tc>
+          <w:tcPr>
+            <w:tcW w:w="1134" w:type="dxa"/>
+            <w:vMerge/>
+          </w:tcPr>
+          <w:p>
+            <w:pPr>
+              <w:jc w:val="center"/>
+              <w:rPr>
+                <w:lang w:val="es-ES"/>
+              </w:rPr>
+            </w:pPr>
+          </w:p>
+        </w:tc>
+        <w:tc>
+          <w:tcPr>
+            <w:tcW w:w="2268" w:type="dxa"/>
+            <w:vMerge/>
+            <w:vAlign w:val="center"/>
+          </w:tcPr>
+          <w:p>
+            <w:pPr>
+              <w:jc w:val="center"/>
+              <w:rPr>
+                <w:lang w:val="es-ES"/>
+              </w:rPr>
+            </w:pPr>
+          </w:p>
+        </w:tc>
+      </w:tr>
+      <w:tr>
+        <w:trPr>
+          <w:trHeight w:val="149"/>
+        </w:trPr>
+        <w:tc>
+          <w:tcPr>
+            <w:tcW w:w="1345" w:type="dxa"/>
+            <w:vMerge w:val="restart"/>
+            <w:vAlign w:val="center"/>
+          </w:tcPr>
+          <w:p>
+            <w:pPr>
+              <w:jc w:val="center"/>
+              <w:rPr>
+                <w:rFonts w:ascii="Arial" w:hAnsi="Arial" w:cs="Arial"/>
+                <w:sz w:val="16"/>
+                <w:szCs w:val="18"/>
+                <w:lang w:val="es-ES"/>
+              </w:rPr>
+            </w:pPr>
+          </w:p>
+        </w:tc>
+        <w:tc>
+          <w:tcPr>
+            <w:tcW w:w="2099" w:type="dxa"/>
+            <w:vMerge w:val="restart"/>
+            <w:vAlign w:val="center"/>
+          </w:tcPr>
+          <w:p>
+            <w:pPr>
+              <w:jc w:val="center"/>
+              <w:rPr>
+                <w:rFonts w:ascii="Arial" w:hAnsi="Arial" w:cs="Arial"/>
+                <w:sz w:val="16"/>
+                <w:szCs w:val="18"/>
+                <w:lang w:val="es-ES"/>
+              </w:rPr>
+            </w:pPr>
+          </w:p>
+        </w:tc>
+        <w:tc>
+          <w:tcPr>
+            <w:tcW w:w="2126" w:type="dxa"/>
+            <w:vMerge w:val="restart"/>
+            <w:vAlign w:val="center"/>
+          </w:tcPr>
+          <w:p>
+            <w:pPr>
+              <w:jc w:val="both"/>
+              <w:rPr>
+                <w:rFonts w:ascii="Arial" w:hAnsi="Arial" w:cs="Arial"/>
+                <w:sz w:val="16"/>
+                <w:szCs w:val="18"/>
+                <w:lang w:val="es-ES"/>
+              </w:rPr>
+            </w:pPr>
+          </w:p>
+        </w:tc>
+        <w:tc>
+          <w:tcPr>
+            <w:tcW w:w="1701" w:type="dxa"/>
+            <w:vMerge w:val="restart"/>
+          </w:tcPr>
+          <w:p>
+            <w:pPr>
+              <w:jc w:val="center"/>
+              <w:rPr>
+                <w:lang w:val="es-ES"/>
+              </w:rPr>
+            </w:pPr>
+          </w:p>
+        </w:tc>
+        <w:tc>
+          <w:tcPr>
+            <w:tcW w:w="1701" w:type="dxa"/>
+            <w:tcBorders>
+              <w:bottom w:val="single" w:sz="4" w:space="0" w:color="auto"/>
+            </w:tcBorders>
+          </w:tcPr>
+          <w:p>
+            <w:pPr>
+              <w:jc w:val="center"/>
+              <w:rPr>
+                <w:lang w:val="es-ES"/>
+              </w:rPr>
+            </w:pPr>
+          </w:p>
+        </w:tc>
+        <w:tc>
+          <w:tcPr>
+            <w:tcW w:w="1276" w:type="dxa"/>
+            <w:vMerge w:val="restart"/>
+            <w:vAlign w:val="center"/>
+          </w:tcPr>
+          <w:p>
+            <w:pPr>
+              <w:jc w:val="center"/>
+              <w:rPr>
+                <w:rFonts w:ascii="Arial" w:hAnsi="Arial" w:cs="Arial"/>
+                <w:color w:val="C00000"/>
+                <w:sz w:val="16"/>
+                <w:szCs w:val="18"/>
+                <w:lang w:val="es-ES"/>
+              </w:rPr>
+            </w:pPr>
+          </w:p>
+        </w:tc>
+        <w:tc>
+          <w:tcPr>
+            <w:tcW w:w="1134" w:type="dxa"/>
+            <w:vMerge w:val="restart"/>
+          </w:tcPr>
+          <w:p>
+            <w:pPr>
+              <w:jc w:val="center"/>
+              <w:rPr>
+                <w:lang w:val="es-ES"/>
+              </w:rPr>
+            </w:pPr>
+          </w:p>
+        </w:tc>
+        <w:tc>
+          <w:tcPr>
+            <w:tcW w:w="2268" w:type="dxa"/>
+            <w:vMerge w:val="restart"/>
+            <w:vAlign w:val="center"/>
+          </w:tcPr>
+          <w:p>
+            <w:pPr>
+              <w:jc w:val="both"/>
+              <w:rPr>
+                <w:rFonts w:ascii="Arial" w:hAnsi="Arial" w:cs="Arial"/>
+                <w:sz w:val="16"/>
+                <w:szCs w:val="18"/>
+                <w:lang w:val="es-ES"/>
+              </w:rPr>
+            </w:pPr>
+          </w:p>
+        </w:tc>
+      </w:tr>
+      <w:tr>
+        <w:trPr>
+          <w:trHeight w:val="139"/>
+        </w:trPr>
+        <w:tc>
+          <w:tcPr>
+            <w:tcW w:w="1345" w:type="dxa"/>
+            <w:vMerge/>
+            <w:vAlign w:val="center"/>
+          </w:tcPr>
+          <w:p>
+            <w:pPr>
+              <w:jc w:val="center"/>
+              <w:rPr>
+                <w:rFonts w:ascii="Arial" w:hAnsi="Arial" w:cs="Arial"/>
+                <w:sz w:val="16"/>
+                <w:szCs w:val="18"/>
+                <w:lang w:val="es-ES"/>
+              </w:rPr>
+            </w:pPr>
+          </w:p>
+        </w:tc>
+        <w:tc>
+          <w:tcPr>
+            <w:tcW w:w="2099" w:type="dxa"/>
+            <w:vMerge/>
+            <w:vAlign w:val="center"/>
+          </w:tcPr>
+          <w:p>
+            <w:pPr>
+              <w:jc w:val="center"/>
+              <w:rPr>
+                <w:rFonts w:ascii="Arial" w:hAnsi="Arial" w:cs="Arial"/>
+                <w:sz w:val="16"/>
+                <w:szCs w:val="18"/>
+                <w:lang w:val="es-ES"/>
+              </w:rPr>
+            </w:pPr>
+          </w:p>
+        </w:tc>
+        <w:tc>
+          <w:tcPr>
+            <w:tcW w:w="2126" w:type="dxa"/>
+            <w:vMerge/>
+            <w:vAlign w:val="center"/>
+          </w:tcPr>
+          <w:p>
+            <w:pPr>
+              <w:jc w:val="both"/>
+              <w:rPr>
+                <w:rFonts w:ascii="Arial" w:hAnsi="Arial" w:cs="Arial"/>
+                <w:sz w:val="16"/>
+                <w:szCs w:val="18"/>
+                <w:lang w:val="es-ES"/>
+              </w:rPr>
+            </w:pPr>
+          </w:p>
+        </w:tc>
+        <w:tc>
+          <w:tcPr>
+            <w:tcW w:w="1701" w:type="dxa"/>
+            <w:vMerge/>
+          </w:tcPr>
+          <w:p>
+            <w:pPr>
+              <w:jc w:val="center"/>
+              <w:rPr>
+                <w:lang w:val="es-ES"/>
+              </w:rPr>
+            </w:pPr>
+          </w:p>
+        </w:tc>
+        <w:tc>
+          <w:tcPr>
+            <w:tcW w:w="1701" w:type="dxa"/>
+            <w:tcBorders>
+              <w:bottom w:val="single" w:sz="4" w:space="0" w:color="auto"/>
+            </w:tcBorders>
+            <w:vAlign w:val="center"/>
+          </w:tcPr>
+          <w:p>
+            <w:pPr>
+              <w:jc w:val="center"/>
+              <w:rPr>
+                <w:rFonts w:ascii="Arial" w:hAnsi="Arial" w:cs="Arial"/>
+                <w:sz w:val="16"/>
+                <w:szCs w:val="18"/>
+                <w:lang w:val="es-ES"/>
+              </w:rPr>
+            </w:pPr>
+          </w:p>
+        </w:tc>
+        <w:tc>
+          <w:tcPr>
+            <w:tcW w:w="1276" w:type="dxa"/>
+            <w:vMerge/>
+            <w:vAlign w:val="center"/>
+          </w:tcPr>
+          <w:p>
+            <w:pPr>
+              <w:jc w:val="center"/>
+              <w:rPr>
+                <w:rFonts w:ascii="Arial" w:hAnsi="Arial" w:cs="Arial"/>
+                <w:color w:val="C00000"/>
+                <w:sz w:val="16"/>
+                <w:szCs w:val="18"/>
+                <w:lang w:val="es-ES"/>
+              </w:rPr>
+            </w:pPr>
+          </w:p>
+        </w:tc>
+        <w:tc>
+          <w:tcPr>
+            <w:tcW w:w="1134" w:type="dxa"/>
+            <w:vMerge/>
+          </w:tcPr>
+          <w:p>
+            <w:pPr>
+              <w:jc w:val="center"/>
+              <w:rPr>
+                <w:lang w:val="es-ES"/>
+              </w:rPr>
+            </w:pPr>
+          </w:p>
+        </w:tc>
+        <w:tc>
+          <w:tcPr>
+            <w:tcW w:w="2268" w:type="dxa"/>
+            <w:vMerge/>
+            <w:vAlign w:val="center"/>
+          </w:tcPr>
+          <w:p>
+            <w:pPr>
+              <w:jc w:val="both"/>
+              <w:rPr>
+                <w:rFonts w:ascii="Arial" w:hAnsi="Arial" w:cs="Arial"/>
+                <w:sz w:val="16"/>
+                <w:szCs w:val="18"/>
+                <w:lang w:val="es-ES"/>
+              </w:rPr>
+            </w:pPr>
+          </w:p>
+        </w:tc>
+      </w:tr>
+      <w:tr>
+        <w:trPr>
+          <w:trHeight w:val="139"/>
+        </w:trPr>
+        <w:tc>
+          <w:tcPr>
+            <w:tcW w:w="1345" w:type="dxa"/>
+            <w:vMerge/>
+            <w:vAlign w:val="center"/>
+          </w:tcPr>
+          <w:p>
+            <w:pPr>
+              <w:jc w:val="center"/>
+              <w:rPr>
+                <w:rFonts w:ascii="Arial" w:hAnsi="Arial" w:cs="Arial"/>
+                <w:sz w:val="16"/>
+                <w:szCs w:val="18"/>
+                <w:lang w:val="es-ES"/>
+              </w:rPr>
+            </w:pPr>
+          </w:p>
+        </w:tc>
+        <w:tc>
+          <w:tcPr>
+            <w:tcW w:w="2099" w:type="dxa"/>
+            <w:vMerge/>
+            <w:vAlign w:val="center"/>
+          </w:tcPr>
+          <w:p>
+            <w:pPr>
+              <w:jc w:val="center"/>
+              <w:rPr>
+                <w:rFonts w:ascii="Arial" w:hAnsi="Arial" w:cs="Arial"/>
+                <w:sz w:val="16"/>
+                <w:szCs w:val="18"/>
+                <w:lang w:val="es-ES"/>
+              </w:rPr>
+            </w:pPr>
+          </w:p>
+        </w:tc>
+        <w:tc>
+          <w:tcPr>
+            <w:tcW w:w="2126" w:type="dxa"/>
+            <w:vMerge/>
+            <w:vAlign w:val="center"/>
+          </w:tcPr>
+          <w:p>
+            <w:pPr>
+              <w:jc w:val="both"/>
+              <w:rPr>
+                <w:rFonts w:ascii="Arial" w:hAnsi="Arial" w:cs="Arial"/>
+                <w:sz w:val="16"/>
+                <w:szCs w:val="18"/>
+                <w:lang w:val="es-ES"/>
+              </w:rPr>
+            </w:pPr>
+          </w:p>
+        </w:tc>
+        <w:tc>
+          <w:tcPr>
+            <w:tcW w:w="1701" w:type="dxa"/>
+            <w:vMerge/>
+          </w:tcPr>
+          <w:p>
+            <w:pPr>
+              <w:jc w:val="center"/>
+              <w:rPr>
+                <w:lang w:val="es-ES"/>
+              </w:rPr>
+            </w:pPr>
+          </w:p>
+        </w:tc>
+        <w:tc>
+          <w:tcPr>
+            <w:tcW w:w="1701" w:type="dxa"/>
+            <w:tcBorders>
+              <w:bottom w:val="single" w:sz="4" w:space="0" w:color="auto"/>
+            </w:tcBorders>
+            <w:vAlign w:val="center"/>
+          </w:tcPr>
+          <w:p>
+            <w:pPr>
+              <w:jc w:val="center"/>
+              <w:rPr>
+                <w:rFonts w:ascii="Arial" w:hAnsi="Arial" w:cs="Arial"/>
+                <w:sz w:val="16"/>
+                <w:szCs w:val="18"/>
+                <w:lang w:val="es-ES"/>
+              </w:rPr>
+            </w:pPr>
+          </w:p>
+        </w:tc>
+        <w:tc>
+          <w:tcPr>
+            <w:tcW w:w="1276" w:type="dxa"/>
+            <w:vMerge/>
+            <w:vAlign w:val="center"/>
+          </w:tcPr>
+          <w:p>
+            <w:pPr>
+              <w:jc w:val="center"/>
+              <w:rPr>
+                <w:rFonts w:ascii="Arial" w:hAnsi="Arial" w:cs="Arial"/>
+                <w:color w:val="C00000"/>
+                <w:sz w:val="16"/>
+                <w:szCs w:val="18"/>
+                <w:lang w:val="es-ES"/>
+              </w:rPr>
+            </w:pPr>
+          </w:p>
+        </w:tc>
+        <w:tc>
+          <w:tcPr>
+            <w:tcW w:w="1134" w:type="dxa"/>
+            <w:vMerge/>
+          </w:tcPr>
+          <w:p>
+            <w:pPr>
+              <w:jc w:val="center"/>
+              <w:rPr>
+                <w:lang w:val="es-ES"/>
+              </w:rPr>
+            </w:pPr>
+          </w:p>
+        </w:tc>
+        <w:tc>
+          <w:tcPr>
+            <w:tcW w:w="2268" w:type="dxa"/>
+            <w:vMerge/>
+            <w:vAlign w:val="center"/>
+          </w:tcPr>
+          <w:p>
+            <w:pPr>
+              <w:jc w:val="both"/>
+              <w:rPr>
+                <w:rFonts w:ascii="Arial" w:hAnsi="Arial" w:cs="Arial"/>
+                <w:sz w:val="16"/>
+                <w:szCs w:val="18"/>
+                <w:lang w:val="es-ES"/>
+              </w:rPr>
+            </w:pPr>
+          </w:p>
+        </w:tc>
+      </w:tr>
+      <w:tr>
+        <w:trPr>
+          <w:trHeight w:val="176"/>
+        </w:trPr>
+        <w:tc>
+          <w:tcPr>
+            <w:tcW w:w="1345" w:type="dxa"/>
+            <w:vMerge/>
+            <w:tcBorders>
+              <w:bottom w:val="single" w:sz="4" w:space="0" w:color="auto"/>
+            </w:tcBorders>
+            <w:vAlign w:val="center"/>
+          </w:tcPr>
+          <w:p>
+            <w:pPr>
+              <w:jc w:val="center"/>
+              <w:rPr>
+                <w:rFonts w:ascii="Arial" w:hAnsi="Arial" w:cs="Arial"/>
+                <w:sz w:val="16"/>
+                <w:szCs w:val="18"/>
+                <w:lang w:val="es-ES"/>
+              </w:rPr>
+            </w:pPr>
+          </w:p>
+        </w:tc>
+        <w:tc>
+          <w:tcPr>
+            <w:tcW w:w="2099" w:type="dxa"/>
+            <w:vMerge/>
+            <w:tcBorders>
+              <w:bottom w:val="single" w:sz="4" w:space="0" w:color="auto"/>
+            </w:tcBorders>
+            <w:vAlign w:val="center"/>
+          </w:tcPr>
+          <w:p>
+            <w:pPr>
+              <w:jc w:val="center"/>
+              <w:rPr>
+                <w:rFonts w:ascii="Arial" w:hAnsi="Arial" w:cs="Arial"/>
+                <w:sz w:val="16"/>
+                <w:szCs w:val="18"/>
+                <w:lang w:val="es-ES"/>
+              </w:rPr>
+            </w:pPr>
+          </w:p>
+        </w:tc>
+        <w:tc>
+          <w:tcPr>
+            <w:tcW w:w="2126" w:type="dxa"/>
+            <w:vMerge/>
+            <w:tcBorders>
+              <w:bottom w:val="single" w:sz="4" w:space="0" w:color="auto"/>
+            </w:tcBorders>
+            <w:vAlign w:val="center"/>
+          </w:tcPr>
+          <w:p>
+            <w:pPr>
+              <w:jc w:val="both"/>
+              <w:rPr>
+                <w:rFonts w:ascii="Arial" w:hAnsi="Arial" w:cs="Arial"/>
+                <w:sz w:val="16"/>
+                <w:szCs w:val="18"/>
+                <w:lang w:val="es-ES"/>
+              </w:rPr>
+            </w:pPr>
+          </w:p>
+        </w:tc>
+        <w:tc>
+          <w:tcPr>
+            <w:tcW w:w="1701" w:type="dxa"/>
+            <w:vMerge/>
+            <w:tcBorders>
+              <w:bottom w:val="single" w:sz="4" w:space="0" w:color="auto"/>
+            </w:tcBorders>
+          </w:tcPr>
+          <w:p>
+            <w:pPr>
+              <w:jc w:val="center"/>
+              <w:rPr>
+                <w:lang w:val="es-ES"/>
+              </w:rPr>
+            </w:pPr>
+          </w:p>
+        </w:tc>
+        <w:tc>
+          <w:tcPr>
+            <w:tcW w:w="1701" w:type="dxa"/>
+            <w:tcBorders>
+              <w:bottom w:val="single" w:sz="4" w:space="0" w:color="auto"/>
+            </w:tcBorders>
+            <w:vAlign w:val="center"/>
+          </w:tcPr>
+          <w:p>
+            <w:pPr>
+              <w:jc w:val="center"/>
+              <w:rPr>
+                <w:rFonts w:ascii="Arial" w:hAnsi="Arial" w:cs="Arial"/>
+                <w:sz w:val="16"/>
+                <w:szCs w:val="18"/>
+                <w:lang w:val="es-ES"/>
+              </w:rPr>
+            </w:pPr>
+          </w:p>
+        </w:tc>
+        <w:tc>
+          <w:tcPr>
+            <w:tcW w:w="1276" w:type="dxa"/>
+            <w:vMerge/>
+            <w:tcBorders>
+              <w:bottom w:val="single" w:sz="4" w:space="0" w:color="auto"/>
+            </w:tcBorders>
+            <w:vAlign w:val="center"/>
+          </w:tcPr>
+          <w:p>
+            <w:pPr>
+              <w:jc w:val="center"/>
+              <w:rPr>
+                <w:rFonts w:ascii="Arial" w:hAnsi="Arial" w:cs="Arial"/>
+                <w:color w:val="C00000"/>
+                <w:sz w:val="16"/>
+                <w:szCs w:val="18"/>
+                <w:lang w:val="es-ES"/>
+              </w:rPr>
+            </w:pPr>
+          </w:p>
+        </w:tc>
+        <w:tc>
+          <w:tcPr>
+            <w:tcW w:w="1134" w:type="dxa"/>
+            <w:vMerge/>
+            <w:tcBorders>
+              <w:bottom w:val="single" w:sz="4" w:space="0" w:color="auto"/>
+            </w:tcBorders>
+          </w:tcPr>
+          <w:p>
+            <w:pPr>
+              <w:jc w:val="center"/>
+              <w:rPr>
+                <w:lang w:val="es-ES"/>
+              </w:rPr>
+            </w:pPr>
+          </w:p>
+        </w:tc>
+        <w:tc>
+          <w:tcPr>
+            <w:tcW w:w="2268" w:type="dxa"/>
+            <w:vMerge/>
+            <w:tcBorders>
+              <w:bottom w:val="single" w:sz="4" w:space="0" w:color="auto"/>
+            </w:tcBorders>
+            <w:vAlign w:val="center"/>
+          </w:tcPr>
+          <w:p>
+            <w:pPr>
+              <w:jc w:val="both"/>
+              <w:rPr>
+                <w:rFonts w:ascii="Arial" w:hAnsi="Arial" w:cs="Arial"/>
+                <w:sz w:val="16"/>
+                <w:szCs w:val="18"/>
+                <w:lang w:val="es-ES"/>
+              </w:rPr>
+            </w:pPr>
+          </w:p>
+        </w:tc>
+      </w:tr>
+      <w:tr>
+        <w:trPr>
+          <w:trHeight w:val="204"/>
+        </w:trPr>
+        <w:tc>
+          <w:tcPr>
+            <w:tcW w:w="1345" w:type="dxa"/>
+            <w:vMerge w:val="restart"/>
+            <w:vAlign w:val="center"/>
+          </w:tcPr>
+          <w:p>
+            <w:pPr>
+              <w:jc w:val="center"/>
+              <w:rPr>
+                <w:rFonts w:ascii="Arial" w:hAnsi="Arial" w:cs="Arial"/>
+                <w:sz w:val="16"/>
+                <w:szCs w:val="18"/>
+                <w:lang w:val="es-ES"/>
+              </w:rPr>
+            </w:pPr>
+          </w:p>
+        </w:tc>
+        <w:tc>
+          <w:tcPr>
+            <w:tcW w:w="2099" w:type="dxa"/>
+            <w:vMerge w:val="restart"/>
+            <w:vAlign w:val="center"/>
+          </w:tcPr>
+          <w:p>
+            <w:pPr>
+              <w:jc w:val="center"/>
+              <w:rPr>
+                <w:rFonts w:ascii="Arial" w:hAnsi="Arial" w:cs="Arial"/>
+                <w:sz w:val="16"/>
+                <w:szCs w:val="18"/>
+                <w:lang w:val="es-ES"/>
+              </w:rPr>
+            </w:pPr>
+          </w:p>
+        </w:tc>
+        <w:tc>
+          <w:tcPr>
+            <w:tcW w:w="2126" w:type="dxa"/>
+            <w:vMerge w:val="restart"/>
+            <w:vAlign w:val="center"/>
+          </w:tcPr>
+          <w:p>
+            <w:pPr>
+              <w:jc w:val="both"/>
+              <w:rPr>
+                <w:rFonts w:ascii="Arial" w:hAnsi="Arial" w:cs="Arial"/>
+                <w:sz w:val="16"/>
+                <w:szCs w:val="18"/>
+                <w:lang w:val="es-ES"/>
+              </w:rPr>
+            </w:pPr>
+          </w:p>
+        </w:tc>
+        <w:tc>
+          <w:tcPr>
+            <w:tcW w:w="1701" w:type="dxa"/>
+            <w:vMerge w:val="restart"/>
+          </w:tcPr>
+          <w:p>
+            <w:pPr>
+              <w:jc w:val="center"/>
+              <w:rPr>
+                <w:lang w:val="es-ES"/>
+              </w:rPr>
+            </w:pPr>
+          </w:p>
+        </w:tc>
+        <w:tc>
+          <w:tcPr>
+            <w:tcW w:w="1701" w:type="dxa"/>
+            <w:tcBorders>
+              <w:bottom w:val="single" w:sz="4" w:space="0" w:color="auto"/>
+            </w:tcBorders>
+          </w:tcPr>
+          <w:p>
+            <w:pPr>
+              <w:jc w:val="center"/>
+              <w:rPr>
+                <w:lang w:val="es-ES"/>
+              </w:rPr>
+            </w:pPr>
+          </w:p>
+        </w:tc>
+        <w:tc>
+          <w:tcPr>
+            <w:tcW w:w="1276" w:type="dxa"/>
+            <w:vMerge w:val="restart"/>
+            <w:vAlign w:val="center"/>
+          </w:tcPr>
+          <w:p>
+            <w:pPr>
+              <w:jc w:val="center"/>
+              <w:rPr>
+                <w:rFonts w:ascii="Arial" w:hAnsi="Arial" w:cs="Arial"/>
+                <w:color w:val="C00000"/>
+                <w:sz w:val="16"/>
+                <w:szCs w:val="18"/>
+                <w:lang w:val="es-ES"/>
+              </w:rPr>
+            </w:pPr>
+          </w:p>
+        </w:tc>
+        <w:tc>
+          <w:tcPr>
+            <w:tcW w:w="1134" w:type="dxa"/>
+            <w:vMerge w:val="restart"/>
+          </w:tcPr>
+          <w:p>
+            <w:pPr>
+              <w:jc w:val="center"/>
+              <w:rPr>
+                <w:lang w:val="es-ES"/>
+              </w:rPr>
+            </w:pPr>
+          </w:p>
+        </w:tc>
+        <w:tc>
+          <w:tcPr>
+            <w:tcW w:w="2268" w:type="dxa"/>
+            <w:vMerge w:val="restart"/>
+            <w:vAlign w:val="center"/>
+          </w:tcPr>
+          <w:p>
+            <w:pPr>
+              <w:jc w:val="both"/>
+              <w:rPr>
+                <w:rFonts w:ascii="Arial" w:hAnsi="Arial" w:cs="Arial"/>
+                <w:sz w:val="16"/>
+                <w:szCs w:val="18"/>
+                <w:lang w:val="es-ES"/>
+              </w:rPr>
+            </w:pPr>
+          </w:p>
+        </w:tc>
+      </w:tr>
+      <w:tr>
+        <w:trPr>
+          <w:trHeight w:val="122"/>
+        </w:trPr>
+        <w:tc>
+          <w:tcPr>
+            <w:tcW w:w="1345" w:type="dxa"/>
             <w:vMerge/>
             <w:vAlign w:val="center"/>
           </w:tcPr>
@@ -1933,15 +3337,6 @@
                 <w:lang w:val="es-ES"/>
               </w:rPr>
             </w:pPr>
-            <w:r>
-              <w:rPr>
-                <w:rFonts w:ascii="Arial" w:hAnsi="Arial" w:cs="Arial"/>
-                <w:sz w:val="16"/>
-                <w:szCs w:val="18"/>
-                <w:lang w:val="es-ES"/>
-              </w:rPr>
-              <w:t>FD</w:t>
-            </w:r>
           </w:p>
         </w:tc>
         <w:tc>
@@ -2087,15 +3482,6 @@
                 <w:lang w:val="es-ES"/>
               </w:rPr>
             </w:pPr>
-            <w:r>
-              <w:rPr>
-                <w:rFonts w:ascii="Arial" w:hAnsi="Arial" w:cs="Arial"/>
-                <w:sz w:val="16"/>
-                <w:szCs w:val="18"/>
-                <w:lang w:val="es-ES"/>
-              </w:rPr>
-              <w:t>JN</w:t>
-            </w:r>
           </w:p>
         </w:tc>
         <w:tc>
@@ -2242,16 +3628,6 @@
                 <w:lang w:val="es-ES"/>
               </w:rPr>
             </w:pPr>
-            <w:r>
-              <w:rPr>
-                <w:rFonts w:ascii="Arial" w:hAnsi="Arial" w:cs="Arial"/>
-                <w:color w:val="000000"/>
-                <w:sz w:val="16"/>
-                <w:szCs w:val="18"/>
-                <w:lang w:val="es-ES"/>
-              </w:rPr>
-              <w:t>KS</w:t>
-            </w:r>
           </w:p>
         </w:tc>
         <w:tc>
@@ -2309,2102 +3685,43 @@
           </w:p>
         </w:tc>
       </w:tr>
-      <w:tr>
-        <w:trPr>
-          <w:trHeight w:val="122"/>
-        </w:trPr>
-        <w:tc>
-          <w:tcPr>
-            <w:tcW w:w="1345" w:type="dxa"/>
-            <w:vMerge w:val="restart"/>
-            <w:vAlign w:val="center"/>
-          </w:tcPr>
-          <w:p>
-            <w:pPr>
-              <w:jc w:val="center"/>
-              <w:rPr>
-                <w:lang w:val="es-ES"/>
-              </w:rPr>
-            </w:pPr>
-            <w:r>
-              <w:rPr>
-                <w:rFonts w:ascii="Arial" w:hAnsi="Arial" w:cs="Arial"/>
-                <w:sz w:val="16"/>
-                <w:szCs w:val="18"/>
-                <w:lang w:val="es-ES"/>
-              </w:rPr>
-              <w:t>Importante</w:t>
-            </w:r>
-          </w:p>
-        </w:tc>
-        <w:tc>
-          <w:tcPr>
-            <w:tcW w:w="2099" w:type="dxa"/>
-            <w:vMerge w:val="restart"/>
-            <w:vAlign w:val="center"/>
-          </w:tcPr>
-          <w:p>
-            <w:pPr>
-              <w:jc w:val="center"/>
-              <w:rPr>
-                <w:rFonts w:ascii="Arial" w:hAnsi="Arial" w:cs="Arial"/>
-                <w:sz w:val="16"/>
-                <w:szCs w:val="18"/>
-                <w:lang w:val="es-ES"/>
-              </w:rPr>
-            </w:pPr>
-            <w:r>
-              <w:rPr>
-                <w:rFonts w:ascii="Arial" w:hAnsi="Arial" w:cs="Arial"/>
-                <w:sz w:val="16"/>
-                <w:szCs w:val="18"/>
-                <w:lang w:val="es-ES"/>
-              </w:rPr>
-              <w:t>Administrador del aplicativo.</w:t>
-            </w:r>
-          </w:p>
-          <w:p>
-            <w:pPr>
-              <w:jc w:val="center"/>
-              <w:rPr>
-                <w:lang w:val="es-ES"/>
-              </w:rPr>
-            </w:pPr>
-            <w:r>
-              <w:rPr>
-                <w:rFonts w:ascii="Arial" w:hAnsi="Arial" w:cs="Arial"/>
-                <w:sz w:val="16"/>
-                <w:szCs w:val="18"/>
-                <w:lang w:val="es-ES"/>
-              </w:rPr>
-              <w:t>23/03/2021</w:t>
-            </w:r>
-          </w:p>
-        </w:tc>
-        <w:tc>
-          <w:tcPr>
-            <w:tcW w:w="2126" w:type="dxa"/>
-            <w:vMerge w:val="restart"/>
-            <w:vAlign w:val="center"/>
-          </w:tcPr>
-          <w:p>
-            <w:pPr>
-              <w:jc w:val="center"/>
-              <w:rPr>
-                <w:lang w:val="es-ES"/>
-              </w:rPr>
-            </w:pPr>
-            <w:r>
-              <w:rPr>
-                <w:lang w:val="es-ES"/>
-              </w:rPr>
-              <w:t>El cliente al no poder anular un pedido le provoca acumulación de gestión manual al  administrador.</w:t>
-            </w:r>
-          </w:p>
-        </w:tc>
-        <w:tc>
-          <w:tcPr>
-            <w:tcW w:w="1701" w:type="dxa"/>
-            <w:vMerge w:val="restart"/>
-          </w:tcPr>
-          <w:p>
-            <w:pPr>
-              <w:jc w:val="center"/>
-              <w:rPr>
-                <w:lang w:val="es-ES"/>
-              </w:rPr>
-            </w:pPr>
-            <w:r>
-              <w:rPr>
-                <w:lang w:val="es-ES"/>
-              </w:rPr>
-              <w:t>Media</w:t>
-            </w:r>
-          </w:p>
-        </w:tc>
-        <w:tc>
-          <w:tcPr>
-            <w:tcW w:w="1701" w:type="dxa"/>
-          </w:tcPr>
-          <w:p>
-            <w:pPr>
-              <w:jc w:val="center"/>
-              <w:rPr>
-                <w:lang w:val="es-ES"/>
-              </w:rPr>
-            </w:pPr>
-            <w:r>
-              <w:rPr>
-                <w:lang w:val="es-ES"/>
-              </w:rPr>
-              <w:t>AR</w:t>
-            </w:r>
-          </w:p>
-        </w:tc>
-        <w:tc>
-          <w:tcPr>
-            <w:tcW w:w="1276" w:type="dxa"/>
-            <w:vMerge w:val="restart"/>
-            <w:vAlign w:val="center"/>
-          </w:tcPr>
-          <w:p>
-            <w:pPr>
-              <w:jc w:val="center"/>
-              <w:rPr>
-                <w:lang w:val="es-ES"/>
-              </w:rPr>
-            </w:pPr>
-            <w:r>
-              <w:rPr>
-                <w:lang w:val="es-ES"/>
-              </w:rPr>
-              <w:t>25/03/2021</w:t>
-            </w:r>
-          </w:p>
-        </w:tc>
-        <w:tc>
-          <w:tcPr>
-            <w:tcW w:w="1134" w:type="dxa"/>
-            <w:vMerge w:val="restart"/>
-          </w:tcPr>
-          <w:p>
-            <w:pPr>
-              <w:jc w:val="center"/>
-              <w:rPr>
-                <w:lang w:val="es-ES"/>
-              </w:rPr>
-            </w:pPr>
-            <w:r>
-              <w:rPr>
-                <w:lang w:val="es-ES"/>
-              </w:rPr>
-              <w:t>Solucionado</w:t>
-            </w:r>
-          </w:p>
-        </w:tc>
-        <w:tc>
-          <w:tcPr>
-            <w:tcW w:w="2268" w:type="dxa"/>
-            <w:vMerge w:val="restart"/>
-            <w:vAlign w:val="center"/>
-          </w:tcPr>
-          <w:p>
-            <w:pPr>
-              <w:jc w:val="center"/>
-              <w:rPr>
-                <w:lang w:val="es-ES"/>
-              </w:rPr>
-            </w:pPr>
-            <w:r>
-              <w:rPr>
-                <w:lang w:val="es-ES"/>
-              </w:rPr>
-              <w:t>Implementar método para cambiar estado de pedido y su respectivo botón.</w:t>
-            </w:r>
-          </w:p>
-        </w:tc>
-      </w:tr>
-      <w:tr>
-        <w:trPr>
-          <w:trHeight w:val="99"/>
-        </w:trPr>
-        <w:tc>
-          <w:tcPr>
-            <w:tcW w:w="1345" w:type="dxa"/>
-            <w:vMerge/>
-            <w:vAlign w:val="center"/>
-          </w:tcPr>
-          <w:p>
-            <w:pPr>
-              <w:jc w:val="center"/>
-              <w:rPr>
-                <w:lang w:val="es-ES"/>
-              </w:rPr>
-            </w:pPr>
-          </w:p>
-        </w:tc>
-        <w:tc>
-          <w:tcPr>
-            <w:tcW w:w="2099" w:type="dxa"/>
-            <w:vMerge/>
-            <w:vAlign w:val="center"/>
-          </w:tcPr>
-          <w:p>
-            <w:pPr>
-              <w:jc w:val="center"/>
-              <w:rPr>
-                <w:lang w:val="es-ES"/>
-              </w:rPr>
-            </w:pPr>
-          </w:p>
-        </w:tc>
-        <w:tc>
-          <w:tcPr>
-            <w:tcW w:w="2126" w:type="dxa"/>
-            <w:vMerge/>
-            <w:vAlign w:val="center"/>
-          </w:tcPr>
-          <w:p>
-            <w:pPr>
-              <w:jc w:val="center"/>
-              <w:rPr>
-                <w:lang w:val="es-ES"/>
-              </w:rPr>
-            </w:pPr>
-          </w:p>
-        </w:tc>
-        <w:tc>
-          <w:tcPr>
-            <w:tcW w:w="1701" w:type="dxa"/>
-            <w:vMerge/>
-          </w:tcPr>
-          <w:p>
-            <w:pPr>
-              <w:jc w:val="center"/>
-              <w:rPr>
-                <w:lang w:val="es-ES"/>
-              </w:rPr>
-            </w:pPr>
-          </w:p>
-        </w:tc>
-        <w:tc>
-          <w:tcPr>
-            <w:tcW w:w="1701" w:type="dxa"/>
-            <w:vAlign w:val="center"/>
-          </w:tcPr>
-          <w:p>
-            <w:pPr>
-              <w:jc w:val="center"/>
-              <w:rPr>
-                <w:rFonts w:ascii="Arial" w:hAnsi="Arial" w:cs="Arial"/>
-                <w:sz w:val="16"/>
-                <w:szCs w:val="18"/>
-                <w:lang w:val="es-ES"/>
-              </w:rPr>
-            </w:pPr>
-            <w:r>
-              <w:rPr>
-                <w:rFonts w:ascii="Arial" w:hAnsi="Arial" w:cs="Arial"/>
-                <w:sz w:val="16"/>
-                <w:szCs w:val="18"/>
-                <w:lang w:val="es-ES"/>
-              </w:rPr>
-              <w:t>FD</w:t>
-            </w:r>
-          </w:p>
-        </w:tc>
-        <w:tc>
-          <w:tcPr>
-            <w:tcW w:w="1276" w:type="dxa"/>
-            <w:vMerge/>
-            <w:vAlign w:val="center"/>
-          </w:tcPr>
-          <w:p>
-            <w:pPr>
-              <w:jc w:val="center"/>
-              <w:rPr>
-                <w:lang w:val="es-ES"/>
-              </w:rPr>
-            </w:pPr>
-          </w:p>
-        </w:tc>
-        <w:tc>
-          <w:tcPr>
-            <w:tcW w:w="1134" w:type="dxa"/>
-            <w:vMerge/>
-          </w:tcPr>
-          <w:p>
-            <w:pPr>
-              <w:jc w:val="center"/>
-              <w:rPr>
-                <w:lang w:val="es-ES"/>
-              </w:rPr>
-            </w:pPr>
-          </w:p>
-        </w:tc>
-        <w:tc>
-          <w:tcPr>
-            <w:tcW w:w="2268" w:type="dxa"/>
-            <w:vMerge/>
-            <w:vAlign w:val="center"/>
-          </w:tcPr>
-          <w:p>
-            <w:pPr>
-              <w:jc w:val="center"/>
-              <w:rPr>
-                <w:lang w:val="es-ES"/>
-              </w:rPr>
-            </w:pPr>
-          </w:p>
-        </w:tc>
-      </w:tr>
-      <w:tr>
-        <w:trPr>
-          <w:trHeight w:val="230"/>
-        </w:trPr>
-        <w:tc>
-          <w:tcPr>
-            <w:tcW w:w="1345" w:type="dxa"/>
-            <w:vMerge/>
-            <w:vAlign w:val="center"/>
-          </w:tcPr>
-          <w:p>
-            <w:pPr>
-              <w:jc w:val="center"/>
-              <w:rPr>
-                <w:lang w:val="es-ES"/>
-              </w:rPr>
-            </w:pPr>
-          </w:p>
-        </w:tc>
-        <w:tc>
-          <w:tcPr>
-            <w:tcW w:w="2099" w:type="dxa"/>
-            <w:vMerge/>
-            <w:vAlign w:val="center"/>
-          </w:tcPr>
-          <w:p>
-            <w:pPr>
-              <w:jc w:val="center"/>
-              <w:rPr>
-                <w:lang w:val="es-ES"/>
-              </w:rPr>
-            </w:pPr>
-          </w:p>
-        </w:tc>
-        <w:tc>
-          <w:tcPr>
-            <w:tcW w:w="2126" w:type="dxa"/>
-            <w:vMerge/>
-            <w:vAlign w:val="center"/>
-          </w:tcPr>
-          <w:p>
-            <w:pPr>
-              <w:jc w:val="center"/>
-              <w:rPr>
-                <w:lang w:val="es-ES"/>
-              </w:rPr>
-            </w:pPr>
-          </w:p>
-        </w:tc>
-        <w:tc>
-          <w:tcPr>
-            <w:tcW w:w="1701" w:type="dxa"/>
-            <w:vMerge/>
-          </w:tcPr>
-          <w:p>
-            <w:pPr>
-              <w:jc w:val="center"/>
-              <w:rPr>
-                <w:lang w:val="es-ES"/>
-              </w:rPr>
-            </w:pPr>
-          </w:p>
-        </w:tc>
-        <w:tc>
-          <w:tcPr>
-            <w:tcW w:w="1701" w:type="dxa"/>
-            <w:vAlign w:val="center"/>
-          </w:tcPr>
-          <w:p>
-            <w:pPr>
-              <w:jc w:val="center"/>
-              <w:rPr>
-                <w:rFonts w:ascii="Arial" w:hAnsi="Arial" w:cs="Arial"/>
-                <w:sz w:val="16"/>
-                <w:szCs w:val="18"/>
-                <w:lang w:val="es-ES"/>
-              </w:rPr>
-            </w:pPr>
-            <w:r>
-              <w:rPr>
-                <w:rFonts w:ascii="Arial" w:hAnsi="Arial" w:cs="Arial"/>
-                <w:sz w:val="16"/>
-                <w:szCs w:val="18"/>
-                <w:lang w:val="es-ES"/>
-              </w:rPr>
-              <w:t>JN</w:t>
-            </w:r>
-          </w:p>
-        </w:tc>
-        <w:tc>
-          <w:tcPr>
-            <w:tcW w:w="1276" w:type="dxa"/>
-            <w:vMerge/>
-            <w:vAlign w:val="center"/>
-          </w:tcPr>
-          <w:p>
-            <w:pPr>
-              <w:jc w:val="center"/>
-              <w:rPr>
-                <w:lang w:val="es-ES"/>
-              </w:rPr>
-            </w:pPr>
-          </w:p>
-        </w:tc>
-        <w:tc>
-          <w:tcPr>
-            <w:tcW w:w="1134" w:type="dxa"/>
-            <w:vMerge/>
-          </w:tcPr>
-          <w:p>
-            <w:pPr>
-              <w:jc w:val="center"/>
-              <w:rPr>
-                <w:lang w:val="es-ES"/>
-              </w:rPr>
-            </w:pPr>
-          </w:p>
-        </w:tc>
-        <w:tc>
-          <w:tcPr>
-            <w:tcW w:w="2268" w:type="dxa"/>
-            <w:vMerge/>
-            <w:vAlign w:val="center"/>
-          </w:tcPr>
-          <w:p>
-            <w:pPr>
-              <w:jc w:val="center"/>
-              <w:rPr>
-                <w:lang w:val="es-ES"/>
-              </w:rPr>
-            </w:pPr>
-          </w:p>
-        </w:tc>
-      </w:tr>
-      <w:tr>
-        <w:trPr>
-          <w:trHeight w:val="149"/>
-        </w:trPr>
-        <w:tc>
-          <w:tcPr>
-            <w:tcW w:w="1345" w:type="dxa"/>
-            <w:vMerge w:val="restart"/>
-            <w:vAlign w:val="center"/>
-          </w:tcPr>
-          <w:p>
-            <w:pPr>
-              <w:jc w:val="center"/>
-              <w:rPr>
-                <w:rFonts w:ascii="Arial" w:hAnsi="Arial" w:cs="Arial"/>
-                <w:sz w:val="16"/>
-                <w:szCs w:val="18"/>
-                <w:lang w:val="es-ES"/>
-              </w:rPr>
-            </w:pPr>
-            <w:r>
-              <w:rPr>
-                <w:lang w:val="es-ES"/>
-              </w:rPr>
-              <w:t>Urgente</w:t>
-            </w:r>
-          </w:p>
-        </w:tc>
-        <w:tc>
-          <w:tcPr>
-            <w:tcW w:w="2099" w:type="dxa"/>
-            <w:vMerge w:val="restart"/>
-            <w:vAlign w:val="center"/>
-          </w:tcPr>
-          <w:p>
-            <w:pPr>
-              <w:jc w:val="center"/>
-              <w:rPr>
-                <w:rFonts w:ascii="Arial" w:hAnsi="Arial" w:cs="Arial"/>
-                <w:sz w:val="16"/>
-                <w:szCs w:val="18"/>
-                <w:lang w:val="es-ES"/>
-              </w:rPr>
-            </w:pPr>
-            <w:r>
-              <w:rPr>
-                <w:rFonts w:ascii="Arial" w:hAnsi="Arial" w:cs="Arial"/>
-                <w:sz w:val="16"/>
-                <w:szCs w:val="18"/>
-                <w:lang w:val="es-ES"/>
-              </w:rPr>
-              <w:t>Administrador del aplicativo.</w:t>
-            </w:r>
-          </w:p>
-          <w:p>
-            <w:pPr>
-              <w:jc w:val="center"/>
-              <w:rPr>
-                <w:rFonts w:ascii="Arial" w:hAnsi="Arial" w:cs="Arial"/>
-                <w:sz w:val="16"/>
-                <w:szCs w:val="18"/>
-                <w:lang w:val="es-ES"/>
-              </w:rPr>
-            </w:pPr>
-            <w:r>
-              <w:rPr>
-                <w:rFonts w:ascii="Arial" w:hAnsi="Arial" w:cs="Arial"/>
-                <w:sz w:val="16"/>
-                <w:szCs w:val="18"/>
-                <w:lang w:val="es-ES"/>
-              </w:rPr>
-              <w:t>22/04/2021</w:t>
-            </w:r>
-          </w:p>
-        </w:tc>
-        <w:tc>
-          <w:tcPr>
-            <w:tcW w:w="2126" w:type="dxa"/>
-            <w:vMerge w:val="restart"/>
-            <w:vAlign w:val="center"/>
-          </w:tcPr>
-          <w:p>
-            <w:pPr>
-              <w:jc w:val="both"/>
-              <w:rPr>
-                <w:rFonts w:ascii="Arial" w:hAnsi="Arial" w:cs="Arial"/>
-                <w:sz w:val="16"/>
-                <w:szCs w:val="18"/>
-                <w:lang w:val="es-ES"/>
-              </w:rPr>
-            </w:pPr>
-            <w:r>
-              <w:rPr>
-                <w:rFonts w:ascii="Arial" w:hAnsi="Arial" w:cs="Arial"/>
-                <w:sz w:val="16"/>
-                <w:szCs w:val="18"/>
-                <w:lang w:val="es-ES"/>
-              </w:rPr>
-              <w:t>Al no mantener un histórico del registro de usuarios no se puede mantener un control de cambios de estado de la información.</w:t>
-            </w:r>
-          </w:p>
-        </w:tc>
-        <w:tc>
-          <w:tcPr>
-            <w:tcW w:w="1701" w:type="dxa"/>
-            <w:vMerge w:val="restart"/>
-          </w:tcPr>
-          <w:p>
-            <w:pPr>
-              <w:jc w:val="center"/>
-              <w:rPr>
-                <w:lang w:val="es-ES"/>
-              </w:rPr>
-            </w:pPr>
-            <w:r>
-              <w:rPr>
-                <w:lang w:val="es-ES"/>
-              </w:rPr>
-              <w:t>Alta</w:t>
-            </w:r>
-          </w:p>
-        </w:tc>
-        <w:tc>
-          <w:tcPr>
-            <w:tcW w:w="1701" w:type="dxa"/>
-            <w:tcBorders>
-              <w:bottom w:val="single" w:sz="4" w:space="0" w:color="auto"/>
-            </w:tcBorders>
-          </w:tcPr>
-          <w:p>
-            <w:pPr>
-              <w:jc w:val="center"/>
-              <w:rPr>
-                <w:lang w:val="es-ES"/>
-              </w:rPr>
-            </w:pPr>
-            <w:r>
-              <w:rPr>
-                <w:lang w:val="es-ES"/>
-              </w:rPr>
-              <w:t>AR</w:t>
-            </w:r>
-          </w:p>
-        </w:tc>
-        <w:tc>
-          <w:tcPr>
-            <w:tcW w:w="1276" w:type="dxa"/>
-            <w:vMerge w:val="restart"/>
-            <w:vAlign w:val="center"/>
-          </w:tcPr>
-          <w:p>
-            <w:pPr>
-              <w:jc w:val="center"/>
-              <w:rPr>
-                <w:rFonts w:ascii="Arial" w:hAnsi="Arial" w:cs="Arial"/>
-                <w:color w:val="C00000"/>
-                <w:sz w:val="16"/>
-                <w:szCs w:val="18"/>
-                <w:lang w:val="es-ES"/>
-              </w:rPr>
-            </w:pPr>
-            <w:r>
-              <w:rPr>
-                <w:lang w:val="es-ES"/>
-              </w:rPr>
-              <w:t>27/04/2021</w:t>
-            </w:r>
-          </w:p>
-        </w:tc>
-        <w:tc>
-          <w:tcPr>
-            <w:tcW w:w="1134" w:type="dxa"/>
-            <w:vMerge w:val="restart"/>
-          </w:tcPr>
-          <w:p>
-            <w:pPr>
-              <w:jc w:val="center"/>
-              <w:rPr>
-                <w:lang w:val="es-ES"/>
-              </w:rPr>
-            </w:pPr>
-            <w:r>
-              <w:rPr>
-                <w:lang w:val="es-ES"/>
-              </w:rPr>
-              <w:t>Aprobado</w:t>
-            </w:r>
-          </w:p>
-        </w:tc>
-        <w:tc>
-          <w:tcPr>
-            <w:tcW w:w="2268" w:type="dxa"/>
-            <w:vMerge w:val="restart"/>
-            <w:vAlign w:val="center"/>
-          </w:tcPr>
-          <w:p>
-            <w:pPr>
-              <w:jc w:val="both"/>
-              <w:rPr>
-                <w:rFonts w:ascii="Arial" w:hAnsi="Arial" w:cs="Arial"/>
-                <w:sz w:val="16"/>
-                <w:szCs w:val="18"/>
-                <w:lang w:val="es-ES"/>
-              </w:rPr>
-            </w:pPr>
-            <w:r>
-              <w:rPr>
-                <w:rFonts w:ascii="Arial" w:hAnsi="Arial" w:cs="Arial"/>
-                <w:sz w:val="16"/>
-                <w:szCs w:val="18"/>
-                <w:lang w:val="es-ES"/>
-              </w:rPr>
-              <w:t>Se realiza el análisis de implementación de la nueva tabla y su posible forma de elaboración.</w:t>
-            </w:r>
-          </w:p>
-        </w:tc>
-      </w:tr>
-      <w:tr>
-        <w:trPr>
-          <w:trHeight w:val="139"/>
-        </w:trPr>
-        <w:tc>
-          <w:tcPr>
-            <w:tcW w:w="1345" w:type="dxa"/>
-            <w:vMerge/>
-            <w:vAlign w:val="center"/>
-          </w:tcPr>
-          <w:p>
-            <w:pPr>
-              <w:jc w:val="center"/>
-              <w:rPr>
-                <w:rFonts w:ascii="Arial" w:hAnsi="Arial" w:cs="Arial"/>
-                <w:sz w:val="16"/>
-                <w:szCs w:val="18"/>
-                <w:lang w:val="es-ES"/>
-              </w:rPr>
-            </w:pPr>
-          </w:p>
-        </w:tc>
-        <w:tc>
-          <w:tcPr>
-            <w:tcW w:w="2099" w:type="dxa"/>
-            <w:vMerge/>
-            <w:vAlign w:val="center"/>
-          </w:tcPr>
-          <w:p>
-            <w:pPr>
-              <w:jc w:val="center"/>
-              <w:rPr>
-                <w:rFonts w:ascii="Arial" w:hAnsi="Arial" w:cs="Arial"/>
-                <w:sz w:val="16"/>
-                <w:szCs w:val="18"/>
-                <w:lang w:val="es-ES"/>
-              </w:rPr>
-            </w:pPr>
-          </w:p>
-        </w:tc>
-        <w:tc>
-          <w:tcPr>
-            <w:tcW w:w="2126" w:type="dxa"/>
-            <w:vMerge/>
-            <w:vAlign w:val="center"/>
-          </w:tcPr>
-          <w:p>
-            <w:pPr>
-              <w:jc w:val="both"/>
-              <w:rPr>
-                <w:rFonts w:ascii="Arial" w:hAnsi="Arial" w:cs="Arial"/>
-                <w:sz w:val="16"/>
-                <w:szCs w:val="18"/>
-                <w:lang w:val="es-ES"/>
-              </w:rPr>
-            </w:pPr>
-          </w:p>
-        </w:tc>
-        <w:tc>
-          <w:tcPr>
-            <w:tcW w:w="1701" w:type="dxa"/>
-            <w:vMerge/>
-          </w:tcPr>
-          <w:p>
-            <w:pPr>
-              <w:jc w:val="center"/>
-              <w:rPr>
-                <w:lang w:val="es-ES"/>
-              </w:rPr>
-            </w:pPr>
-          </w:p>
-        </w:tc>
-        <w:tc>
-          <w:tcPr>
-            <w:tcW w:w="1701" w:type="dxa"/>
-            <w:tcBorders>
-              <w:bottom w:val="single" w:sz="4" w:space="0" w:color="auto"/>
-            </w:tcBorders>
-            <w:vAlign w:val="center"/>
-          </w:tcPr>
-          <w:p>
-            <w:pPr>
-              <w:jc w:val="center"/>
-              <w:rPr>
-                <w:rFonts w:ascii="Arial" w:hAnsi="Arial" w:cs="Arial"/>
-                <w:sz w:val="16"/>
-                <w:szCs w:val="18"/>
-                <w:lang w:val="es-ES"/>
-              </w:rPr>
-            </w:pPr>
-            <w:r>
-              <w:rPr>
-                <w:rFonts w:ascii="Arial" w:hAnsi="Arial" w:cs="Arial"/>
-                <w:sz w:val="16"/>
-                <w:szCs w:val="18"/>
-                <w:lang w:val="es-ES"/>
-              </w:rPr>
-              <w:t>FD</w:t>
-            </w:r>
-          </w:p>
-        </w:tc>
-        <w:tc>
-          <w:tcPr>
-            <w:tcW w:w="1276" w:type="dxa"/>
-            <w:vMerge/>
-            <w:vAlign w:val="center"/>
-          </w:tcPr>
-          <w:p>
-            <w:pPr>
-              <w:jc w:val="center"/>
-              <w:rPr>
-                <w:rFonts w:ascii="Arial" w:hAnsi="Arial" w:cs="Arial"/>
-                <w:color w:val="C00000"/>
-                <w:sz w:val="16"/>
-                <w:szCs w:val="18"/>
-                <w:lang w:val="es-ES"/>
-              </w:rPr>
-            </w:pPr>
-          </w:p>
-        </w:tc>
-        <w:tc>
-          <w:tcPr>
-            <w:tcW w:w="1134" w:type="dxa"/>
-            <w:vMerge/>
-          </w:tcPr>
-          <w:p>
-            <w:pPr>
-              <w:jc w:val="center"/>
-              <w:rPr>
-                <w:lang w:val="es-ES"/>
-              </w:rPr>
-            </w:pPr>
-          </w:p>
-        </w:tc>
-        <w:tc>
-          <w:tcPr>
-            <w:tcW w:w="2268" w:type="dxa"/>
-            <w:vMerge/>
-            <w:vAlign w:val="center"/>
-          </w:tcPr>
-          <w:p>
-            <w:pPr>
-              <w:jc w:val="both"/>
-              <w:rPr>
-                <w:rFonts w:ascii="Arial" w:hAnsi="Arial" w:cs="Arial"/>
-                <w:sz w:val="16"/>
-                <w:szCs w:val="18"/>
-                <w:lang w:val="es-ES"/>
-              </w:rPr>
-            </w:pPr>
-          </w:p>
-        </w:tc>
-      </w:tr>
-      <w:tr>
-        <w:trPr>
-          <w:trHeight w:val="139"/>
-        </w:trPr>
-        <w:tc>
-          <w:tcPr>
-            <w:tcW w:w="1345" w:type="dxa"/>
-            <w:vMerge/>
-            <w:vAlign w:val="center"/>
-          </w:tcPr>
-          <w:p>
-            <w:pPr>
-              <w:jc w:val="center"/>
-              <w:rPr>
-                <w:rFonts w:ascii="Arial" w:hAnsi="Arial" w:cs="Arial"/>
-                <w:sz w:val="16"/>
-                <w:szCs w:val="18"/>
-                <w:lang w:val="es-ES"/>
-              </w:rPr>
-            </w:pPr>
-          </w:p>
-        </w:tc>
-        <w:tc>
-          <w:tcPr>
-            <w:tcW w:w="2099" w:type="dxa"/>
-            <w:vMerge/>
-            <w:vAlign w:val="center"/>
-          </w:tcPr>
-          <w:p>
-            <w:pPr>
-              <w:jc w:val="center"/>
-              <w:rPr>
-                <w:rFonts w:ascii="Arial" w:hAnsi="Arial" w:cs="Arial"/>
-                <w:sz w:val="16"/>
-                <w:szCs w:val="18"/>
-                <w:lang w:val="es-ES"/>
-              </w:rPr>
-            </w:pPr>
-          </w:p>
-        </w:tc>
-        <w:tc>
-          <w:tcPr>
-            <w:tcW w:w="2126" w:type="dxa"/>
-            <w:vMerge/>
-            <w:vAlign w:val="center"/>
-          </w:tcPr>
-          <w:p>
-            <w:pPr>
-              <w:jc w:val="both"/>
-              <w:rPr>
-                <w:rFonts w:ascii="Arial" w:hAnsi="Arial" w:cs="Arial"/>
-                <w:sz w:val="16"/>
-                <w:szCs w:val="18"/>
-                <w:lang w:val="es-ES"/>
-              </w:rPr>
-            </w:pPr>
-          </w:p>
-        </w:tc>
-        <w:tc>
-          <w:tcPr>
-            <w:tcW w:w="1701" w:type="dxa"/>
-            <w:vMerge/>
-          </w:tcPr>
-          <w:p>
-            <w:pPr>
-              <w:jc w:val="center"/>
-              <w:rPr>
-                <w:lang w:val="es-ES"/>
-              </w:rPr>
-            </w:pPr>
-          </w:p>
-        </w:tc>
-        <w:tc>
-          <w:tcPr>
-            <w:tcW w:w="1701" w:type="dxa"/>
-            <w:tcBorders>
-              <w:bottom w:val="single" w:sz="4" w:space="0" w:color="auto"/>
-            </w:tcBorders>
-            <w:vAlign w:val="center"/>
-          </w:tcPr>
-          <w:p>
-            <w:pPr>
-              <w:jc w:val="center"/>
-              <w:rPr>
-                <w:rFonts w:ascii="Arial" w:hAnsi="Arial" w:cs="Arial"/>
-                <w:sz w:val="16"/>
-                <w:szCs w:val="18"/>
-                <w:lang w:val="es-ES"/>
-              </w:rPr>
-            </w:pPr>
-            <w:r>
-              <w:rPr>
-                <w:rFonts w:ascii="Arial" w:hAnsi="Arial" w:cs="Arial"/>
-                <w:sz w:val="16"/>
-                <w:szCs w:val="18"/>
-                <w:lang w:val="es-ES"/>
-              </w:rPr>
-              <w:t>JN</w:t>
-            </w:r>
-          </w:p>
-        </w:tc>
-        <w:tc>
-          <w:tcPr>
-            <w:tcW w:w="1276" w:type="dxa"/>
-            <w:vMerge/>
-            <w:vAlign w:val="center"/>
-          </w:tcPr>
-          <w:p>
-            <w:pPr>
-              <w:jc w:val="center"/>
-              <w:rPr>
-                <w:rFonts w:ascii="Arial" w:hAnsi="Arial" w:cs="Arial"/>
-                <w:color w:val="C00000"/>
-                <w:sz w:val="16"/>
-                <w:szCs w:val="18"/>
-                <w:lang w:val="es-ES"/>
-              </w:rPr>
-            </w:pPr>
-          </w:p>
-        </w:tc>
-        <w:tc>
-          <w:tcPr>
-            <w:tcW w:w="1134" w:type="dxa"/>
-            <w:vMerge/>
-          </w:tcPr>
-          <w:p>
-            <w:pPr>
-              <w:jc w:val="center"/>
-              <w:rPr>
-                <w:lang w:val="es-ES"/>
-              </w:rPr>
-            </w:pPr>
-          </w:p>
-        </w:tc>
-        <w:tc>
-          <w:tcPr>
-            <w:tcW w:w="2268" w:type="dxa"/>
-            <w:vMerge/>
-            <w:vAlign w:val="center"/>
-          </w:tcPr>
-          <w:p>
-            <w:pPr>
-              <w:jc w:val="both"/>
-              <w:rPr>
-                <w:rFonts w:ascii="Arial" w:hAnsi="Arial" w:cs="Arial"/>
-                <w:sz w:val="16"/>
-                <w:szCs w:val="18"/>
-                <w:lang w:val="es-ES"/>
-              </w:rPr>
-            </w:pPr>
-          </w:p>
-        </w:tc>
-      </w:tr>
-      <w:tr>
-        <w:trPr>
-          <w:trHeight w:val="176"/>
-        </w:trPr>
-        <w:tc>
-          <w:tcPr>
-            <w:tcW w:w="1345" w:type="dxa"/>
-            <w:vMerge/>
-            <w:tcBorders>
-              <w:bottom w:val="single" w:sz="4" w:space="0" w:color="auto"/>
-            </w:tcBorders>
-            <w:vAlign w:val="center"/>
-          </w:tcPr>
-          <w:p>
-            <w:pPr>
-              <w:jc w:val="center"/>
-              <w:rPr>
-                <w:rFonts w:ascii="Arial" w:hAnsi="Arial" w:cs="Arial"/>
-                <w:sz w:val="16"/>
-                <w:szCs w:val="18"/>
-                <w:lang w:val="es-ES"/>
-              </w:rPr>
-            </w:pPr>
-          </w:p>
-        </w:tc>
-        <w:tc>
-          <w:tcPr>
-            <w:tcW w:w="2099" w:type="dxa"/>
-            <w:vMerge/>
-            <w:tcBorders>
-              <w:bottom w:val="single" w:sz="4" w:space="0" w:color="auto"/>
-            </w:tcBorders>
-            <w:vAlign w:val="center"/>
-          </w:tcPr>
-          <w:p>
-            <w:pPr>
-              <w:jc w:val="center"/>
-              <w:rPr>
-                <w:rFonts w:ascii="Arial" w:hAnsi="Arial" w:cs="Arial"/>
-                <w:sz w:val="16"/>
-                <w:szCs w:val="18"/>
-                <w:lang w:val="es-ES"/>
-              </w:rPr>
-            </w:pPr>
-          </w:p>
-        </w:tc>
-        <w:tc>
-          <w:tcPr>
-            <w:tcW w:w="2126" w:type="dxa"/>
-            <w:vMerge/>
-            <w:tcBorders>
-              <w:bottom w:val="single" w:sz="4" w:space="0" w:color="auto"/>
-            </w:tcBorders>
-            <w:vAlign w:val="center"/>
-          </w:tcPr>
-          <w:p>
-            <w:pPr>
-              <w:jc w:val="both"/>
-              <w:rPr>
-                <w:rFonts w:ascii="Arial" w:hAnsi="Arial" w:cs="Arial"/>
-                <w:sz w:val="16"/>
-                <w:szCs w:val="18"/>
-                <w:lang w:val="es-ES"/>
-              </w:rPr>
-            </w:pPr>
-          </w:p>
-        </w:tc>
-        <w:tc>
-          <w:tcPr>
-            <w:tcW w:w="1701" w:type="dxa"/>
-            <w:vMerge/>
-            <w:tcBorders>
-              <w:bottom w:val="single" w:sz="4" w:space="0" w:color="auto"/>
-            </w:tcBorders>
-          </w:tcPr>
-          <w:p>
-            <w:pPr>
-              <w:jc w:val="center"/>
-              <w:rPr>
-                <w:lang w:val="es-ES"/>
-              </w:rPr>
-            </w:pPr>
-          </w:p>
-        </w:tc>
-        <w:tc>
-          <w:tcPr>
-            <w:tcW w:w="1701" w:type="dxa"/>
-            <w:tcBorders>
-              <w:bottom w:val="single" w:sz="4" w:space="0" w:color="auto"/>
-            </w:tcBorders>
-            <w:vAlign w:val="center"/>
-          </w:tcPr>
-          <w:p>
-            <w:pPr>
-              <w:jc w:val="center"/>
-              <w:rPr>
-                <w:rFonts w:ascii="Arial" w:hAnsi="Arial" w:cs="Arial"/>
-                <w:sz w:val="16"/>
-                <w:szCs w:val="18"/>
-                <w:lang w:val="es-ES"/>
-              </w:rPr>
-            </w:pPr>
-            <w:r>
-              <w:rPr>
-                <w:rFonts w:ascii="Arial" w:hAnsi="Arial" w:cs="Arial"/>
-                <w:sz w:val="16"/>
-                <w:szCs w:val="18"/>
-                <w:lang w:val="es-ES"/>
-              </w:rPr>
-              <w:t>KS</w:t>
-            </w:r>
-          </w:p>
-        </w:tc>
-        <w:tc>
-          <w:tcPr>
-            <w:tcW w:w="1276" w:type="dxa"/>
-            <w:vMerge/>
-            <w:tcBorders>
-              <w:bottom w:val="single" w:sz="4" w:space="0" w:color="auto"/>
-            </w:tcBorders>
-            <w:vAlign w:val="center"/>
-          </w:tcPr>
-          <w:p>
-            <w:pPr>
-              <w:jc w:val="center"/>
-              <w:rPr>
-                <w:rFonts w:ascii="Arial" w:hAnsi="Arial" w:cs="Arial"/>
-                <w:color w:val="C00000"/>
-                <w:sz w:val="16"/>
-                <w:szCs w:val="18"/>
-                <w:lang w:val="es-ES"/>
-              </w:rPr>
-            </w:pPr>
-          </w:p>
-        </w:tc>
-        <w:tc>
-          <w:tcPr>
-            <w:tcW w:w="1134" w:type="dxa"/>
-            <w:vMerge/>
-            <w:tcBorders>
-              <w:bottom w:val="single" w:sz="4" w:space="0" w:color="auto"/>
-            </w:tcBorders>
-          </w:tcPr>
-          <w:p>
-            <w:pPr>
-              <w:jc w:val="center"/>
-              <w:rPr>
-                <w:lang w:val="es-ES"/>
-              </w:rPr>
-            </w:pPr>
-          </w:p>
-        </w:tc>
-        <w:tc>
-          <w:tcPr>
-            <w:tcW w:w="2268" w:type="dxa"/>
-            <w:vMerge/>
-            <w:tcBorders>
-              <w:bottom w:val="single" w:sz="4" w:space="0" w:color="auto"/>
-            </w:tcBorders>
-            <w:vAlign w:val="center"/>
-          </w:tcPr>
-          <w:p>
-            <w:pPr>
-              <w:jc w:val="both"/>
-              <w:rPr>
-                <w:rFonts w:ascii="Arial" w:hAnsi="Arial" w:cs="Arial"/>
-                <w:sz w:val="16"/>
-                <w:szCs w:val="18"/>
-                <w:lang w:val="es-ES"/>
-              </w:rPr>
-            </w:pPr>
-          </w:p>
-        </w:tc>
-      </w:tr>
-      <w:tr>
-        <w:trPr>
-          <w:trHeight w:val="204"/>
-        </w:trPr>
-        <w:tc>
-          <w:tcPr>
-            <w:tcW w:w="1345" w:type="dxa"/>
-            <w:vAlign w:val="center"/>
-          </w:tcPr>
-          <w:p>
-            <w:pPr>
-              <w:jc w:val="center"/>
-              <w:rPr>
-                <w:rFonts w:ascii="Arial" w:hAnsi="Arial" w:cs="Arial"/>
-                <w:sz w:val="16"/>
-                <w:szCs w:val="18"/>
-                <w:lang w:val="es-ES"/>
-              </w:rPr>
-            </w:pPr>
-            <w:r>
-              <w:rPr>
-                <w:lang w:val="es-ES"/>
-              </w:rPr>
-              <w:t>Urgente</w:t>
-            </w:r>
-          </w:p>
-        </w:tc>
-        <w:tc>
-          <w:tcPr>
-            <w:tcW w:w="2099" w:type="dxa"/>
-            <w:vAlign w:val="center"/>
-          </w:tcPr>
-          <w:p>
-            <w:pPr>
-              <w:jc w:val="center"/>
-              <w:rPr>
-                <w:rFonts w:ascii="Arial" w:hAnsi="Arial" w:cs="Arial"/>
-                <w:sz w:val="16"/>
-                <w:szCs w:val="18"/>
-                <w:lang w:val="es-ES"/>
-              </w:rPr>
-            </w:pPr>
-            <w:r>
-              <w:rPr>
-                <w:rFonts w:ascii="Arial" w:hAnsi="Arial" w:cs="Arial"/>
-                <w:sz w:val="16"/>
-                <w:szCs w:val="18"/>
-                <w:lang w:val="es-ES"/>
-              </w:rPr>
-              <w:t>Administrador del aplicativo.</w:t>
-            </w:r>
-          </w:p>
-          <w:p>
-            <w:pPr>
-              <w:jc w:val="center"/>
-              <w:rPr>
-                <w:rFonts w:ascii="Arial" w:hAnsi="Arial" w:cs="Arial"/>
-                <w:sz w:val="16"/>
-                <w:szCs w:val="18"/>
-                <w:lang w:val="es-ES"/>
-              </w:rPr>
-            </w:pPr>
-            <w:r>
-              <w:rPr>
-                <w:rFonts w:ascii="Arial" w:hAnsi="Arial" w:cs="Arial"/>
-                <w:sz w:val="16"/>
-                <w:szCs w:val="18"/>
-                <w:lang w:val="es-ES"/>
-              </w:rPr>
-              <w:t>10/05/2021</w:t>
-            </w:r>
-          </w:p>
-        </w:tc>
-        <w:tc>
-          <w:tcPr>
-            <w:tcW w:w="2126" w:type="dxa"/>
-            <w:vAlign w:val="center"/>
-          </w:tcPr>
-          <w:p>
-            <w:pPr>
-              <w:jc w:val="both"/>
-              <w:rPr>
-                <w:rFonts w:ascii="Arial" w:hAnsi="Arial" w:cs="Arial"/>
-                <w:sz w:val="16"/>
-                <w:szCs w:val="18"/>
-                <w:lang w:val="es-ES"/>
-              </w:rPr>
-            </w:pPr>
-            <w:r>
-              <w:rPr>
-                <w:rFonts w:ascii="Arial" w:hAnsi="Arial" w:cs="Arial"/>
-                <w:sz w:val="16"/>
-                <w:szCs w:val="18"/>
-                <w:lang w:val="es-ES"/>
-              </w:rPr>
-              <w:t>No se puede realizar actualización de información personal por parte del cliente, generando información desactualizada.</w:t>
-            </w:r>
-          </w:p>
-        </w:tc>
-        <w:tc>
-          <w:tcPr>
-            <w:tcW w:w="1701" w:type="dxa"/>
-          </w:tcPr>
-          <w:p>
-            <w:pPr>
-              <w:jc w:val="center"/>
-              <w:rPr>
-                <w:lang w:val="es-ES"/>
-              </w:rPr>
-            </w:pPr>
-          </w:p>
-        </w:tc>
-        <w:tc>
-          <w:tcPr>
-            <w:tcW w:w="1701" w:type="dxa"/>
-            <w:tcBorders>
-              <w:bottom w:val="single" w:sz="4" w:space="0" w:color="auto"/>
-            </w:tcBorders>
-          </w:tcPr>
-          <w:p>
-            <w:pPr>
-              <w:jc w:val="center"/>
-              <w:rPr>
-                <w:lang w:val="es-ES"/>
-              </w:rPr>
-            </w:pPr>
-            <w:r>
-              <w:rPr>
-                <w:lang w:val="es-ES"/>
-              </w:rPr>
-              <w:t>AR</w:t>
-            </w:r>
-          </w:p>
-        </w:tc>
-        <w:tc>
-          <w:tcPr>
-            <w:tcW w:w="1276" w:type="dxa"/>
-            <w:vAlign w:val="center"/>
-          </w:tcPr>
-          <w:p>
-            <w:pPr>
-              <w:jc w:val="center"/>
-              <w:rPr>
-                <w:rFonts w:ascii="Arial" w:hAnsi="Arial" w:cs="Arial"/>
-                <w:color w:val="C00000"/>
-                <w:sz w:val="16"/>
-                <w:szCs w:val="18"/>
-                <w:lang w:val="es-ES"/>
-              </w:rPr>
-            </w:pPr>
-            <w:r>
-              <w:rPr>
-                <w:lang w:val="es-ES"/>
-              </w:rPr>
-              <w:t>15/05/2021</w:t>
-            </w:r>
-          </w:p>
-        </w:tc>
-        <w:tc>
-          <w:tcPr>
-            <w:tcW w:w="1134" w:type="dxa"/>
-          </w:tcPr>
-          <w:p>
-            <w:pPr>
-              <w:jc w:val="center"/>
-              <w:rPr>
-                <w:lang w:val="es-ES"/>
-              </w:rPr>
-            </w:pPr>
-            <w:r>
-              <w:rPr>
-                <w:lang w:val="es-ES"/>
-              </w:rPr>
-              <w:t>Aprobado</w:t>
-            </w:r>
-          </w:p>
-        </w:tc>
-        <w:tc>
-          <w:tcPr>
-            <w:tcW w:w="2268" w:type="dxa"/>
-            <w:vAlign w:val="center"/>
-          </w:tcPr>
-          <w:p>
-            <w:pPr>
-              <w:jc w:val="both"/>
-              <w:rPr>
-                <w:rFonts w:ascii="Arial" w:hAnsi="Arial" w:cs="Arial"/>
-                <w:sz w:val="16"/>
-                <w:szCs w:val="18"/>
-                <w:lang w:val="es-ES"/>
-              </w:rPr>
-            </w:pPr>
-            <w:r>
-              <w:rPr>
-                <w:rFonts w:ascii="Arial" w:hAnsi="Arial" w:cs="Arial"/>
-                <w:sz w:val="16"/>
-                <w:szCs w:val="18"/>
-                <w:lang w:val="es-ES"/>
-              </w:rPr>
-              <w:t>Se realiza análisis de las posibles formas de implementación.</w:t>
-            </w:r>
-          </w:p>
-        </w:tc>
-      </w:tr>
     </w:tbl>
     <w:p>
       <w:pPr>
+        <w:rPr>
+          <w:lang w:val="es-ES"/>
+        </w:rPr>
+      </w:pPr>
+    </w:p>
+    <w:p>
+      <w:pPr>
+        <w:rPr>
+          <w:lang w:val="es-EC"/>
+        </w:rPr>
+      </w:pPr>
+    </w:p>
+    <w:p>
+      <w:pPr>
         <w:overflowPunct/>
-        <w:spacing w:line="276" w:lineRule="auto"/>
-        <w:jc w:val="both"/>
+        <w:autoSpaceDE/>
+        <w:autoSpaceDN/>
+        <w:adjustRightInd/>
         <w:textAlignment w:val="auto"/>
         <w:rPr>
-          <w:rFonts w:ascii="Verdana" w:hAnsi="Verdana"/>
-          <w:b/>
-          <w:smallCaps/>
-          <w:sz w:val="18"/>
-          <w:szCs w:val="18"/>
-          <w:lang w:val="es-ES"/>
+          <w:lang w:val="es-EC"/>
         </w:rPr>
       </w:pPr>
+      <w:bookmarkStart w:id="0" w:name="_GoBack"/>
+      <w:bookmarkEnd w:id="0"/>
     </w:p>
-    <w:p>
-      <w:pPr>
-        <w:overflowPunct/>
-        <w:spacing w:line="276" w:lineRule="auto"/>
-        <w:jc w:val="both"/>
-        <w:textAlignment w:val="auto"/>
-        <w:rPr>
-          <w:rFonts w:ascii="Verdana" w:hAnsi="Verdana"/>
-          <w:b/>
-          <w:smallCaps/>
-          <w:sz w:val="18"/>
-          <w:szCs w:val="18"/>
-          <w:lang w:val="es-ES"/>
-        </w:rPr>
-      </w:pPr>
-    </w:p>
-    <w:p>
-      <w:pPr>
-        <w:overflowPunct/>
-        <w:spacing w:line="276" w:lineRule="auto"/>
-        <w:jc w:val="both"/>
-        <w:textAlignment w:val="auto"/>
-        <w:rPr>
-          <w:rFonts w:ascii="Verdana" w:hAnsi="Verdana"/>
-          <w:i/>
-          <w:smallCaps/>
-          <w:sz w:val="18"/>
-          <w:szCs w:val="18"/>
-          <w:lang w:val="es-ES"/>
-        </w:rPr>
-      </w:pPr>
-      <w:r>
-        <w:rPr>
-          <w:rFonts w:ascii="Verdana" w:hAnsi="Verdana"/>
-          <w:b/>
-          <w:smallCaps/>
-          <w:sz w:val="18"/>
-          <w:szCs w:val="18"/>
-          <w:lang w:val="es-ES"/>
-        </w:rPr>
-        <w:t xml:space="preserve">Instrucciones de Llenado: </w:t>
-      </w:r>
-      <w:r>
-        <w:rPr>
-          <w:rFonts w:ascii="Verdana" w:hAnsi="Verdana"/>
-          <w:i/>
-          <w:smallCaps/>
-          <w:sz w:val="18"/>
-          <w:szCs w:val="18"/>
-          <w:lang w:val="es-ES"/>
-        </w:rPr>
-        <w:t>Este formato consiste en registrar aquellos puntos o asuntos cuestionados o respecto de los cuales existe una controversia, o los cuales no han sido resueltos, encontrándose en análisis, y por el cual existen posiciones opuestas o en desacuerdo. Este formato contiene los siguientes campos:</w:t>
-      </w:r>
-    </w:p>
-    <w:p>
-      <w:pPr>
-        <w:spacing w:line="276" w:lineRule="auto"/>
-        <w:rPr>
-          <w:smallCaps/>
-          <w:sz w:val="18"/>
-          <w:szCs w:val="18"/>
-          <w:lang w:val="es-ES"/>
-        </w:rPr>
-      </w:pPr>
-    </w:p>
-    <w:p>
-      <w:pPr>
-        <w:spacing w:line="276" w:lineRule="auto"/>
-        <w:jc w:val="both"/>
-        <w:rPr>
-          <w:smallCaps/>
-          <w:sz w:val="18"/>
-          <w:szCs w:val="18"/>
-          <w:lang w:val="es-ES"/>
-        </w:rPr>
-      </w:pPr>
-      <w:r>
-        <w:rPr>
-          <w:smallCaps/>
-          <w:sz w:val="18"/>
-          <w:szCs w:val="18"/>
-          <w:lang w:val="es-ES"/>
-        </w:rPr>
-        <w:t xml:space="preserve"> </w:t>
-      </w:r>
-    </w:p>
-    <w:p>
-      <w:pPr>
-        <w:pStyle w:val="Textoindependiente"/>
-        <w:spacing w:line="276" w:lineRule="auto"/>
-        <w:jc w:val="both"/>
-        <w:rPr>
-          <w:smallCaps/>
-          <w:sz w:val="18"/>
-          <w:szCs w:val="18"/>
-        </w:rPr>
-      </w:pPr>
-      <w:r>
-        <w:rPr>
-          <w:rFonts w:ascii="Verdana" w:hAnsi="Verdana"/>
-          <w:b/>
-          <w:smallCaps/>
-          <w:sz w:val="18"/>
-          <w:szCs w:val="18"/>
-          <w:lang w:val="es-ES"/>
-        </w:rPr>
-        <w:t>- Tipo de Incidente</w:t>
-      </w:r>
-      <w:r>
-        <w:rPr>
-          <w:rFonts w:ascii="Verdana" w:hAnsi="Verdana"/>
-          <w:b/>
-          <w:smallCaps/>
-          <w:sz w:val="18"/>
-          <w:szCs w:val="18"/>
-          <w:lang w:val="es-ES"/>
-        </w:rPr>
-        <w:t xml:space="preserve">: </w:t>
-      </w:r>
-      <w:r>
-        <w:rPr>
-          <w:rFonts w:ascii="Verdana" w:hAnsi="Verdana"/>
-          <w:i/>
-          <w:smallCaps/>
-          <w:sz w:val="18"/>
-          <w:szCs w:val="18"/>
-          <w:lang w:val="es-ES"/>
-        </w:rPr>
-        <w:t xml:space="preserve">Insertar </w:t>
-      </w:r>
-      <w:r>
-        <w:rPr>
-          <w:rFonts w:ascii="Verdana" w:hAnsi="Verdana"/>
-          <w:i/>
-          <w:smallCaps/>
-          <w:sz w:val="18"/>
-          <w:szCs w:val="18"/>
-          <w:lang w:val="es-ES"/>
-        </w:rPr>
-        <w:t>el tipo de incidente que se presentó</w:t>
-      </w:r>
-      <w:r>
-        <w:rPr>
-          <w:rFonts w:ascii="Verdana" w:hAnsi="Verdana"/>
-          <w:i/>
-          <w:smallCaps/>
-          <w:sz w:val="18"/>
-          <w:szCs w:val="18"/>
-          <w:lang w:val="es-ES"/>
-        </w:rPr>
-        <w:t>.</w:t>
-      </w:r>
-    </w:p>
-    <w:p>
-      <w:pPr>
-        <w:spacing w:line="276" w:lineRule="auto"/>
-        <w:jc w:val="both"/>
-        <w:rPr>
-          <w:rFonts w:ascii="Verdana" w:hAnsi="Verdana"/>
-          <w:b/>
-          <w:smallCaps/>
-          <w:sz w:val="18"/>
-          <w:szCs w:val="18"/>
-          <w:lang w:val="es-ES"/>
-        </w:rPr>
-      </w:pPr>
-      <w:r>
-        <w:rPr>
-          <w:rFonts w:ascii="Verdana" w:hAnsi="Verdana"/>
-          <w:b/>
-          <w:smallCaps/>
-          <w:sz w:val="18"/>
-          <w:szCs w:val="18"/>
-          <w:lang w:val="es-ES"/>
-        </w:rPr>
-        <w:t>- Involucrados</w:t>
-      </w:r>
-      <w:r>
-        <w:rPr>
-          <w:rFonts w:ascii="Verdana" w:hAnsi="Verdana"/>
-          <w:b/>
-          <w:smallCaps/>
-          <w:sz w:val="18"/>
-          <w:szCs w:val="18"/>
-          <w:lang w:val="es-ES"/>
-        </w:rPr>
-        <w:t xml:space="preserve"> y Fecha de Incidente</w:t>
-      </w:r>
-      <w:r>
-        <w:rPr>
-          <w:rFonts w:ascii="Verdana" w:hAnsi="Verdana"/>
-          <w:b/>
-          <w:smallCaps/>
-          <w:sz w:val="18"/>
-          <w:szCs w:val="18"/>
-          <w:lang w:val="es-ES"/>
-        </w:rPr>
-        <w:t xml:space="preserve">: </w:t>
-      </w:r>
-      <w:r>
-        <w:rPr>
-          <w:rFonts w:ascii="Verdana" w:hAnsi="Verdana"/>
-          <w:i/>
-          <w:smallCaps/>
-          <w:sz w:val="18"/>
-          <w:szCs w:val="18"/>
-          <w:lang w:val="es-ES"/>
-        </w:rPr>
-        <w:t>Anotar las personas o grupos involucrados en los incidentes</w:t>
-      </w:r>
-      <w:r>
-        <w:rPr>
-          <w:rFonts w:ascii="Verdana" w:hAnsi="Verdana"/>
-          <w:i/>
-          <w:smallCaps/>
-          <w:sz w:val="18"/>
-          <w:szCs w:val="18"/>
-          <w:lang w:val="es-ES"/>
-        </w:rPr>
-        <w:t xml:space="preserve"> y la fecha del mismo</w:t>
-      </w:r>
-      <w:r>
-        <w:rPr>
-          <w:rFonts w:ascii="Verdana" w:hAnsi="Verdana"/>
-          <w:i/>
-          <w:smallCaps/>
-          <w:sz w:val="18"/>
-          <w:szCs w:val="18"/>
-          <w:lang w:val="es-ES"/>
-        </w:rPr>
-        <w:t>.</w:t>
-      </w:r>
-    </w:p>
-    <w:p>
-      <w:pPr>
-        <w:spacing w:line="276" w:lineRule="auto"/>
-        <w:jc w:val="both"/>
-        <w:rPr>
-          <w:rFonts w:ascii="Verdana" w:hAnsi="Verdana"/>
-          <w:b/>
-          <w:smallCaps/>
-          <w:sz w:val="18"/>
-          <w:szCs w:val="18"/>
-          <w:lang w:val="es-ES"/>
-        </w:rPr>
-      </w:pPr>
-      <w:r>
-        <w:rPr>
-          <w:rFonts w:ascii="Verdana" w:hAnsi="Verdana"/>
-          <w:b/>
-          <w:smallCaps/>
-          <w:sz w:val="18"/>
-          <w:szCs w:val="18"/>
-          <w:lang w:val="es-ES"/>
-        </w:rPr>
-        <w:t xml:space="preserve">- Descripción: </w:t>
-      </w:r>
-      <w:r>
-        <w:rPr>
-          <w:rFonts w:ascii="Verdana" w:hAnsi="Verdana"/>
-          <w:i/>
-          <w:smallCaps/>
-          <w:sz w:val="18"/>
-          <w:szCs w:val="18"/>
-          <w:lang w:val="es-ES"/>
-        </w:rPr>
-        <w:t xml:space="preserve">Insertar detalladamente la descripción del </w:t>
-      </w:r>
-      <w:r>
-        <w:rPr>
-          <w:rFonts w:ascii="Verdana" w:hAnsi="Verdana"/>
-          <w:i/>
-          <w:smallCaps/>
-          <w:sz w:val="18"/>
-          <w:szCs w:val="18"/>
-          <w:lang w:val="es-ES"/>
-        </w:rPr>
-        <w:t>incidente</w:t>
-      </w:r>
-      <w:r>
-        <w:rPr>
-          <w:rFonts w:ascii="Verdana" w:hAnsi="Verdana"/>
-          <w:i/>
-          <w:smallCaps/>
-          <w:sz w:val="18"/>
-          <w:szCs w:val="18"/>
-          <w:lang w:val="es-ES"/>
-        </w:rPr>
-        <w:t xml:space="preserve">. </w:t>
-      </w:r>
-    </w:p>
-    <w:p>
-      <w:pPr>
-        <w:spacing w:line="276" w:lineRule="auto"/>
-        <w:jc w:val="both"/>
-        <w:rPr>
-          <w:rFonts w:ascii="Verdana" w:hAnsi="Verdana"/>
-          <w:i/>
-          <w:smallCaps/>
-          <w:sz w:val="18"/>
-          <w:szCs w:val="18"/>
-          <w:lang w:val="es-ES"/>
-        </w:rPr>
-      </w:pPr>
-      <w:r>
-        <w:rPr>
-          <w:rFonts w:ascii="Verdana" w:hAnsi="Verdana"/>
-          <w:b/>
-          <w:smallCaps/>
-          <w:sz w:val="18"/>
-          <w:szCs w:val="18"/>
-          <w:lang w:val="es-ES"/>
-        </w:rPr>
-        <w:t xml:space="preserve">- </w:t>
-      </w:r>
-      <w:r>
-        <w:rPr>
-          <w:rFonts w:ascii="Verdana" w:hAnsi="Verdana"/>
-          <w:b/>
-          <w:smallCaps/>
-          <w:sz w:val="18"/>
-          <w:szCs w:val="18"/>
-          <w:lang w:val="es-ES"/>
-        </w:rPr>
-        <w:t>Prioridad</w:t>
-      </w:r>
-      <w:r>
-        <w:rPr>
-          <w:rFonts w:ascii="Verdana" w:hAnsi="Verdana"/>
-          <w:b/>
-          <w:smallCaps/>
-          <w:sz w:val="18"/>
-          <w:szCs w:val="18"/>
-          <w:lang w:val="es-ES"/>
-        </w:rPr>
-        <w:t xml:space="preserve">: </w:t>
-      </w:r>
-      <w:r>
-        <w:rPr>
-          <w:rFonts w:ascii="Verdana" w:hAnsi="Verdana"/>
-          <w:i/>
-          <w:smallCaps/>
-          <w:sz w:val="18"/>
-          <w:szCs w:val="18"/>
-          <w:lang w:val="es-ES"/>
-        </w:rPr>
-        <w:t xml:space="preserve">Describir la </w:t>
-      </w:r>
-      <w:r>
-        <w:rPr>
-          <w:rFonts w:ascii="Verdana" w:hAnsi="Verdana"/>
-          <w:i/>
-          <w:smallCaps/>
-          <w:sz w:val="18"/>
-          <w:szCs w:val="18"/>
-          <w:lang w:val="es-ES"/>
-        </w:rPr>
-        <w:t>prioridad que tiene el incidente descrito</w:t>
-      </w:r>
-      <w:r>
-        <w:rPr>
-          <w:rFonts w:ascii="Verdana" w:hAnsi="Verdana"/>
-          <w:i/>
-          <w:smallCaps/>
-          <w:sz w:val="18"/>
-          <w:szCs w:val="18"/>
-          <w:lang w:val="es-ES"/>
-        </w:rPr>
-        <w:t>.</w:t>
-      </w:r>
-    </w:p>
-    <w:p>
-      <w:pPr>
-        <w:spacing w:line="276" w:lineRule="auto"/>
-        <w:jc w:val="both"/>
-        <w:rPr>
-          <w:rFonts w:ascii="Verdana" w:hAnsi="Verdana"/>
-          <w:b/>
-          <w:smallCaps/>
-          <w:sz w:val="18"/>
-          <w:szCs w:val="18"/>
-          <w:lang w:val="es-ES"/>
-        </w:rPr>
-      </w:pPr>
-      <w:r>
-        <w:rPr>
-          <w:rFonts w:ascii="Verdana" w:hAnsi="Verdana"/>
-          <w:b/>
-          <w:smallCaps/>
-          <w:sz w:val="18"/>
-          <w:szCs w:val="18"/>
-          <w:lang w:val="es-ES"/>
-        </w:rPr>
-        <w:t>- Responsable</w:t>
-      </w:r>
-      <w:r>
-        <w:rPr>
-          <w:rFonts w:ascii="Verdana" w:hAnsi="Verdana"/>
-          <w:b/>
-          <w:smallCaps/>
-          <w:sz w:val="18"/>
-          <w:szCs w:val="18"/>
-          <w:lang w:val="es-ES"/>
-        </w:rPr>
-        <w:t>s</w:t>
-      </w:r>
-      <w:r>
-        <w:rPr>
-          <w:rFonts w:ascii="Verdana" w:hAnsi="Verdana"/>
-          <w:b/>
-          <w:smallCaps/>
-          <w:sz w:val="18"/>
-          <w:szCs w:val="18"/>
-          <w:lang w:val="es-ES"/>
-        </w:rPr>
-        <w:t xml:space="preserve">: </w:t>
-      </w:r>
-      <w:r>
-        <w:rPr>
-          <w:rFonts w:ascii="Verdana" w:hAnsi="Verdana"/>
-          <w:i/>
-          <w:smallCaps/>
-          <w:sz w:val="18"/>
-          <w:szCs w:val="18"/>
-          <w:lang w:val="es-ES"/>
-        </w:rPr>
-        <w:t>Anotar los nombres de las perso</w:t>
-      </w:r>
-      <w:r>
-        <w:rPr>
-          <w:rFonts w:ascii="Verdana" w:hAnsi="Verdana"/>
-          <w:i/>
-          <w:smallCaps/>
-          <w:sz w:val="18"/>
-          <w:szCs w:val="18"/>
-          <w:lang w:val="es-ES"/>
-        </w:rPr>
-        <w:t>nas responsables de darle solución a los incidentes</w:t>
-      </w:r>
-      <w:r>
-        <w:rPr>
-          <w:rFonts w:ascii="Verdana" w:hAnsi="Verdana"/>
-          <w:i/>
-          <w:smallCaps/>
-          <w:sz w:val="18"/>
-          <w:szCs w:val="18"/>
-          <w:lang w:val="es-ES"/>
-        </w:rPr>
-        <w:t>.</w:t>
-      </w:r>
-    </w:p>
-    <w:p>
-      <w:pPr>
-        <w:spacing w:line="276" w:lineRule="auto"/>
-        <w:jc w:val="both"/>
-        <w:rPr>
-          <w:rFonts w:ascii="Verdana" w:hAnsi="Verdana"/>
-          <w:i/>
-          <w:smallCaps/>
-          <w:sz w:val="18"/>
-          <w:szCs w:val="18"/>
-          <w:lang w:val="es-ES"/>
-        </w:rPr>
-      </w:pPr>
-      <w:r>
-        <w:rPr>
-          <w:rFonts w:ascii="Verdana" w:hAnsi="Verdana"/>
-          <w:b/>
-          <w:smallCaps/>
-          <w:sz w:val="18"/>
-          <w:szCs w:val="18"/>
-          <w:lang w:val="es-ES"/>
-        </w:rPr>
-        <w:t xml:space="preserve">- Fecha </w:t>
-      </w:r>
-      <w:r>
-        <w:rPr>
-          <w:rFonts w:ascii="Verdana" w:hAnsi="Verdana"/>
-          <w:b/>
-          <w:smallCaps/>
-          <w:sz w:val="18"/>
-          <w:szCs w:val="18"/>
-          <w:lang w:val="es-ES"/>
-        </w:rPr>
-        <w:t>de Solución</w:t>
-      </w:r>
-      <w:r>
-        <w:rPr>
-          <w:rFonts w:ascii="Verdana" w:hAnsi="Verdana"/>
-          <w:b/>
-          <w:smallCaps/>
-          <w:sz w:val="18"/>
-          <w:szCs w:val="18"/>
-          <w:lang w:val="es-ES"/>
-        </w:rPr>
-        <w:t xml:space="preserve">: </w:t>
-      </w:r>
-      <w:r>
-        <w:rPr>
-          <w:rFonts w:ascii="Verdana" w:hAnsi="Verdana"/>
-          <w:i/>
-          <w:smallCaps/>
-          <w:sz w:val="18"/>
-          <w:szCs w:val="18"/>
-          <w:lang w:val="es-ES"/>
-        </w:rPr>
-        <w:t xml:space="preserve">Anotar la fecha </w:t>
-      </w:r>
-      <w:r>
-        <w:rPr>
-          <w:rFonts w:ascii="Verdana" w:hAnsi="Verdana"/>
-          <w:i/>
-          <w:smallCaps/>
-          <w:sz w:val="18"/>
-          <w:szCs w:val="18"/>
-          <w:lang w:val="es-ES"/>
-        </w:rPr>
-        <w:t>de solución del incidente</w:t>
-      </w:r>
-      <w:r>
-        <w:rPr>
-          <w:rFonts w:ascii="Verdana" w:hAnsi="Verdana"/>
-          <w:i/>
-          <w:smallCaps/>
-          <w:sz w:val="18"/>
-          <w:szCs w:val="18"/>
-          <w:lang w:val="es-ES"/>
-        </w:rPr>
-        <w:t>.</w:t>
-      </w:r>
-    </w:p>
-    <w:p>
-      <w:pPr>
-        <w:spacing w:line="276" w:lineRule="auto"/>
-        <w:jc w:val="both"/>
-        <w:rPr>
-          <w:rFonts w:ascii="Verdana" w:hAnsi="Verdana"/>
-          <w:b/>
-          <w:smallCaps/>
-          <w:sz w:val="18"/>
-          <w:szCs w:val="18"/>
-          <w:lang w:val="es-ES"/>
-        </w:rPr>
-      </w:pPr>
-      <w:r>
-        <w:rPr>
-          <w:rFonts w:ascii="Verdana" w:hAnsi="Verdana"/>
-          <w:i/>
-          <w:smallCaps/>
-          <w:sz w:val="18"/>
-          <w:szCs w:val="18"/>
-          <w:lang w:val="es-ES"/>
-        </w:rPr>
-        <w:t xml:space="preserve">- </w:t>
-      </w:r>
-      <w:r>
-        <w:rPr>
-          <w:rFonts w:ascii="Verdana" w:hAnsi="Verdana"/>
-          <w:b/>
-          <w:smallCaps/>
-          <w:sz w:val="18"/>
-          <w:szCs w:val="18"/>
-          <w:lang w:val="es-ES"/>
-        </w:rPr>
-        <w:t>Estado</w:t>
-      </w:r>
-      <w:r>
-        <w:rPr>
-          <w:rFonts w:ascii="Verdana" w:hAnsi="Verdana"/>
-          <w:b/>
-          <w:smallCaps/>
-          <w:sz w:val="18"/>
-          <w:szCs w:val="18"/>
-          <w:lang w:val="es-ES"/>
-        </w:rPr>
-        <w:t xml:space="preserve">: </w:t>
-      </w:r>
-      <w:r>
-        <w:rPr>
-          <w:rFonts w:ascii="Verdana" w:hAnsi="Verdana"/>
-          <w:i/>
-          <w:smallCaps/>
-          <w:sz w:val="18"/>
-          <w:szCs w:val="18"/>
-          <w:lang w:val="es-ES"/>
-        </w:rPr>
-        <w:t>Indicar el estado del incidente</w:t>
-      </w:r>
-      <w:r>
-        <w:rPr>
-          <w:rFonts w:ascii="Verdana" w:hAnsi="Verdana"/>
-          <w:i/>
-          <w:smallCaps/>
-          <w:sz w:val="18"/>
-          <w:szCs w:val="18"/>
-          <w:lang w:val="es-ES"/>
-        </w:rPr>
-        <w:t>.</w:t>
-      </w:r>
-      <w:r>
-        <w:rPr>
-          <w:rFonts w:ascii="Verdana" w:hAnsi="Verdana"/>
-          <w:i/>
-          <w:smallCaps/>
-          <w:sz w:val="18"/>
-          <w:szCs w:val="18"/>
-          <w:lang w:val="es-ES"/>
-        </w:rPr>
-        <w:t xml:space="preserve"> Puede ser: Pendiente o Solucionado.</w:t>
-      </w:r>
-    </w:p>
-    <w:p>
-      <w:pPr>
-        <w:rPr>
-          <w:smallCaps/>
-          <w:sz w:val="18"/>
-          <w:szCs w:val="18"/>
-          <w:lang w:val="es-PE"/>
-        </w:rPr>
-      </w:pPr>
-      <w:r>
-        <w:rPr>
-          <w:rFonts w:ascii="Verdana" w:hAnsi="Verdana"/>
-          <w:b/>
-          <w:smallCaps/>
-          <w:sz w:val="18"/>
-          <w:szCs w:val="18"/>
-          <w:lang w:val="es-ES"/>
-        </w:rPr>
-        <w:t xml:space="preserve">- </w:t>
-      </w:r>
-      <w:r>
-        <w:rPr>
-          <w:rFonts w:ascii="Verdana" w:hAnsi="Verdana"/>
-          <w:b/>
-          <w:smallCaps/>
-          <w:sz w:val="18"/>
-          <w:szCs w:val="18"/>
-          <w:lang w:val="es-ES"/>
-        </w:rPr>
-        <w:t>Solución Final</w:t>
-      </w:r>
-      <w:r>
-        <w:rPr>
-          <w:rFonts w:ascii="Verdana" w:hAnsi="Verdana"/>
-          <w:b/>
-          <w:smallCaps/>
-          <w:sz w:val="18"/>
-          <w:szCs w:val="18"/>
-          <w:lang w:val="es-ES"/>
-        </w:rPr>
-        <w:t xml:space="preserve">: </w:t>
-      </w:r>
-      <w:r>
-        <w:rPr>
-          <w:rFonts w:ascii="Verdana" w:hAnsi="Verdana"/>
-          <w:i/>
-          <w:smallCaps/>
-          <w:sz w:val="18"/>
-          <w:szCs w:val="18"/>
-          <w:lang w:val="es-ES"/>
-        </w:rPr>
-        <w:t xml:space="preserve">Describir </w:t>
-      </w:r>
-      <w:r>
-        <w:rPr>
-          <w:rFonts w:ascii="Verdana" w:hAnsi="Verdana"/>
-          <w:i/>
-          <w:smallCaps/>
-          <w:sz w:val="18"/>
-          <w:szCs w:val="18"/>
-          <w:lang w:val="es-ES"/>
-        </w:rPr>
-        <w:t>la solución</w:t>
-      </w:r>
-      <w:r>
-        <w:rPr>
-          <w:rFonts w:ascii="Verdana" w:hAnsi="Verdana"/>
-          <w:i/>
-          <w:smallCaps/>
-          <w:sz w:val="18"/>
-          <w:szCs w:val="18"/>
-          <w:lang w:val="es-ES"/>
-        </w:rPr>
-        <w:t xml:space="preserve"> obtenid</w:t>
-      </w:r>
-      <w:r>
-        <w:rPr>
-          <w:rFonts w:ascii="Verdana" w:hAnsi="Verdana"/>
-          <w:i/>
-          <w:smallCaps/>
-          <w:sz w:val="18"/>
-          <w:szCs w:val="18"/>
-          <w:lang w:val="es-ES"/>
-        </w:rPr>
-        <w:t>a</w:t>
-      </w:r>
-      <w:r>
-        <w:rPr>
-          <w:rFonts w:ascii="Verdana" w:hAnsi="Verdana"/>
-          <w:i/>
-          <w:smallCaps/>
-          <w:sz w:val="18"/>
-          <w:szCs w:val="18"/>
-          <w:lang w:val="es-ES"/>
-        </w:rPr>
-        <w:t xml:space="preserve"> con respecto a todo el incidente.</w:t>
-      </w:r>
-    </w:p>
+    <w:p/>
     <w:sectPr>
       <w:headerReference w:type="even" r:id="rId7"/>
       <w:headerReference w:type="default" r:id="rId8"/>
-      <w:footerReference w:type="default" r:id="rId9"/>
-      <w:headerReference w:type="first" r:id="rId10"/>
-      <w:footerReference w:type="first" r:id="rId11"/>
+      <w:footerReference w:type="even" r:id="rId9"/>
+      <w:footerReference w:type="default" r:id="rId10"/>
+      <w:headerReference w:type="first" r:id="rId11"/>
+      <w:footerReference w:type="first" r:id="rId12"/>
       <w:pgSz w:w="16834" w:h="11909" w:orient="landscape" w:code="9"/>
       <w:pgMar w:top="1417" w:right="1701" w:bottom="1417" w:left="1701" w:header="709" w:footer="215" w:gutter="0"/>
       <w:cols w:space="720"/>
@@ -4416,7 +3733,7 @@
 </file>
 
 <file path=word/endnotes.xml><?xml version="1.0" encoding="utf-8"?>
-<w:endnotes xmlns:wpc="http://schemas.microsoft.com/office/word/2010/wordprocessingCanvas" xmlns:cx="http://schemas.microsoft.com/office/drawing/2014/chartex" xmlns:cx1="http://schemas.microsoft.com/office/drawing/2015/9/8/chartex" xmlns:cx2="http://schemas.microsoft.com/office/drawing/2015/10/21/chartex" xmlns:cx3="http://schemas.microsoft.com/office/drawing/2016/5/9/chartex" xmlns:cx4="http://schemas.microsoft.com/office/drawing/2016/5/10/chartex" xmlns:cx5="http://schemas.microsoft.com/office/drawing/2016/5/11/chartex" xmlns:cx6="http://schemas.microsoft.com/office/drawing/2016/5/12/chartex" xmlns:cx7="http://schemas.microsoft.com/office/drawing/2016/5/13/chartex" xmlns:cx8="http://schemas.microsoft.com/office/drawing/2016/5/14/chartex" xmlns:mc="http://schemas.openxmlformats.org/markup-compatibility/2006" xmlns:aink="http://schemas.microsoft.com/office/drawing/2016/ink" xmlns:am3d="http://schemas.microsoft.com/office/drawing/2017/model3d" xmlns:o="urn:schemas-microsoft-com:office:office" xmlns:r="http://schemas.openxmlformats.org/officeDocument/2006/relationships" xmlns:m="http://schemas.openxmlformats.org/officeDocument/2006/math" xmlns:v="urn:schemas-microsoft-com:vml" xmlns:wp14="http://schemas.microsoft.com/office/word/2010/wordprocessingDrawing" xmlns:wp="http://schemas.openxmlformats.org/drawingml/2006/wordprocessingDrawing" xmlns:w10="urn:schemas-microsoft-com:office:word" xmlns:w="http://schemas.openxmlformats.org/wordprocessingml/2006/main" xmlns:w14="http://schemas.microsoft.com/office/word/2010/wordml" xmlns:w15="http://schemas.microsoft.com/office/word/2012/wordml" xmlns:w16cex="http://schemas.microsoft.com/office/word/2018/wordml/cex" xmlns:w16cid="http://schemas.microsoft.com/office/word/2016/wordml/cid" xmlns:w16="http://schemas.microsoft.com/office/word/2018/wordml" xmlns:w16se="http://schemas.microsoft.com/office/word/2015/wordml/symex" xmlns:wpg="http://schemas.microsoft.com/office/word/2010/wordprocessingGroup" xmlns:wpi="http://schemas.microsoft.com/office/word/2010/wordprocessingInk" xmlns:wne="http://schemas.microsoft.com/office/word/2006/wordml" xmlns:wps="http://schemas.microsoft.com/office/word/2010/wordprocessingShape" mc:Ignorable="w14 w15 w16se w16cid w16 w16cex wp14">
+<w:endnotes xmlns:wpc="http://schemas.microsoft.com/office/word/2010/wordprocessingCanvas" xmlns:cx="http://schemas.microsoft.com/office/drawing/2014/chartex" xmlns:mc="http://schemas.openxmlformats.org/markup-compatibility/2006" xmlns:o="urn:schemas-microsoft-com:office:office" xmlns:r="http://schemas.openxmlformats.org/officeDocument/2006/relationships" xmlns:m="http://schemas.openxmlformats.org/officeDocument/2006/math" xmlns:v="urn:schemas-microsoft-com:vml" xmlns:wp14="http://schemas.microsoft.com/office/word/2010/wordprocessingDrawing" xmlns:wp="http://schemas.openxmlformats.org/drawingml/2006/wordprocessingDrawing" xmlns:w10="urn:schemas-microsoft-com:office:word" xmlns:w="http://schemas.openxmlformats.org/wordprocessingml/2006/main" xmlns:w14="http://schemas.microsoft.com/office/word/2010/wordml" xmlns:w15="http://schemas.microsoft.com/office/word/2012/wordml" xmlns:w16se="http://schemas.microsoft.com/office/word/2015/wordml/symex" xmlns:wpg="http://schemas.microsoft.com/office/word/2010/wordprocessingGroup" xmlns:wpi="http://schemas.microsoft.com/office/word/2010/wordprocessingInk" xmlns:wne="http://schemas.microsoft.com/office/word/2006/wordml" xmlns:wps="http://schemas.microsoft.com/office/word/2010/wordprocessingShape" mc:Ignorable="w14 w15 w16se wp14">
   <w:endnote w:type="separator" w:id="-1">
     <w:p>
       <w:pPr>
@@ -4441,7 +3758,17 @@
 </file>
 
 <file path=word/footer1.xml><?xml version="1.0" encoding="utf-8"?>
-<w:ftr xmlns:wpc="http://schemas.microsoft.com/office/word/2010/wordprocessingCanvas" xmlns:cx="http://schemas.microsoft.com/office/drawing/2014/chartex" xmlns:cx1="http://schemas.microsoft.com/office/drawing/2015/9/8/chartex" xmlns:cx2="http://schemas.microsoft.com/office/drawing/2015/10/21/chartex" xmlns:cx3="http://schemas.microsoft.com/office/drawing/2016/5/9/chartex" xmlns:cx4="http://schemas.microsoft.com/office/drawing/2016/5/10/chartex" xmlns:cx5="http://schemas.microsoft.com/office/drawing/2016/5/11/chartex" xmlns:cx6="http://schemas.microsoft.com/office/drawing/2016/5/12/chartex" xmlns:cx7="http://schemas.microsoft.com/office/drawing/2016/5/13/chartex" xmlns:cx8="http://schemas.microsoft.com/office/drawing/2016/5/14/chartex" xmlns:mc="http://schemas.openxmlformats.org/markup-compatibility/2006" xmlns:aink="http://schemas.microsoft.com/office/drawing/2016/ink" xmlns:am3d="http://schemas.microsoft.com/office/drawing/2017/model3d" xmlns:o="urn:schemas-microsoft-com:office:office" xmlns:r="http://schemas.openxmlformats.org/officeDocument/2006/relationships" xmlns:m="http://schemas.openxmlformats.org/officeDocument/2006/math" xmlns:v="urn:schemas-microsoft-com:vml" xmlns:wp14="http://schemas.microsoft.com/office/word/2010/wordprocessingDrawing" xmlns:wp="http://schemas.openxmlformats.org/drawingml/2006/wordprocessingDrawing" xmlns:w10="urn:schemas-microsoft-com:office:word" xmlns:w="http://schemas.openxmlformats.org/wordprocessingml/2006/main" xmlns:w14="http://schemas.microsoft.com/office/word/2010/wordml" xmlns:w15="http://schemas.microsoft.com/office/word/2012/wordml" xmlns:w16cex="http://schemas.microsoft.com/office/word/2018/wordml/cex" xmlns:w16cid="http://schemas.microsoft.com/office/word/2016/wordml/cid" xmlns:w16="http://schemas.microsoft.com/office/word/2018/wordml" xmlns:w16se="http://schemas.microsoft.com/office/word/2015/wordml/symex" xmlns:wpg="http://schemas.microsoft.com/office/word/2010/wordprocessingGroup" xmlns:wpi="http://schemas.microsoft.com/office/word/2010/wordprocessingInk" xmlns:wne="http://schemas.microsoft.com/office/word/2006/wordml" xmlns:wps="http://schemas.microsoft.com/office/word/2010/wordprocessingShape" mc:Ignorable="w14 w15 w16se w16cid w16 w16cex wp14">
+<w:ftr xmlns:wpc="http://schemas.microsoft.com/office/word/2010/wordprocessingCanvas" xmlns:cx="http://schemas.microsoft.com/office/drawing/2014/chartex" xmlns:mc="http://schemas.openxmlformats.org/markup-compatibility/2006" xmlns:o="urn:schemas-microsoft-com:office:office" xmlns:r="http://schemas.openxmlformats.org/officeDocument/2006/relationships" xmlns:m="http://schemas.openxmlformats.org/officeDocument/2006/math" xmlns:v="urn:schemas-microsoft-com:vml" xmlns:wp14="http://schemas.microsoft.com/office/word/2010/wordprocessingDrawing" xmlns:wp="http://schemas.openxmlformats.org/drawingml/2006/wordprocessingDrawing" xmlns:w10="urn:schemas-microsoft-com:office:word" xmlns:w="http://schemas.openxmlformats.org/wordprocessingml/2006/main" xmlns:w14="http://schemas.microsoft.com/office/word/2010/wordml" xmlns:w15="http://schemas.microsoft.com/office/word/2012/wordml" xmlns:w16se="http://schemas.microsoft.com/office/word/2015/wordml/symex" xmlns:wpg="http://schemas.microsoft.com/office/word/2010/wordprocessingGroup" xmlns:wpi="http://schemas.microsoft.com/office/word/2010/wordprocessingInk" xmlns:wne="http://schemas.microsoft.com/office/word/2006/wordml" xmlns:wps="http://schemas.microsoft.com/office/word/2010/wordprocessingShape" mc:Ignorable="w14 w15 w16se wp14">
+  <w:p>
+    <w:pPr>
+      <w:pStyle w:val="Piedepgina"/>
+    </w:pPr>
+  </w:p>
+</w:ftr>
+</file>
+
+<file path=word/footer2.xml><?xml version="1.0" encoding="utf-8"?>
+<w:ftr xmlns:wpc="http://schemas.microsoft.com/office/word/2010/wordprocessingCanvas" xmlns:cx="http://schemas.microsoft.com/office/drawing/2014/chartex" xmlns:mc="http://schemas.openxmlformats.org/markup-compatibility/2006" xmlns:o="urn:schemas-microsoft-com:office:office" xmlns:r="http://schemas.openxmlformats.org/officeDocument/2006/relationships" xmlns:m="http://schemas.openxmlformats.org/officeDocument/2006/math" xmlns:v="urn:schemas-microsoft-com:vml" xmlns:wp14="http://schemas.microsoft.com/office/word/2010/wordprocessingDrawing" xmlns:wp="http://schemas.openxmlformats.org/drawingml/2006/wordprocessingDrawing" xmlns:w10="urn:schemas-microsoft-com:office:word" xmlns:w="http://schemas.openxmlformats.org/wordprocessingml/2006/main" xmlns:w14="http://schemas.microsoft.com/office/word/2010/wordml" xmlns:w15="http://schemas.microsoft.com/office/word/2012/wordml" xmlns:w16se="http://schemas.microsoft.com/office/word/2015/wordml/symex" xmlns:wpg="http://schemas.microsoft.com/office/word/2010/wordprocessingGroup" xmlns:wpi="http://schemas.microsoft.com/office/word/2010/wordprocessingInk" xmlns:wne="http://schemas.microsoft.com/office/word/2006/wordml" xmlns:wps="http://schemas.microsoft.com/office/word/2010/wordprocessingShape" mc:Ignorable="w14 w15 w16se wp14">
   <w:tbl>
     <w:tblPr>
       <w:tblW w:w="0" w:type="auto"/>
@@ -4470,19 +3797,50 @@
             <w:jc w:val="center"/>
             <w:rPr>
               <w:rFonts w:ascii="Verdana" w:hAnsi="Verdana"/>
-              <w:sz w:val="14"/>
-              <w:szCs w:val="14"/>
+              <w:sz w:val="16"/>
+              <w:szCs w:val="16"/>
               <w:lang w:val="es-ES"/>
             </w:rPr>
           </w:pPr>
           <w:r>
             <w:rPr>
               <w:rFonts w:ascii="Verdana" w:hAnsi="Verdana"/>
-              <w:sz w:val="14"/>
-              <w:szCs w:val="14"/>
+              <w:sz w:val="16"/>
+              <w:szCs w:val="16"/>
               <w:lang w:val="es-ES"/>
             </w:rPr>
-            <w:t>El logotipo PMI Registered Education Provider es una marca registrada del Project Management Institute, Inc.</w:t>
+            <w:t xml:space="preserve">Contacto: </w:t>
+          </w:r>
+          <w:hyperlink r:id="rId1" w:history="1">
+            <w:r>
+              <w:rPr>
+                <w:rStyle w:val="Hipervnculo"/>
+                <w:rFonts w:ascii="Verdana" w:hAnsi="Verdana"/>
+                <w:sz w:val="16"/>
+                <w:szCs w:val="16"/>
+                <w:lang w:val="es-EC"/>
+              </w:rPr>
+              <w:t>software_ti</w:t>
+            </w:r>
+            <w:r>
+              <w:rPr>
+                <w:rStyle w:val="Hipervnculo"/>
+                <w:rFonts w:ascii="Verdana" w:hAnsi="Verdana"/>
+                <w:sz w:val="16"/>
+                <w:szCs w:val="16"/>
+                <w:lang w:val="es-ES"/>
+              </w:rPr>
+              <w:t>@grupo11.com</w:t>
+            </w:r>
+          </w:hyperlink>
+          <w:r>
+            <w:rPr>
+              <w:rFonts w:ascii="Verdana" w:hAnsi="Verdana"/>
+              <w:sz w:val="16"/>
+              <w:szCs w:val="16"/>
+              <w:lang w:val="es-ES"/>
+            </w:rPr>
+            <w:t xml:space="preserve">      </w:t>
           </w:r>
         </w:p>
       </w:tc>
@@ -4500,8 +3858,8 @@
 </w:ftr>
 </file>
 
-<file path=word/footer2.xml><?xml version="1.0" encoding="utf-8"?>
-<w:ftr xmlns:wpc="http://schemas.microsoft.com/office/word/2010/wordprocessingCanvas" xmlns:cx="http://schemas.microsoft.com/office/drawing/2014/chartex" xmlns:cx1="http://schemas.microsoft.com/office/drawing/2015/9/8/chartex" xmlns:cx2="http://schemas.microsoft.com/office/drawing/2015/10/21/chartex" xmlns:cx3="http://schemas.microsoft.com/office/drawing/2016/5/9/chartex" xmlns:cx4="http://schemas.microsoft.com/office/drawing/2016/5/10/chartex" xmlns:cx5="http://schemas.microsoft.com/office/drawing/2016/5/11/chartex" xmlns:cx6="http://schemas.microsoft.com/office/drawing/2016/5/12/chartex" xmlns:cx7="http://schemas.microsoft.com/office/drawing/2016/5/13/chartex" xmlns:cx8="http://schemas.microsoft.com/office/drawing/2016/5/14/chartex" xmlns:mc="http://schemas.openxmlformats.org/markup-compatibility/2006" xmlns:aink="http://schemas.microsoft.com/office/drawing/2016/ink" xmlns:am3d="http://schemas.microsoft.com/office/drawing/2017/model3d" xmlns:o="urn:schemas-microsoft-com:office:office" xmlns:r="http://schemas.openxmlformats.org/officeDocument/2006/relationships" xmlns:m="http://schemas.openxmlformats.org/officeDocument/2006/math" xmlns:v="urn:schemas-microsoft-com:vml" xmlns:wp14="http://schemas.microsoft.com/office/word/2010/wordprocessingDrawing" xmlns:wp="http://schemas.openxmlformats.org/drawingml/2006/wordprocessingDrawing" xmlns:w10="urn:schemas-microsoft-com:office:word" xmlns:w="http://schemas.openxmlformats.org/wordprocessingml/2006/main" xmlns:w14="http://schemas.microsoft.com/office/word/2010/wordml" xmlns:w15="http://schemas.microsoft.com/office/word/2012/wordml" xmlns:w16cex="http://schemas.microsoft.com/office/word/2018/wordml/cex" xmlns:w16cid="http://schemas.microsoft.com/office/word/2016/wordml/cid" xmlns:w16="http://schemas.microsoft.com/office/word/2018/wordml" xmlns:w16se="http://schemas.microsoft.com/office/word/2015/wordml/symex" xmlns:wpg="http://schemas.microsoft.com/office/word/2010/wordprocessingGroup" xmlns:wpi="http://schemas.microsoft.com/office/word/2010/wordprocessingInk" xmlns:wne="http://schemas.microsoft.com/office/word/2006/wordml" xmlns:wps="http://schemas.microsoft.com/office/word/2010/wordprocessingShape" mc:Ignorable="w14 w15 w16se w16cid w16 w16cex wp14">
+<file path=word/footer3.xml><?xml version="1.0" encoding="utf-8"?>
+<w:ftr xmlns:wpc="http://schemas.microsoft.com/office/word/2010/wordprocessingCanvas" xmlns:cx="http://schemas.microsoft.com/office/drawing/2014/chartex" xmlns:mc="http://schemas.openxmlformats.org/markup-compatibility/2006" xmlns:o="urn:schemas-microsoft-com:office:office" xmlns:r="http://schemas.openxmlformats.org/officeDocument/2006/relationships" xmlns:m="http://schemas.openxmlformats.org/officeDocument/2006/math" xmlns:v="urn:schemas-microsoft-com:vml" xmlns:wp14="http://schemas.microsoft.com/office/word/2010/wordprocessingDrawing" xmlns:wp="http://schemas.openxmlformats.org/drawingml/2006/wordprocessingDrawing" xmlns:w10="urn:schemas-microsoft-com:office:word" xmlns:w="http://schemas.openxmlformats.org/wordprocessingml/2006/main" xmlns:w14="http://schemas.microsoft.com/office/word/2010/wordml" xmlns:w15="http://schemas.microsoft.com/office/word/2012/wordml" xmlns:w16se="http://schemas.microsoft.com/office/word/2015/wordml/symex" xmlns:wpg="http://schemas.microsoft.com/office/word/2010/wordprocessingGroup" xmlns:wpi="http://schemas.microsoft.com/office/word/2010/wordprocessingInk" xmlns:wne="http://schemas.microsoft.com/office/word/2006/wordml" xmlns:wps="http://schemas.microsoft.com/office/word/2010/wordprocessingShape" mc:Ignorable="w14 w15 w16se wp14">
   <w:tbl>
     <w:tblPr>
       <w:tblW w:w="0" w:type="auto"/>
@@ -4520,7 +3878,7 @@
       </w:trPr>
       <w:tc>
         <w:tcPr>
-          <w:tcW w:w="13572" w:type="dxa"/>
+          <w:tcW w:w="13432" w:type="dxa"/>
           <w:shd w:val="clear" w:color="auto" w:fill="auto"/>
           <w:vAlign w:val="center"/>
         </w:tcPr>
@@ -4551,9 +3909,19 @@
                 <w:rFonts w:ascii="Verdana" w:hAnsi="Verdana"/>
                 <w:sz w:val="16"/>
                 <w:szCs w:val="16"/>
-                <w:lang w:val="es-ES"/>
-              </w:rPr>
-              <w:t>informes@dharma-consulting.com</w:t>
+                <w:lang w:val="es-EC"/>
+              </w:rPr>
+              <w:t>software_ti</w:t>
+            </w:r>
+            <w:r>
+              <w:rPr>
+                <w:rStyle w:val="Hipervnculo"/>
+                <w:rFonts w:ascii="Verdana" w:hAnsi="Verdana"/>
+                <w:sz w:val="16"/>
+                <w:szCs w:val="16"/>
+                <w:lang w:val="es-ES"/>
+              </w:rPr>
+              <w:t>@grupo11.com</w:t>
             </w:r>
           </w:hyperlink>
           <w:r>
@@ -4563,35 +3931,21 @@
               <w:szCs w:val="16"/>
               <w:lang w:val="es-ES"/>
             </w:rPr>
-            <w:t xml:space="preserve">     Página Web: </w:t>
+            <w:t xml:space="preserve">     </w:t>
           </w:r>
-          <w:hyperlink r:id="rId2" w:history="1">
-            <w:r>
-              <w:rPr>
-                <w:rStyle w:val="Hipervnculo"/>
-                <w:rFonts w:ascii="Verdana" w:hAnsi="Verdana"/>
-                <w:sz w:val="16"/>
-                <w:szCs w:val="16"/>
-                <w:lang w:val="es-ES"/>
-              </w:rPr>
-              <w:t>www.dharmacon.net</w:t>
-            </w:r>
-          </w:hyperlink>
+          <w:r>
+            <w:rPr>
+              <w:rFonts w:ascii="Verdana" w:hAnsi="Verdana"/>
+              <w:sz w:val="16"/>
+              <w:szCs w:val="16"/>
+              <w:lang w:val="es-ES"/>
+            </w:rPr>
+            <w:t xml:space="preserve"> </w:t>
+          </w:r>
         </w:p>
         <w:p>
           <w:pPr>
             <w:pStyle w:val="Piedepgina"/>
-            <w:jc w:val="center"/>
-            <w:rPr>
-              <w:rFonts w:ascii="Verdana" w:hAnsi="Verdana"/>
-              <w:lang w:val="es-ES"/>
-            </w:rPr>
-          </w:pPr>
-        </w:p>
-        <w:p>
-          <w:pPr>
-            <w:pStyle w:val="Piedepgina"/>
-            <w:jc w:val="center"/>
             <w:rPr>
               <w:rFonts w:ascii="Verdana" w:hAnsi="Verdana"/>
               <w:sz w:val="14"/>
@@ -4599,46 +3953,6 @@
               <w:lang w:val="es-ES"/>
             </w:rPr>
           </w:pPr>
-          <w:r>
-            <w:rPr>
-              <w:rFonts w:ascii="Verdana" w:hAnsi="Verdana"/>
-              <w:sz w:val="14"/>
-              <w:szCs w:val="14"/>
-              <w:lang w:val="es-ES"/>
-            </w:rPr>
-            <w:t>El logotipo PMI Registered Education Provider es una marca registrada del Project Management Institute, Inc.</w:t>
-          </w:r>
-        </w:p>
-      </w:tc>
-    </w:tr>
-    <w:tr>
-      <w:trPr>
-        <w:jc w:val="center"/>
-      </w:trPr>
-      <w:tc>
-        <w:tcPr>
-          <w:tcW w:w="13572" w:type="dxa"/>
-          <w:shd w:val="clear" w:color="auto" w:fill="auto"/>
-          <w:vAlign w:val="center"/>
-        </w:tcPr>
-        <w:p>
-          <w:pPr>
-            <w:pStyle w:val="Piedepgina"/>
-            <w:jc w:val="center"/>
-            <w:rPr>
-              <w:rFonts w:ascii="Verdana" w:hAnsi="Verdana"/>
-              <w:sz w:val="14"/>
-              <w:lang w:val="es-ES"/>
-            </w:rPr>
-          </w:pPr>
-          <w:r>
-            <w:rPr>
-              <w:rFonts w:ascii="Verdana" w:hAnsi="Verdana"/>
-              <w:sz w:val="14"/>
-              <w:lang w:val="es-ES"/>
-            </w:rPr>
-            <w:t>Dharma Consulting como un Registered Education Provider (R.E.P.) ha sido revisada y aprobada por el Project Management Institute (PMI) para otorgar unidades de desarrollo profesional (PDUs) por sus cursos. Dharma Consulting ha aceptado regirse por los criterios establecidos de aseguramiento de calidad del PMI</w:t>
-          </w:r>
         </w:p>
       </w:tc>
     </w:tr>
@@ -4655,7 +3969,7 @@
 </file>
 
 <file path=word/footnotes.xml><?xml version="1.0" encoding="utf-8"?>
-<w:footnotes xmlns:wpc="http://schemas.microsoft.com/office/word/2010/wordprocessingCanvas" xmlns:cx="http://schemas.microsoft.com/office/drawing/2014/chartex" xmlns:cx1="http://schemas.microsoft.com/office/drawing/2015/9/8/chartex" xmlns:cx2="http://schemas.microsoft.com/office/drawing/2015/10/21/chartex" xmlns:cx3="http://schemas.microsoft.com/office/drawing/2016/5/9/chartex" xmlns:cx4="http://schemas.microsoft.com/office/drawing/2016/5/10/chartex" xmlns:cx5="http://schemas.microsoft.com/office/drawing/2016/5/11/chartex" xmlns:cx6="http://schemas.microsoft.com/office/drawing/2016/5/12/chartex" xmlns:cx7="http://schemas.microsoft.com/office/drawing/2016/5/13/chartex" xmlns:cx8="http://schemas.microsoft.com/office/drawing/2016/5/14/chartex" xmlns:mc="http://schemas.openxmlformats.org/markup-compatibility/2006" xmlns:aink="http://schemas.microsoft.com/office/drawing/2016/ink" xmlns:am3d="http://schemas.microsoft.com/office/drawing/2017/model3d" xmlns:o="urn:schemas-microsoft-com:office:office" xmlns:r="http://schemas.openxmlformats.org/officeDocument/2006/relationships" xmlns:m="http://schemas.openxmlformats.org/officeDocument/2006/math" xmlns:v="urn:schemas-microsoft-com:vml" xmlns:wp14="http://schemas.microsoft.com/office/word/2010/wordprocessingDrawing" xmlns:wp="http://schemas.openxmlformats.org/drawingml/2006/wordprocessingDrawing" xmlns:w10="urn:schemas-microsoft-com:office:word" xmlns:w="http://schemas.openxmlformats.org/wordprocessingml/2006/main" xmlns:w14="http://schemas.microsoft.com/office/word/2010/wordml" xmlns:w15="http://schemas.microsoft.com/office/word/2012/wordml" xmlns:w16cex="http://schemas.microsoft.com/office/word/2018/wordml/cex" xmlns:w16cid="http://schemas.microsoft.com/office/word/2016/wordml/cid" xmlns:w16="http://schemas.microsoft.com/office/word/2018/wordml" xmlns:w16se="http://schemas.microsoft.com/office/word/2015/wordml/symex" xmlns:wpg="http://schemas.microsoft.com/office/word/2010/wordprocessingGroup" xmlns:wpi="http://schemas.microsoft.com/office/word/2010/wordprocessingInk" xmlns:wne="http://schemas.microsoft.com/office/word/2006/wordml" xmlns:wps="http://schemas.microsoft.com/office/word/2010/wordprocessingShape" mc:Ignorable="w14 w15 w16se w16cid w16 w16cex wp14">
+<w:footnotes xmlns:wpc="http://schemas.microsoft.com/office/word/2010/wordprocessingCanvas" xmlns:cx="http://schemas.microsoft.com/office/drawing/2014/chartex" xmlns:mc="http://schemas.openxmlformats.org/markup-compatibility/2006" xmlns:o="urn:schemas-microsoft-com:office:office" xmlns:r="http://schemas.openxmlformats.org/officeDocument/2006/relationships" xmlns:m="http://schemas.openxmlformats.org/officeDocument/2006/math" xmlns:v="urn:schemas-microsoft-com:vml" xmlns:wp14="http://schemas.microsoft.com/office/word/2010/wordprocessingDrawing" xmlns:wp="http://schemas.openxmlformats.org/drawingml/2006/wordprocessingDrawing" xmlns:w10="urn:schemas-microsoft-com:office:word" xmlns:w="http://schemas.openxmlformats.org/wordprocessingml/2006/main" xmlns:w14="http://schemas.microsoft.com/office/word/2010/wordml" xmlns:w15="http://schemas.microsoft.com/office/word/2012/wordml" xmlns:w16se="http://schemas.microsoft.com/office/word/2015/wordml/symex" xmlns:wpg="http://schemas.microsoft.com/office/word/2010/wordprocessingGroup" xmlns:wpi="http://schemas.microsoft.com/office/word/2010/wordprocessingInk" xmlns:wne="http://schemas.microsoft.com/office/word/2006/wordml" xmlns:wps="http://schemas.microsoft.com/office/word/2010/wordprocessingShape" mc:Ignorable="w14 w15 w16se wp14">
   <w:footnote w:type="separator" w:id="-1">
     <w:p>
       <w:pPr>
@@ -4680,7 +3994,7 @@
 </file>
 
 <file path=word/header1.xml><?xml version="1.0" encoding="utf-8"?>
-<w:hdr xmlns:wpc="http://schemas.microsoft.com/office/word/2010/wordprocessingCanvas" xmlns:cx="http://schemas.microsoft.com/office/drawing/2014/chartex" xmlns:cx1="http://schemas.microsoft.com/office/drawing/2015/9/8/chartex" xmlns:cx2="http://schemas.microsoft.com/office/drawing/2015/10/21/chartex" xmlns:cx3="http://schemas.microsoft.com/office/drawing/2016/5/9/chartex" xmlns:cx4="http://schemas.microsoft.com/office/drawing/2016/5/10/chartex" xmlns:cx5="http://schemas.microsoft.com/office/drawing/2016/5/11/chartex" xmlns:cx6="http://schemas.microsoft.com/office/drawing/2016/5/12/chartex" xmlns:cx7="http://schemas.microsoft.com/office/drawing/2016/5/13/chartex" xmlns:cx8="http://schemas.microsoft.com/office/drawing/2016/5/14/chartex" xmlns:mc="http://schemas.openxmlformats.org/markup-compatibility/2006" xmlns:aink="http://schemas.microsoft.com/office/drawing/2016/ink" xmlns:am3d="http://schemas.microsoft.com/office/drawing/2017/model3d" xmlns:o="urn:schemas-microsoft-com:office:office" xmlns:r="http://schemas.openxmlformats.org/officeDocument/2006/relationships" xmlns:m="http://schemas.openxmlformats.org/officeDocument/2006/math" xmlns:v="urn:schemas-microsoft-com:vml" xmlns:wp14="http://schemas.microsoft.com/office/word/2010/wordprocessingDrawing" xmlns:wp="http://schemas.openxmlformats.org/drawingml/2006/wordprocessingDrawing" xmlns:w10="urn:schemas-microsoft-com:office:word" xmlns:w="http://schemas.openxmlformats.org/wordprocessingml/2006/main" xmlns:w14="http://schemas.microsoft.com/office/word/2010/wordml" xmlns:w15="http://schemas.microsoft.com/office/word/2012/wordml" xmlns:w16cex="http://schemas.microsoft.com/office/word/2018/wordml/cex" xmlns:w16cid="http://schemas.microsoft.com/office/word/2016/wordml/cid" xmlns:w16="http://schemas.microsoft.com/office/word/2018/wordml" xmlns:w16se="http://schemas.microsoft.com/office/word/2015/wordml/symex" xmlns:wpg="http://schemas.microsoft.com/office/word/2010/wordprocessingGroup" xmlns:wpi="http://schemas.microsoft.com/office/word/2010/wordprocessingInk" xmlns:wne="http://schemas.microsoft.com/office/word/2006/wordml" xmlns:wps="http://schemas.microsoft.com/office/word/2010/wordprocessingShape" mc:Ignorable="w14 w15 w16se w16cid w16 w16cex wp14">
+<w:hdr xmlns:wpc="http://schemas.microsoft.com/office/word/2010/wordprocessingCanvas" xmlns:cx="http://schemas.microsoft.com/office/drawing/2014/chartex" xmlns:mc="http://schemas.openxmlformats.org/markup-compatibility/2006" xmlns:o="urn:schemas-microsoft-com:office:office" xmlns:r="http://schemas.openxmlformats.org/officeDocument/2006/relationships" xmlns:m="http://schemas.openxmlformats.org/officeDocument/2006/math" xmlns:v="urn:schemas-microsoft-com:vml" xmlns:wp14="http://schemas.microsoft.com/office/word/2010/wordprocessingDrawing" xmlns:wp="http://schemas.openxmlformats.org/drawingml/2006/wordprocessingDrawing" xmlns:w10="urn:schemas-microsoft-com:office:word" xmlns:w="http://schemas.openxmlformats.org/wordprocessingml/2006/main" xmlns:w14="http://schemas.microsoft.com/office/word/2010/wordml" xmlns:w15="http://schemas.microsoft.com/office/word/2012/wordml" xmlns:w16se="http://schemas.microsoft.com/office/word/2015/wordml/symex" xmlns:wpg="http://schemas.microsoft.com/office/word/2010/wordprocessingGroup" xmlns:wpi="http://schemas.microsoft.com/office/word/2010/wordprocessingInk" xmlns:wne="http://schemas.microsoft.com/office/word/2006/wordml" xmlns:wps="http://schemas.microsoft.com/office/word/2010/wordprocessingShape" mc:Ignorable="w14 w15 w16se wp14">
   <w:p>
     <w:pPr>
       <w:pStyle w:val="Encabezado"/>
@@ -4689,37 +4003,6 @@
         <w:rStyle w:val="Nmerodepgina"/>
       </w:rPr>
     </w:pPr>
-    <w:r>
-      <w:rPr>
-        <w:noProof/>
-        <w:lang w:val="es-PE" w:eastAsia="es-PE"/>
-      </w:rPr>
-      <w:pict w14:anchorId="28D42AA5">
-        <v:shapetype id="_x0000_t75" coordsize="21600,21600" o:spt="75" o:preferrelative="t" path="m@4@5l@4@11@9@11@9@5xe" filled="f" stroked="f">
-          <v:stroke joinstyle="miter"/>
-          <v:formulas>
-            <v:f eqn="if lineDrawn pixelLineWidth 0"/>
-            <v:f eqn="sum @0 1 0"/>
-            <v:f eqn="sum 0 0 @1"/>
-            <v:f eqn="prod @2 1 2"/>
-            <v:f eqn="prod @3 21600 pixelWidth"/>
-            <v:f eqn="prod @3 21600 pixelHeight"/>
-            <v:f eqn="sum @0 0 1"/>
-            <v:f eqn="prod @6 1 2"/>
-            <v:f eqn="prod @7 21600 pixelWidth"/>
-            <v:f eqn="sum @8 21600 0"/>
-            <v:f eqn="prod @7 21600 pixelHeight"/>
-            <v:f eqn="sum @10 21600 0"/>
-          </v:formulas>
-          <v:path o:extrusionok="f" gradientshapeok="t" o:connecttype="rect"/>
-          <o:lock v:ext="edit" aspectratio="t"/>
-        </v:shapetype>
-        <v:shape id="WordPictureWatermark88384985" o:spid="_x0000_s2050" type="#_x0000_t75" style="position:absolute;margin-left:0;margin-top:0;width:671.45pt;height:117.55pt;z-index:-251657216;mso-position-horizontal:center;mso-position-horizontal-relative:margin;mso-position-vertical:center;mso-position-vertical-relative:margin" o:allowincell="f">
-          <v:imagedata r:id="rId1" o:title="Marca Agua" gain="19661f" blacklevel="22938f"/>
-          <w10:wrap anchorx="margin" anchory="margin"/>
-        </v:shape>
-      </w:pict>
-    </w:r>
     <w:r>
       <w:rPr>
         <w:rStyle w:val="Nmerodepgina"/>
@@ -4749,7 +4032,7 @@
 </file>
 
 <file path=word/header2.xml><?xml version="1.0" encoding="utf-8"?>
-<w:hdr xmlns:wpc="http://schemas.microsoft.com/office/word/2010/wordprocessingCanvas" xmlns:cx="http://schemas.microsoft.com/office/drawing/2014/chartex" xmlns:cx1="http://schemas.microsoft.com/office/drawing/2015/9/8/chartex" xmlns:cx2="http://schemas.microsoft.com/office/drawing/2015/10/21/chartex" xmlns:cx3="http://schemas.microsoft.com/office/drawing/2016/5/9/chartex" xmlns:cx4="http://schemas.microsoft.com/office/drawing/2016/5/10/chartex" xmlns:cx5="http://schemas.microsoft.com/office/drawing/2016/5/11/chartex" xmlns:cx6="http://schemas.microsoft.com/office/drawing/2016/5/12/chartex" xmlns:cx7="http://schemas.microsoft.com/office/drawing/2016/5/13/chartex" xmlns:cx8="http://schemas.microsoft.com/office/drawing/2016/5/14/chartex" xmlns:mc="http://schemas.openxmlformats.org/markup-compatibility/2006" xmlns:aink="http://schemas.microsoft.com/office/drawing/2016/ink" xmlns:am3d="http://schemas.microsoft.com/office/drawing/2017/model3d" xmlns:o="urn:schemas-microsoft-com:office:office" xmlns:r="http://schemas.openxmlformats.org/officeDocument/2006/relationships" xmlns:m="http://schemas.openxmlformats.org/officeDocument/2006/math" xmlns:v="urn:schemas-microsoft-com:vml" xmlns:wp14="http://schemas.microsoft.com/office/word/2010/wordprocessingDrawing" xmlns:wp="http://schemas.openxmlformats.org/drawingml/2006/wordprocessingDrawing" xmlns:w10="urn:schemas-microsoft-com:office:word" xmlns:w="http://schemas.openxmlformats.org/wordprocessingml/2006/main" xmlns:w14="http://schemas.microsoft.com/office/word/2010/wordml" xmlns:w15="http://schemas.microsoft.com/office/word/2012/wordml" xmlns:w16cex="http://schemas.microsoft.com/office/word/2018/wordml/cex" xmlns:w16cid="http://schemas.microsoft.com/office/word/2016/wordml/cid" xmlns:w16="http://schemas.microsoft.com/office/word/2018/wordml" xmlns:w16se="http://schemas.microsoft.com/office/word/2015/wordml/symex" xmlns:wpg="http://schemas.microsoft.com/office/word/2010/wordprocessingGroup" xmlns:wpi="http://schemas.microsoft.com/office/word/2010/wordprocessingInk" xmlns:wne="http://schemas.microsoft.com/office/word/2006/wordml" xmlns:wps="http://schemas.microsoft.com/office/word/2010/wordprocessingShape" mc:Ignorable="w14 w15 w16se w16cid w16 w16cex wp14">
+<w:hdr xmlns:wpc="http://schemas.microsoft.com/office/word/2010/wordprocessingCanvas" xmlns:cx="http://schemas.microsoft.com/office/drawing/2014/chartex" xmlns:mc="http://schemas.openxmlformats.org/markup-compatibility/2006" xmlns:o="urn:schemas-microsoft-com:office:office" xmlns:r="http://schemas.openxmlformats.org/officeDocument/2006/relationships" xmlns:m="http://schemas.openxmlformats.org/officeDocument/2006/math" xmlns:v="urn:schemas-microsoft-com:vml" xmlns:wp14="http://schemas.microsoft.com/office/word/2010/wordprocessingDrawing" xmlns:wp="http://schemas.openxmlformats.org/drawingml/2006/wordprocessingDrawing" xmlns:w10="urn:schemas-microsoft-com:office:word" xmlns:w="http://schemas.openxmlformats.org/wordprocessingml/2006/main" xmlns:w14="http://schemas.microsoft.com/office/word/2010/wordml" xmlns:w15="http://schemas.microsoft.com/office/word/2012/wordml" xmlns:w16se="http://schemas.microsoft.com/office/word/2015/wordml/symex" xmlns:wpg="http://schemas.microsoft.com/office/word/2010/wordprocessingGroup" xmlns:wpi="http://schemas.microsoft.com/office/word/2010/wordprocessingInk" xmlns:wne="http://schemas.microsoft.com/office/word/2006/wordml" xmlns:wps="http://schemas.microsoft.com/office/word/2010/wordprocessingShape" mc:Ignorable="w14 w15 w16se wp14">
   <w:tbl>
     <w:tblPr>
       <w:tblW w:w="13433" w:type="dxa"/>
@@ -4789,60 +4072,6 @@
               <w:lang w:val="es-ES" w:eastAsia="en-US"/>
             </w:rPr>
           </w:pPr>
-          <w:r>
-            <w:rPr>
-              <w:noProof/>
-              <w:lang w:eastAsia="en-US"/>
-            </w:rPr>
-            <w:drawing>
-              <wp:inline distT="0" distB="0" distL="0" distR="0" wp14:anchorId="6E74D2A2" wp14:editId="12C170C3">
-                <wp:extent cx="1924050" cy="438150"/>
-                <wp:effectExtent l="0" t="0" r="0" b="0"/>
-                <wp:docPr id="4" name="Imagen 6" descr="CA 1"/>
-                <wp:cNvGraphicFramePr>
-                  <a:graphicFrameLocks xmlns:a="http://schemas.openxmlformats.org/drawingml/2006/main" noChangeAspect="1"/>
-                </wp:cNvGraphicFramePr>
-                <a:graphic xmlns:a="http://schemas.openxmlformats.org/drawingml/2006/main">
-                  <a:graphicData uri="http://schemas.openxmlformats.org/drawingml/2006/picture">
-                    <pic:pic xmlns:pic="http://schemas.openxmlformats.org/drawingml/2006/picture">
-                      <pic:nvPicPr>
-                        <pic:cNvPr id="0" name="Imagen 6" descr="CA 1"/>
-                        <pic:cNvPicPr>
-                          <a:picLocks noChangeAspect="1" noChangeArrowheads="1"/>
-                        </pic:cNvPicPr>
-                      </pic:nvPicPr>
-                      <pic:blipFill>
-                        <a:blip r:embed="rId1">
-                          <a:extLst>
-                            <a:ext uri="{28A0092B-C50C-407E-A947-70E740481C1C}">
-                              <a14:useLocalDpi xmlns:a14="http://schemas.microsoft.com/office/drawing/2010/main" val="0"/>
-                            </a:ext>
-                          </a:extLst>
-                        </a:blip>
-                        <a:srcRect/>
-                        <a:stretch>
-                          <a:fillRect/>
-                        </a:stretch>
-                      </pic:blipFill>
-                      <pic:spPr bwMode="auto">
-                        <a:xfrm>
-                          <a:off x="0" y="0"/>
-                          <a:ext cx="1924050" cy="438150"/>
-                        </a:xfrm>
-                        <a:prstGeom prst="rect">
-                          <a:avLst/>
-                        </a:prstGeom>
-                        <a:noFill/>
-                        <a:ln>
-                          <a:noFill/>
-                        </a:ln>
-                      </pic:spPr>
-                    </pic:pic>
-                  </a:graphicData>
-                </a:graphic>
-              </wp:inline>
-            </w:drawing>
-          </w:r>
         </w:p>
       </w:tc>
       <w:tc>
@@ -4878,60 +4107,6 @@
             <w:pStyle w:val="Encabezado"/>
             <w:jc w:val="center"/>
           </w:pPr>
-          <w:r>
-            <w:rPr>
-              <w:noProof/>
-              <w:lang w:eastAsia="en-US"/>
-            </w:rPr>
-            <w:drawing>
-              <wp:inline distT="0" distB="0" distL="0" distR="0" wp14:anchorId="220FAF80" wp14:editId="4ECC7FFD">
-                <wp:extent cx="933450" cy="409575"/>
-                <wp:effectExtent l="0" t="0" r="0" b="9525"/>
-                <wp:docPr id="5" name="Imagen 5" descr="SCRUMstudy-Partner-Logo"/>
-                <wp:cNvGraphicFramePr>
-                  <a:graphicFrameLocks xmlns:a="http://schemas.openxmlformats.org/drawingml/2006/main" noChangeAspect="1"/>
-                </wp:cNvGraphicFramePr>
-                <a:graphic xmlns:a="http://schemas.openxmlformats.org/drawingml/2006/main">
-                  <a:graphicData uri="http://schemas.openxmlformats.org/drawingml/2006/picture">
-                    <pic:pic xmlns:pic="http://schemas.openxmlformats.org/drawingml/2006/picture">
-                      <pic:nvPicPr>
-                        <pic:cNvPr id="0" name="Imagen 5" descr="SCRUMstudy-Partner-Logo"/>
-                        <pic:cNvPicPr>
-                          <a:picLocks noChangeAspect="1" noChangeArrowheads="1"/>
-                        </pic:cNvPicPr>
-                      </pic:nvPicPr>
-                      <pic:blipFill>
-                        <a:blip r:embed="rId2">
-                          <a:extLst>
-                            <a:ext uri="{28A0092B-C50C-407E-A947-70E740481C1C}">
-                              <a14:useLocalDpi xmlns:a14="http://schemas.microsoft.com/office/drawing/2010/main" val="0"/>
-                            </a:ext>
-                          </a:extLst>
-                        </a:blip>
-                        <a:srcRect/>
-                        <a:stretch>
-                          <a:fillRect/>
-                        </a:stretch>
-                      </pic:blipFill>
-                      <pic:spPr bwMode="auto">
-                        <a:xfrm>
-                          <a:off x="0" y="0"/>
-                          <a:ext cx="933450" cy="409575"/>
-                        </a:xfrm>
-                        <a:prstGeom prst="rect">
-                          <a:avLst/>
-                        </a:prstGeom>
-                        <a:noFill/>
-                        <a:ln>
-                          <a:noFill/>
-                        </a:ln>
-                      </pic:spPr>
-                    </pic:pic>
-                  </a:graphicData>
-                </a:graphic>
-              </wp:inline>
-            </w:drawing>
-          </w:r>
         </w:p>
       </w:tc>
       <w:tc>
@@ -4950,60 +4125,6 @@
             <w:pStyle w:val="Encabezado"/>
             <w:jc w:val="right"/>
           </w:pPr>
-          <w:r>
-            <w:rPr>
-              <w:noProof/>
-              <w:lang w:eastAsia="en-US"/>
-            </w:rPr>
-            <w:drawing>
-              <wp:inline distT="0" distB="0" distL="0" distR="0" wp14:anchorId="1656F97C" wp14:editId="21ADC518">
-                <wp:extent cx="866775" cy="409575"/>
-                <wp:effectExtent l="0" t="0" r="9525" b="9525"/>
-                <wp:docPr id="6" name="Imagen 4" descr="REPsmall"/>
-                <wp:cNvGraphicFramePr>
-                  <a:graphicFrameLocks xmlns:a="http://schemas.openxmlformats.org/drawingml/2006/main" noChangeAspect="1"/>
-                </wp:cNvGraphicFramePr>
-                <a:graphic xmlns:a="http://schemas.openxmlformats.org/drawingml/2006/main">
-                  <a:graphicData uri="http://schemas.openxmlformats.org/drawingml/2006/picture">
-                    <pic:pic xmlns:pic="http://schemas.openxmlformats.org/drawingml/2006/picture">
-                      <pic:nvPicPr>
-                        <pic:cNvPr id="0" name="Imagen 4" descr="REPsmall"/>
-                        <pic:cNvPicPr>
-                          <a:picLocks noChangeAspect="1" noChangeArrowheads="1"/>
-                        </pic:cNvPicPr>
-                      </pic:nvPicPr>
-                      <pic:blipFill>
-                        <a:blip r:embed="rId3">
-                          <a:extLst>
-                            <a:ext uri="{28A0092B-C50C-407E-A947-70E740481C1C}">
-                              <a14:useLocalDpi xmlns:a14="http://schemas.microsoft.com/office/drawing/2010/main" val="0"/>
-                            </a:ext>
-                          </a:extLst>
-                        </a:blip>
-                        <a:srcRect/>
-                        <a:stretch>
-                          <a:fillRect/>
-                        </a:stretch>
-                      </pic:blipFill>
-                      <pic:spPr bwMode="auto">
-                        <a:xfrm>
-                          <a:off x="0" y="0"/>
-                          <a:ext cx="866775" cy="409575"/>
-                        </a:xfrm>
-                        <a:prstGeom prst="rect">
-                          <a:avLst/>
-                        </a:prstGeom>
-                        <a:noFill/>
-                        <a:ln>
-                          <a:noFill/>
-                        </a:ln>
-                      </pic:spPr>
-                    </pic:pic>
-                  </a:graphicData>
-                </a:graphic>
-              </wp:inline>
-            </w:drawing>
-          </w:r>
         </w:p>
       </w:tc>
     </w:tr>
@@ -5040,7 +4161,16 @@
               <w:szCs w:val="16"/>
               <w:lang w:val="es-PE"/>
             </w:rPr>
-            <w:t>FGPR530 - Versión 1.0</w:t>
+            <w:t>SOFTWAREGR11</w:t>
+          </w:r>
+          <w:r>
+            <w:rPr>
+              <w:rFonts w:ascii="Verdana" w:hAnsi="Verdana"/>
+              <w:sz w:val="16"/>
+              <w:szCs w:val="16"/>
+              <w:lang w:val="es-PE"/>
+            </w:rPr>
+            <w:t xml:space="preserve"> - Versión 1.0</w:t>
           </w:r>
         </w:p>
       </w:tc>
@@ -5050,43 +4180,12 @@
     <w:pPr>
       <w:pStyle w:val="Encabezado"/>
     </w:pPr>
-    <w:r>
-      <w:rPr>
-        <w:noProof/>
-        <w:lang w:val="es-PE" w:eastAsia="es-PE"/>
-      </w:rPr>
-      <w:pict w14:anchorId="226EE24B">
-        <v:shapetype id="_x0000_t75" coordsize="21600,21600" o:spt="75" o:preferrelative="t" path="m@4@5l@4@11@9@11@9@5xe" filled="f" stroked="f">
-          <v:stroke joinstyle="miter"/>
-          <v:formulas>
-            <v:f eqn="if lineDrawn pixelLineWidth 0"/>
-            <v:f eqn="sum @0 1 0"/>
-            <v:f eqn="sum 0 0 @1"/>
-            <v:f eqn="prod @2 1 2"/>
-            <v:f eqn="prod @3 21600 pixelWidth"/>
-            <v:f eqn="prod @3 21600 pixelHeight"/>
-            <v:f eqn="sum @0 0 1"/>
-            <v:f eqn="prod @6 1 2"/>
-            <v:f eqn="prod @7 21600 pixelWidth"/>
-            <v:f eqn="sum @8 21600 0"/>
-            <v:f eqn="prod @7 21600 pixelHeight"/>
-            <v:f eqn="sum @10 21600 0"/>
-          </v:formulas>
-          <v:path o:extrusionok="f" gradientshapeok="t" o:connecttype="rect"/>
-          <o:lock v:ext="edit" aspectratio="t"/>
-        </v:shapetype>
-        <v:shape id="WordPictureWatermark88384986" o:spid="_x0000_s2051" type="#_x0000_t75" style="position:absolute;margin-left:0;margin-top:0;width:671.45pt;height:117.55pt;z-index:-251656192;mso-position-horizontal:center;mso-position-horizontal-relative:margin;mso-position-vertical:center;mso-position-vertical-relative:margin" o:allowincell="f">
-          <v:imagedata r:id="rId4" o:title="Marca Agua" gain="19661f" blacklevel="22938f"/>
-          <w10:wrap anchorx="margin" anchory="margin"/>
-        </v:shape>
-      </w:pict>
-    </w:r>
   </w:p>
 </w:hdr>
 </file>
 
 <file path=word/header3.xml><?xml version="1.0" encoding="utf-8"?>
-<w:hdr xmlns:wpc="http://schemas.microsoft.com/office/word/2010/wordprocessingCanvas" xmlns:cx="http://schemas.microsoft.com/office/drawing/2014/chartex" xmlns:cx1="http://schemas.microsoft.com/office/drawing/2015/9/8/chartex" xmlns:cx2="http://schemas.microsoft.com/office/drawing/2015/10/21/chartex" xmlns:cx3="http://schemas.microsoft.com/office/drawing/2016/5/9/chartex" xmlns:cx4="http://schemas.microsoft.com/office/drawing/2016/5/10/chartex" xmlns:cx5="http://schemas.microsoft.com/office/drawing/2016/5/11/chartex" xmlns:cx6="http://schemas.microsoft.com/office/drawing/2016/5/12/chartex" xmlns:cx7="http://schemas.microsoft.com/office/drawing/2016/5/13/chartex" xmlns:cx8="http://schemas.microsoft.com/office/drawing/2016/5/14/chartex" xmlns:mc="http://schemas.openxmlformats.org/markup-compatibility/2006" xmlns:aink="http://schemas.microsoft.com/office/drawing/2016/ink" xmlns:am3d="http://schemas.microsoft.com/office/drawing/2017/model3d" xmlns:o="urn:schemas-microsoft-com:office:office" xmlns:r="http://schemas.openxmlformats.org/officeDocument/2006/relationships" xmlns:m="http://schemas.openxmlformats.org/officeDocument/2006/math" xmlns:v="urn:schemas-microsoft-com:vml" xmlns:wp14="http://schemas.microsoft.com/office/word/2010/wordprocessingDrawing" xmlns:wp="http://schemas.openxmlformats.org/drawingml/2006/wordprocessingDrawing" xmlns:w10="urn:schemas-microsoft-com:office:word" xmlns:w="http://schemas.openxmlformats.org/wordprocessingml/2006/main" xmlns:w14="http://schemas.microsoft.com/office/word/2010/wordml" xmlns:w15="http://schemas.microsoft.com/office/word/2012/wordml" xmlns:w16cex="http://schemas.microsoft.com/office/word/2018/wordml/cex" xmlns:w16cid="http://schemas.microsoft.com/office/word/2016/wordml/cid" xmlns:w16="http://schemas.microsoft.com/office/word/2018/wordml" xmlns:w16se="http://schemas.microsoft.com/office/word/2015/wordml/symex" xmlns:wpg="http://schemas.microsoft.com/office/word/2010/wordprocessingGroup" xmlns:wpi="http://schemas.microsoft.com/office/word/2010/wordprocessingInk" xmlns:wne="http://schemas.microsoft.com/office/word/2006/wordml" xmlns:wps="http://schemas.microsoft.com/office/word/2010/wordprocessingShape" mc:Ignorable="w14 w15 w16se w16cid w16 w16cex wp14">
+<w:hdr xmlns:wpc="http://schemas.microsoft.com/office/word/2010/wordprocessingCanvas" xmlns:cx="http://schemas.microsoft.com/office/drawing/2014/chartex" xmlns:mc="http://schemas.openxmlformats.org/markup-compatibility/2006" xmlns:o="urn:schemas-microsoft-com:office:office" xmlns:r="http://schemas.openxmlformats.org/officeDocument/2006/relationships" xmlns:m="http://schemas.openxmlformats.org/officeDocument/2006/math" xmlns:v="urn:schemas-microsoft-com:vml" xmlns:wp14="http://schemas.microsoft.com/office/word/2010/wordprocessingDrawing" xmlns:wp="http://schemas.openxmlformats.org/drawingml/2006/wordprocessingDrawing" xmlns:w10="urn:schemas-microsoft-com:office:word" xmlns:w="http://schemas.openxmlformats.org/wordprocessingml/2006/main" xmlns:w14="http://schemas.microsoft.com/office/word/2010/wordml" xmlns:w15="http://schemas.microsoft.com/office/word/2012/wordml" xmlns:w16se="http://schemas.microsoft.com/office/word/2015/wordml/symex" xmlns:wpg="http://schemas.microsoft.com/office/word/2010/wordprocessingGroup" xmlns:wpi="http://schemas.microsoft.com/office/word/2010/wordprocessingInk" xmlns:wne="http://schemas.microsoft.com/office/word/2006/wordml" xmlns:wps="http://schemas.microsoft.com/office/word/2010/wordprocessingShape" mc:Ignorable="w14 w15 w16se wp14">
   <w:tbl>
     <w:tblPr>
       <w:tblW w:w="13433" w:type="dxa"/>
@@ -5126,60 +4225,6 @@
               <w:lang w:val="es-ES" w:eastAsia="en-US"/>
             </w:rPr>
           </w:pPr>
-          <w:r>
-            <w:rPr>
-              <w:noProof/>
-              <w:lang w:eastAsia="en-US"/>
-            </w:rPr>
-            <w:drawing>
-              <wp:inline distT="0" distB="0" distL="0" distR="0" wp14:anchorId="12EC100B" wp14:editId="053043B3">
-                <wp:extent cx="1924050" cy="438150"/>
-                <wp:effectExtent l="0" t="0" r="0" b="0"/>
-                <wp:docPr id="15" name="Imagen 6" descr="CA 1"/>
-                <wp:cNvGraphicFramePr>
-                  <a:graphicFrameLocks xmlns:a="http://schemas.openxmlformats.org/drawingml/2006/main" noChangeAspect="1"/>
-                </wp:cNvGraphicFramePr>
-                <a:graphic xmlns:a="http://schemas.openxmlformats.org/drawingml/2006/main">
-                  <a:graphicData uri="http://schemas.openxmlformats.org/drawingml/2006/picture">
-                    <pic:pic xmlns:pic="http://schemas.openxmlformats.org/drawingml/2006/picture">
-                      <pic:nvPicPr>
-                        <pic:cNvPr id="0" name="Imagen 6" descr="CA 1"/>
-                        <pic:cNvPicPr>
-                          <a:picLocks noChangeAspect="1" noChangeArrowheads="1"/>
-                        </pic:cNvPicPr>
-                      </pic:nvPicPr>
-                      <pic:blipFill>
-                        <a:blip r:embed="rId1">
-                          <a:extLst>
-                            <a:ext uri="{28A0092B-C50C-407E-A947-70E740481C1C}">
-                              <a14:useLocalDpi xmlns:a14="http://schemas.microsoft.com/office/drawing/2010/main" val="0"/>
-                            </a:ext>
-                          </a:extLst>
-                        </a:blip>
-                        <a:srcRect/>
-                        <a:stretch>
-                          <a:fillRect/>
-                        </a:stretch>
-                      </pic:blipFill>
-                      <pic:spPr bwMode="auto">
-                        <a:xfrm>
-                          <a:off x="0" y="0"/>
-                          <a:ext cx="1924050" cy="438150"/>
-                        </a:xfrm>
-                        <a:prstGeom prst="rect">
-                          <a:avLst/>
-                        </a:prstGeom>
-                        <a:noFill/>
-                        <a:ln>
-                          <a:noFill/>
-                        </a:ln>
-                      </pic:spPr>
-                    </pic:pic>
-                  </a:graphicData>
-                </a:graphic>
-              </wp:inline>
-            </w:drawing>
-          </w:r>
         </w:p>
       </w:tc>
       <w:tc>
@@ -5215,60 +4260,6 @@
             <w:pStyle w:val="Encabezado"/>
             <w:jc w:val="center"/>
           </w:pPr>
-          <w:r>
-            <w:rPr>
-              <w:noProof/>
-              <w:lang w:eastAsia="en-US"/>
-            </w:rPr>
-            <w:drawing>
-              <wp:inline distT="0" distB="0" distL="0" distR="0" wp14:anchorId="27A1EB5E" wp14:editId="09CF379D">
-                <wp:extent cx="933450" cy="409575"/>
-                <wp:effectExtent l="0" t="0" r="0" b="9525"/>
-                <wp:docPr id="14" name="Imagen 5" descr="SCRUMstudy-Partner-Logo"/>
-                <wp:cNvGraphicFramePr>
-                  <a:graphicFrameLocks xmlns:a="http://schemas.openxmlformats.org/drawingml/2006/main" noChangeAspect="1"/>
-                </wp:cNvGraphicFramePr>
-                <a:graphic xmlns:a="http://schemas.openxmlformats.org/drawingml/2006/main">
-                  <a:graphicData uri="http://schemas.openxmlformats.org/drawingml/2006/picture">
-                    <pic:pic xmlns:pic="http://schemas.openxmlformats.org/drawingml/2006/picture">
-                      <pic:nvPicPr>
-                        <pic:cNvPr id="0" name="Imagen 5" descr="SCRUMstudy-Partner-Logo"/>
-                        <pic:cNvPicPr>
-                          <a:picLocks noChangeAspect="1" noChangeArrowheads="1"/>
-                        </pic:cNvPicPr>
-                      </pic:nvPicPr>
-                      <pic:blipFill>
-                        <a:blip r:embed="rId2">
-                          <a:extLst>
-                            <a:ext uri="{28A0092B-C50C-407E-A947-70E740481C1C}">
-                              <a14:useLocalDpi xmlns:a14="http://schemas.microsoft.com/office/drawing/2010/main" val="0"/>
-                            </a:ext>
-                          </a:extLst>
-                        </a:blip>
-                        <a:srcRect/>
-                        <a:stretch>
-                          <a:fillRect/>
-                        </a:stretch>
-                      </pic:blipFill>
-                      <pic:spPr bwMode="auto">
-                        <a:xfrm>
-                          <a:off x="0" y="0"/>
-                          <a:ext cx="933450" cy="409575"/>
-                        </a:xfrm>
-                        <a:prstGeom prst="rect">
-                          <a:avLst/>
-                        </a:prstGeom>
-                        <a:noFill/>
-                        <a:ln>
-                          <a:noFill/>
-                        </a:ln>
-                      </pic:spPr>
-                    </pic:pic>
-                  </a:graphicData>
-                </a:graphic>
-              </wp:inline>
-            </w:drawing>
-          </w:r>
         </w:p>
       </w:tc>
       <w:tc>
@@ -5287,60 +4278,6 @@
             <w:pStyle w:val="Encabezado"/>
             <w:jc w:val="right"/>
           </w:pPr>
-          <w:r>
-            <w:rPr>
-              <w:noProof/>
-              <w:lang w:eastAsia="en-US"/>
-            </w:rPr>
-            <w:drawing>
-              <wp:inline distT="0" distB="0" distL="0" distR="0" wp14:anchorId="6D9539EE" wp14:editId="10DC4CA2">
-                <wp:extent cx="866775" cy="409575"/>
-                <wp:effectExtent l="0" t="0" r="9525" b="9525"/>
-                <wp:docPr id="13" name="Imagen 4" descr="REPsmall"/>
-                <wp:cNvGraphicFramePr>
-                  <a:graphicFrameLocks xmlns:a="http://schemas.openxmlformats.org/drawingml/2006/main" noChangeAspect="1"/>
-                </wp:cNvGraphicFramePr>
-                <a:graphic xmlns:a="http://schemas.openxmlformats.org/drawingml/2006/main">
-                  <a:graphicData uri="http://schemas.openxmlformats.org/drawingml/2006/picture">
-                    <pic:pic xmlns:pic="http://schemas.openxmlformats.org/drawingml/2006/picture">
-                      <pic:nvPicPr>
-                        <pic:cNvPr id="0" name="Imagen 4" descr="REPsmall"/>
-                        <pic:cNvPicPr>
-                          <a:picLocks noChangeAspect="1" noChangeArrowheads="1"/>
-                        </pic:cNvPicPr>
-                      </pic:nvPicPr>
-                      <pic:blipFill>
-                        <a:blip r:embed="rId3">
-                          <a:extLst>
-                            <a:ext uri="{28A0092B-C50C-407E-A947-70E740481C1C}">
-                              <a14:useLocalDpi xmlns:a14="http://schemas.microsoft.com/office/drawing/2010/main" val="0"/>
-                            </a:ext>
-                          </a:extLst>
-                        </a:blip>
-                        <a:srcRect/>
-                        <a:stretch>
-                          <a:fillRect/>
-                        </a:stretch>
-                      </pic:blipFill>
-                      <pic:spPr bwMode="auto">
-                        <a:xfrm>
-                          <a:off x="0" y="0"/>
-                          <a:ext cx="866775" cy="409575"/>
-                        </a:xfrm>
-                        <a:prstGeom prst="rect">
-                          <a:avLst/>
-                        </a:prstGeom>
-                        <a:noFill/>
-                        <a:ln>
-                          <a:noFill/>
-                        </a:ln>
-                      </pic:spPr>
-                    </pic:pic>
-                  </a:graphicData>
-                </a:graphic>
-              </wp:inline>
-            </w:drawing>
-          </w:r>
         </w:p>
       </w:tc>
     </w:tr>
@@ -5377,7 +4314,7 @@
               <w:szCs w:val="16"/>
               <w:lang w:val="es-PE"/>
             </w:rPr>
-            <w:t>FGPR530</w:t>
+            <w:t>SOFTWAREGR11</w:t>
           </w:r>
           <w:r>
             <w:rPr>
@@ -5392,47 +4329,60 @@
       </w:tc>
     </w:tr>
   </w:tbl>
-  <w:p>
-    <w:pPr>
-      <w:pStyle w:val="Encabezado"/>
-    </w:pPr>
-    <w:r>
-      <w:rPr>
-        <w:noProof/>
-        <w:lang w:val="es-PE" w:eastAsia="es-PE"/>
-      </w:rPr>
-      <w:pict w14:anchorId="6E74AF5A">
-        <v:shapetype id="_x0000_t75" coordsize="21600,21600" o:spt="75" o:preferrelative="t" path="m@4@5l@4@11@9@11@9@5xe" filled="f" stroked="f">
-          <v:stroke joinstyle="miter"/>
-          <v:formulas>
-            <v:f eqn="if lineDrawn pixelLineWidth 0"/>
-            <v:f eqn="sum @0 1 0"/>
-            <v:f eqn="sum 0 0 @1"/>
-            <v:f eqn="prod @2 1 2"/>
-            <v:f eqn="prod @3 21600 pixelWidth"/>
-            <v:f eqn="prod @3 21600 pixelHeight"/>
-            <v:f eqn="sum @0 0 1"/>
-            <v:f eqn="prod @6 1 2"/>
-            <v:f eqn="prod @7 21600 pixelWidth"/>
-            <v:f eqn="sum @8 21600 0"/>
-            <v:f eqn="prod @7 21600 pixelHeight"/>
-            <v:f eqn="sum @10 21600 0"/>
-          </v:formulas>
-          <v:path o:extrusionok="f" gradientshapeok="t" o:connecttype="rect"/>
-          <o:lock v:ext="edit" aspectratio="t"/>
-        </v:shapetype>
-        <v:shape id="WordPictureWatermark88384984" o:spid="_x0000_s2049" type="#_x0000_t75" style="position:absolute;margin-left:0;margin-top:0;width:671.45pt;height:117.55pt;z-index:-251658240;mso-position-horizontal:center;mso-position-horizontal-relative:margin;mso-position-vertical:center;mso-position-vertical-relative:margin" o:allowincell="f">
-          <v:imagedata r:id="rId4" o:title="Marca Agua" gain="19661f" blacklevel="22938f"/>
-          <w10:wrap anchorx="margin" anchory="margin"/>
-        </v:shape>
-      </w:pict>
-    </w:r>
-  </w:p>
+  <w:sdt>
+    <w:sdtPr>
+      <w:id w:val="-504428866"/>
+      <w:docPartObj>
+        <w:docPartGallery w:val="Watermarks"/>
+        <w:docPartUnique/>
+      </w:docPartObj>
+    </w:sdtPr>
+    <w:sdtContent>
+      <w:p>
+        <w:pPr>
+          <w:pStyle w:val="Encabezado"/>
+        </w:pPr>
+        <w:r>
+          <w:pict w14:anchorId="305A3A70">
+            <v:shapetype id="_x0000_t136" coordsize="21600,21600" o:spt="136" adj="10800" path="m@7,l@8,m@5,21600l@6,21600e">
+              <v:formulas>
+                <v:f eqn="sum #0 0 10800"/>
+                <v:f eqn="prod #0 2 1"/>
+                <v:f eqn="sum 21600 0 @1"/>
+                <v:f eqn="sum 0 0 @2"/>
+                <v:f eqn="sum 21600 0 @3"/>
+                <v:f eqn="if @0 @3 0"/>
+                <v:f eqn="if @0 21600 @1"/>
+                <v:f eqn="if @0 0 @2"/>
+                <v:f eqn="if @0 @4 21600"/>
+                <v:f eqn="mid @5 @6"/>
+                <v:f eqn="mid @8 @5"/>
+                <v:f eqn="mid @7 @8"/>
+                <v:f eqn="mid @6 @7"/>
+                <v:f eqn="sum @6 0 @5"/>
+              </v:formulas>
+              <v:path textpathok="t" o:connecttype="custom" o:connectlocs="@9,0;@10,10800;@11,21600;@12,10800" o:connectangles="270,180,90,0"/>
+              <v:textpath on="t" fitshape="t"/>
+              <v:handles>
+                <v:h position="#0,bottomRight" xrange="6629,14971"/>
+              </v:handles>
+              <o:lock v:ext="edit" text="t" shapetype="t"/>
+            </v:shapetype>
+            <v:shape id="PowerPlusWaterMarkObject357732486" o:spid="_x0000_s2052" type="#_x0000_t136" style="position:absolute;margin-left:0;margin-top:0;width:494.9pt;height:164.95pt;rotation:315;z-index:-251657216;mso-position-horizontal:center;mso-position-horizontal-relative:margin;mso-position-vertical:center;mso-position-vertical-relative:margin" o:allowincell="f" fillcolor="silver" stroked="f">
+              <v:fill opacity=".5"/>
+              <v:textpath style="font-family:&quot;calibri&quot;;font-size:1pt" string="NO COPIAR"/>
+              <w10:wrap anchorx="margin" anchory="margin"/>
+            </v:shape>
+          </w:pict>
+        </w:r>
+      </w:p>
+    </w:sdtContent>
+  </w:sdt>
 </w:hdr>
 </file>
 
 <file path=word/numbering.xml><?xml version="1.0" encoding="utf-8"?>
-<w:numbering xmlns:wpc="http://schemas.microsoft.com/office/word/2010/wordprocessingCanvas" xmlns:cx="http://schemas.microsoft.com/office/drawing/2014/chartex" xmlns:cx1="http://schemas.microsoft.com/office/drawing/2015/9/8/chartex" xmlns:cx2="http://schemas.microsoft.com/office/drawing/2015/10/21/chartex" xmlns:cx3="http://schemas.microsoft.com/office/drawing/2016/5/9/chartex" xmlns:cx4="http://schemas.microsoft.com/office/drawing/2016/5/10/chartex" xmlns:cx5="http://schemas.microsoft.com/office/drawing/2016/5/11/chartex" xmlns:cx6="http://schemas.microsoft.com/office/drawing/2016/5/12/chartex" xmlns:cx7="http://schemas.microsoft.com/office/drawing/2016/5/13/chartex" xmlns:cx8="http://schemas.microsoft.com/office/drawing/2016/5/14/chartex" xmlns:mc="http://schemas.openxmlformats.org/markup-compatibility/2006" xmlns:aink="http://schemas.microsoft.com/office/drawing/2016/ink" xmlns:am3d="http://schemas.microsoft.com/office/drawing/2017/model3d" xmlns:o="urn:schemas-microsoft-com:office:office" xmlns:r="http://schemas.openxmlformats.org/officeDocument/2006/relationships" xmlns:m="http://schemas.openxmlformats.org/officeDocument/2006/math" xmlns:v="urn:schemas-microsoft-com:vml" xmlns:wp14="http://schemas.microsoft.com/office/word/2010/wordprocessingDrawing" xmlns:wp="http://schemas.openxmlformats.org/drawingml/2006/wordprocessingDrawing" xmlns:w10="urn:schemas-microsoft-com:office:word" xmlns:w="http://schemas.openxmlformats.org/wordprocessingml/2006/main" xmlns:w14="http://schemas.microsoft.com/office/word/2010/wordml" xmlns:w15="http://schemas.microsoft.com/office/word/2012/wordml" xmlns:w16cex="http://schemas.microsoft.com/office/word/2018/wordml/cex" xmlns:w16cid="http://schemas.microsoft.com/office/word/2016/wordml/cid" xmlns:w16="http://schemas.microsoft.com/office/word/2018/wordml" xmlns:w16se="http://schemas.microsoft.com/office/word/2015/wordml/symex" xmlns:wpg="http://schemas.microsoft.com/office/word/2010/wordprocessingGroup" xmlns:wpi="http://schemas.microsoft.com/office/word/2010/wordprocessingInk" xmlns:wne="http://schemas.microsoft.com/office/word/2006/wordml" xmlns:wps="http://schemas.microsoft.com/office/word/2010/wordprocessingShape" mc:Ignorable="w14 w15 w16se w16cid w16 w16cex wp14">
+<w:numbering xmlns:wpc="http://schemas.microsoft.com/office/word/2010/wordprocessingCanvas" xmlns:cx="http://schemas.microsoft.com/office/drawing/2014/chartex" xmlns:mc="http://schemas.openxmlformats.org/markup-compatibility/2006" xmlns:o="urn:schemas-microsoft-com:office:office" xmlns:r="http://schemas.openxmlformats.org/officeDocument/2006/relationships" xmlns:m="http://schemas.openxmlformats.org/officeDocument/2006/math" xmlns:v="urn:schemas-microsoft-com:vml" xmlns:wp14="http://schemas.microsoft.com/office/word/2010/wordprocessingDrawing" xmlns:wp="http://schemas.openxmlformats.org/drawingml/2006/wordprocessingDrawing" xmlns:w10="urn:schemas-microsoft-com:office:word" xmlns:w="http://schemas.openxmlformats.org/wordprocessingml/2006/main" xmlns:w14="http://schemas.microsoft.com/office/word/2010/wordml" xmlns:w15="http://schemas.microsoft.com/office/word/2012/wordml" xmlns:w16se="http://schemas.microsoft.com/office/word/2015/wordml/symex" xmlns:wpg="http://schemas.microsoft.com/office/word/2010/wordprocessingGroup" xmlns:wpi="http://schemas.microsoft.com/office/word/2010/wordprocessingInk" xmlns:wne="http://schemas.microsoft.com/office/word/2006/wordml" xmlns:wps="http://schemas.microsoft.com/office/word/2010/wordprocessingShape" mc:Ignorable="w14 w15 w16se wp14">
   <w:abstractNum w:abstractNumId="0" w15:restartNumberingAfterBreak="0">
     <w:nsid w:val="05745F7D"/>
     <w:multiLevelType w:val="hybridMultilevel"/>
@@ -6693,7 +5643,7 @@
 </file>
 
 <file path=word/styles.xml><?xml version="1.0" encoding="utf-8"?>
-<w:styles xmlns:mc="http://schemas.openxmlformats.org/markup-compatibility/2006" xmlns:r="http://schemas.openxmlformats.org/officeDocument/2006/relationships" xmlns:w="http://schemas.openxmlformats.org/wordprocessingml/2006/main" xmlns:w14="http://schemas.microsoft.com/office/word/2010/wordml" xmlns:w15="http://schemas.microsoft.com/office/word/2012/wordml" xmlns:w16cex="http://schemas.microsoft.com/office/word/2018/wordml/cex" xmlns:w16cid="http://schemas.microsoft.com/office/word/2016/wordml/cid" xmlns:w16="http://schemas.microsoft.com/office/word/2018/wordml" xmlns:w16se="http://schemas.microsoft.com/office/word/2015/wordml/symex" mc:Ignorable="w14 w15 w16se w16cid w16 w16cex">
+<w:styles xmlns:mc="http://schemas.openxmlformats.org/markup-compatibility/2006" xmlns:r="http://schemas.openxmlformats.org/officeDocument/2006/relationships" xmlns:w="http://schemas.openxmlformats.org/wordprocessingml/2006/main" xmlns:w14="http://schemas.microsoft.com/office/word/2010/wordml" xmlns:w15="http://schemas.microsoft.com/office/word/2012/wordml" xmlns:w16se="http://schemas.microsoft.com/office/word/2015/wordml/symex" mc:Ignorable="w14 w15 w16se">
   <w:docDefaults>
     <w:rPrDefault>
       <w:rPr>
@@ -6703,7 +5653,7 @@
     </w:rPrDefault>
     <w:pPrDefault/>
   </w:docDefaults>
-  <w:latentStyles w:defLockedState="0" w:defUIPriority="0" w:defSemiHidden="0" w:defUnhideWhenUsed="0" w:defQFormat="0" w:count="376">
+  <w:latentStyles w:defLockedState="0" w:defUIPriority="0" w:defSemiHidden="0" w:defUnhideWhenUsed="0" w:defQFormat="0" w:count="371">
     <w:lsdException w:name="Normal" w:qFormat="1"/>
     <w:lsdException w:name="heading 1" w:qFormat="1"/>
     <w:lsdException w:name="heading 2" w:qFormat="1"/>
@@ -6721,6 +5671,7 @@
     <w:lsdException w:name="Strong" w:qFormat="1"/>
     <w:lsdException w:name="Emphasis" w:qFormat="1"/>
     <w:lsdException w:name="HTML Keyboard" w:semiHidden="1" w:unhideWhenUsed="1"/>
+    <w:lsdException w:name="Normal Table" w:semiHidden="1" w:unhideWhenUsed="1"/>
     <w:lsdException w:name="annotation subject" w:semiHidden="1" w:unhideWhenUsed="1"/>
     <w:lsdException w:name="No List" w:semiHidden="1" w:unhideWhenUsed="1"/>
     <w:lsdException w:name="Outline List 1" w:semiHidden="1" w:unhideWhenUsed="1"/>
@@ -6763,8 +5714,11 @@
     <w:lsdException w:name="Table Contemporary" w:semiHidden="1" w:unhideWhenUsed="1"/>
     <w:lsdException w:name="Table Elegant" w:semiHidden="1" w:unhideWhenUsed="1"/>
     <w:lsdException w:name="Table Professional" w:semiHidden="1" w:unhideWhenUsed="1"/>
+    <w:lsdException w:name="Table Subtle 1" w:semiHidden="1" w:unhideWhenUsed="1"/>
     <w:lsdException w:name="Table Subtle 2" w:semiHidden="1" w:unhideWhenUsed="1"/>
     <w:lsdException w:name="Table Web 1" w:semiHidden="1" w:unhideWhenUsed="1"/>
+    <w:lsdException w:name="Table Web 2" w:semiHidden="1" w:unhideWhenUsed="1"/>
+    <w:lsdException w:name="Table Web 3" w:semiHidden="1" w:unhideWhenUsed="1"/>
     <w:lsdException w:name="Balloon Text" w:semiHidden="1" w:unhideWhenUsed="1"/>
     <w:lsdException w:name="Table Theme" w:semiHidden="1" w:unhideWhenUsed="1"/>
     <w:lsdException w:name="Placeholder Text" w:semiHidden="1" w:uiPriority="99"/>
@@ -6982,11 +5936,6 @@
     <w:lsdException w:name="List Table 5 Dark Accent 6" w:uiPriority="50"/>
     <w:lsdException w:name="List Table 6 Colorful Accent 6" w:uiPriority="51"/>
     <w:lsdException w:name="List Table 7 Colorful Accent 6" w:uiPriority="52"/>
-    <w:lsdException w:name="Mention" w:semiHidden="1" w:uiPriority="99" w:unhideWhenUsed="1"/>
-    <w:lsdException w:name="Smart Hyperlink" w:semiHidden="1" w:uiPriority="99" w:unhideWhenUsed="1"/>
-    <w:lsdException w:name="Hashtag" w:semiHidden="1" w:uiPriority="99" w:unhideWhenUsed="1"/>
-    <w:lsdException w:name="Unresolved Mention" w:semiHidden="1" w:uiPriority="99" w:unhideWhenUsed="1"/>
-    <w:lsdException w:name="Smart Link" w:semiHidden="1" w:uiPriority="99" w:unhideWhenUsed="1"/>
   </w:latentStyles>
   <w:style w:type="paragraph" w:default="1" w:styleId="Normal">
     <w:name w:val="Normal"/>

</xml_diff>